<commit_message>
Q2 report is done
</commit_message>
<xml_diff>
--- a/EE463_project2_Report_G1.docx
+++ b/EE463_project2_Report_G1.docx
@@ -290,6 +290,12 @@
     </w:p>
     <w:sdt>
       <w:sdtPr>
+        <w:rPr>
+          <w:rFonts w:asciiTheme="minorHAnsi" w:eastAsiaTheme="minorHAnsi" w:hAnsiTheme="minorHAnsi" w:cstheme="minorBidi"/>
+          <w:color w:val="auto"/>
+          <w:sz w:val="22"/>
+          <w:szCs w:val="22"/>
+        </w:rPr>
         <w:id w:val="93601753"/>
         <w:docPartObj>
           <w:docPartGallery w:val="Table of Contents"/>
@@ -298,13 +304,9 @@
       </w:sdtPr>
       <w:sdtEndPr>
         <w:rPr>
-          <w:rFonts w:asciiTheme="minorHAnsi" w:eastAsiaTheme="minorHAnsi" w:hAnsiTheme="minorHAnsi" w:cstheme="minorBidi"/>
           <w:b/>
           <w:bCs/>
           <w:noProof/>
-          <w:color w:val="auto"/>
-          <w:sz w:val="22"/>
-          <w:szCs w:val="22"/>
         </w:rPr>
       </w:sdtEndPr>
       <w:sdtContent>
@@ -645,39 +647,7 @@
           <w:sz w:val="24"/>
           <w:szCs w:val="24"/>
         </w:rPr>
-        <w:t xml:space="preserve">This report is </w:t>
-      </w:r>
-      <w:r>
-        <w:rPr>
-          <w:rFonts w:cstheme="minorHAnsi"/>
-          <w:sz w:val="24"/>
-          <w:szCs w:val="24"/>
-        </w:rPr>
-        <w:t xml:space="preserve">prepared </w:t>
-      </w:r>
-      <w:r>
-        <w:rPr>
-          <w:rFonts w:cstheme="minorHAnsi"/>
-          <w:sz w:val="24"/>
-          <w:szCs w:val="24"/>
-        </w:rPr>
-        <w:t xml:space="preserve">for the </w:t>
-      </w:r>
-      <w:r>
-        <w:rPr>
-          <w:rFonts w:cstheme="minorHAnsi"/>
-          <w:sz w:val="24"/>
-          <w:szCs w:val="24"/>
-        </w:rPr>
-        <w:t>second software</w:t>
-      </w:r>
-      <w:r>
-        <w:rPr>
-          <w:rFonts w:cstheme="minorHAnsi"/>
-          <w:sz w:val="24"/>
-          <w:szCs w:val="24"/>
-        </w:rPr>
-        <w:t xml:space="preserve"> project of EE463 Fall2018 class in order to understand </w:t>
+        <w:t xml:space="preserve">This report is prepared for the second software project of EE463 Fall2018 class in order to understand </w:t>
       </w:r>
       <w:r>
         <w:rPr>
@@ -769,103 +739,7 @@
           <w:sz w:val="24"/>
           <w:szCs w:val="24"/>
         </w:rPr>
-        <w:t>First question compares fully and half controlled single phase rectifiers. In the second question, a pulse modulated</w:t>
-      </w:r>
-      <w:r>
-        <w:rPr>
-          <w:rFonts w:cstheme="minorHAnsi"/>
-          <w:sz w:val="24"/>
-          <w:szCs w:val="24"/>
-        </w:rPr>
-        <w:t xml:space="preserve"> DC motor </w:t>
-      </w:r>
-      <w:r>
-        <w:rPr>
-          <w:rFonts w:cstheme="minorHAnsi"/>
-          <w:sz w:val="24"/>
-          <w:szCs w:val="24"/>
-        </w:rPr>
-        <w:t xml:space="preserve">which </w:t>
-      </w:r>
-      <w:r>
-        <w:rPr>
-          <w:rFonts w:cstheme="minorHAnsi"/>
-          <w:sz w:val="24"/>
-          <w:szCs w:val="24"/>
-        </w:rPr>
-        <w:t xml:space="preserve">is fed from a three-phase grid via a </w:t>
-      </w:r>
-      <w:r>
-        <w:rPr>
-          <w:rFonts w:cstheme="minorHAnsi"/>
-          <w:sz w:val="24"/>
-          <w:szCs w:val="24"/>
-        </w:rPr>
-        <w:t>three-phase</w:t>
-      </w:r>
-      <w:r>
-        <w:rPr>
-          <w:rFonts w:cstheme="minorHAnsi"/>
-          <w:sz w:val="24"/>
-          <w:szCs w:val="24"/>
-        </w:rPr>
-        <w:t xml:space="preserve"> full bridge </w:t>
-      </w:r>
-      <w:r>
-        <w:rPr>
-          <w:rFonts w:cstheme="minorHAnsi"/>
-          <w:sz w:val="24"/>
-          <w:szCs w:val="24"/>
-        </w:rPr>
-        <w:t>uncontrolled</w:t>
-      </w:r>
-      <w:r>
-        <w:rPr>
-          <w:rFonts w:cstheme="minorHAnsi"/>
-          <w:sz w:val="24"/>
-          <w:szCs w:val="24"/>
-        </w:rPr>
-        <w:t xml:space="preserve"> rectifier</w:t>
-      </w:r>
-      <w:r>
-        <w:rPr>
-          <w:rFonts w:cstheme="minorHAnsi"/>
-          <w:sz w:val="24"/>
-          <w:szCs w:val="24"/>
-        </w:rPr>
-        <w:t xml:space="preserve"> is observed. Plots of </w:t>
-      </w:r>
-      <w:r>
-        <w:rPr>
-          <w:rFonts w:cstheme="minorHAnsi"/>
-          <w:sz w:val="24"/>
-          <w:szCs w:val="24"/>
-        </w:rPr>
-        <w:t>armature current, speed and torque of the motor</w:t>
-      </w:r>
-      <w:r>
-        <w:rPr>
-          <w:rFonts w:cstheme="minorHAnsi"/>
-          <w:sz w:val="24"/>
-          <w:szCs w:val="24"/>
-        </w:rPr>
-        <w:t xml:space="preserve">, ripple characteristics of torque and the </w:t>
-      </w:r>
-      <w:r>
-        <w:rPr>
-          <w:rFonts w:cstheme="minorHAnsi"/>
-          <w:sz w:val="24"/>
-          <w:szCs w:val="24"/>
-        </w:rPr>
-        <w:t>overall drive efficiency </w:t>
-      </w:r>
-      <w:r>
-        <w:rPr>
-          <w:rFonts w:cstheme="minorHAnsi"/>
-          <w:sz w:val="24"/>
-          <w:szCs w:val="24"/>
-        </w:rPr>
-        <w:t>are discussed. Finally, in the last question alternative rectifier topologies for</w:t>
+        <w:t>First question compares fully and half controlled single phase rectifiers. In the second question, a pulse modulated DC motor which is fed from a three-phase grid via a three-phase full bridge uncontrolled rectifier is observed. Plots of armature current, speed and torque of the motor, ripple characteristics of torque and the overall drive efficiency are discussed. Finally, in the last question alternative rectifier topologies for</w:t>
       </w:r>
       <w:r>
         <w:rPr>
@@ -929,6 +803,15 @@
         </w:rPr>
         <w:t>QUESTION 1</w:t>
       </w:r>
+      <w:r>
+        <w:rPr>
+          <w:b/>
+          <w:color w:val="auto"/>
+          <w:sz w:val="28"/>
+          <w:szCs w:val="28"/>
+        </w:rPr>
+        <w:t>: Single Phase Thyristor Rectifiers</w:t>
+      </w:r>
     </w:p>
     <w:p>
       <w:pPr>
@@ -1003,17 +886,7 @@
           <w:szCs w:val="24"/>
           <w:shd w:val="clear" w:color="auto" w:fill="FFFFFF"/>
         </w:rPr>
-        <w:t xml:space="preserve"> average output current value of 40 A</w:t>
-      </w:r>
-      <w:r>
-        <w:rPr>
-          <w:rFonts w:cstheme="minorHAnsi"/>
-          <w:color w:val="000000" w:themeColor="text1"/>
-          <w:sz w:val="24"/>
-          <w:szCs w:val="24"/>
-          <w:shd w:val="clear" w:color="auto" w:fill="FFFFFF"/>
-        </w:rPr>
-        <w:t xml:space="preserve"> for fully controlled topology, average output voltage is given by (1)-(3).</w:t>
+        <w:t xml:space="preserve"> average output current value of 40 A for fully controlled topology, average output voltage is given by (1)-(3).</w:t>
       </w:r>
     </w:p>
     <w:p>
@@ -2686,15 +2559,7 @@
               <w:sz w:val="24"/>
               <w:szCs w:val="24"/>
             </w:rPr>
-            <m:t xml:space="preserve">       (9)</m:t>
-          </m:r>
-          <m:r>
-            <w:rPr>
-              <w:rFonts w:ascii="Cambria Math" w:eastAsiaTheme="minorEastAsia" w:hAnsi="Cambria Math" w:cstheme="minorHAnsi"/>
-              <w:sz w:val="24"/>
-              <w:szCs w:val="24"/>
-            </w:rPr>
-            <m:t xml:space="preserve"> </m:t>
+            <m:t xml:space="preserve">       (9) </m:t>
           </m:r>
         </m:oMath>
       </m:oMathPara>
@@ -2874,15 +2739,7 @@
               <w:sz w:val="24"/>
               <w:szCs w:val="24"/>
             </w:rPr>
-            <m:t>=160V</m:t>
-          </m:r>
-          <m:r>
-            <w:rPr>
-              <w:rFonts w:ascii="Cambria Math" w:hAnsi="Cambria Math" w:cstheme="minorHAnsi"/>
-              <w:sz w:val="24"/>
-              <w:szCs w:val="24"/>
-            </w:rPr>
-            <m:t xml:space="preserve">     (10)</m:t>
+            <m:t>=160V     (10)</m:t>
           </m:r>
         </m:oMath>
       </m:oMathPara>
@@ -3004,15 +2861,7 @@
               <w:sz w:val="24"/>
               <w:szCs w:val="24"/>
             </w:rPr>
-            <m:t>=160V</m:t>
-          </m:r>
-          <m:r>
-            <w:rPr>
-              <w:rFonts w:ascii="Cambria Math" w:hAnsi="Cambria Math" w:cstheme="minorHAnsi"/>
-              <w:sz w:val="24"/>
-              <w:szCs w:val="24"/>
-            </w:rPr>
-            <m:t xml:space="preserve">      (11)</m:t>
+            <m:t>=160V      (11)</m:t>
           </m:r>
         </m:oMath>
       </m:oMathPara>
@@ -3037,15 +2886,7 @@
               <w:sz w:val="24"/>
               <w:szCs w:val="24"/>
             </w:rPr>
-            <m:t>α=56.55°</m:t>
-          </m:r>
-          <m:r>
-            <w:rPr>
-              <w:rFonts w:ascii="Cambria Math" w:hAnsi="Cambria Math" w:cstheme="minorHAnsi"/>
-              <w:sz w:val="24"/>
-              <w:szCs w:val="24"/>
-            </w:rPr>
-            <m:t xml:space="preserve">      (12)</m:t>
+            <m:t>α=56.55°      (12)</m:t>
           </m:r>
         </m:oMath>
       </m:oMathPara>
@@ -3448,15 +3289,7 @@
           <w:color w:val="auto"/>
           <w:u w:val="single"/>
         </w:rPr>
-        <w:t xml:space="preserve"> </w:t>
-      </w:r>
-      <w:r>
-        <w:rPr>
-          <w:b/>
-          <w:color w:val="auto"/>
-          <w:u w:val="single"/>
-        </w:rPr>
-        <w:t>Graphical results of Vs and Is and THD values of Is</w:t>
+        <w:t xml:space="preserve"> Graphical results of Vs and Is and THD values of Is</w:t>
       </w:r>
     </w:p>
     <w:p>
@@ -3488,47 +3321,7 @@
           <w:sz w:val="24"/>
           <w:szCs w:val="24"/>
         </w:rPr>
-        <w:t xml:space="preserve"> </w:t>
-      </w:r>
-      <w:r>
-        <w:rPr>
-          <w:rFonts w:cstheme="minorHAnsi"/>
-          <w:sz w:val="24"/>
-          <w:szCs w:val="24"/>
-        </w:rPr>
-        <w:t>Figure 4 shows the input current and voltage of half controlled topology.</w:t>
-      </w:r>
-      <w:r>
-        <w:rPr>
-          <w:rFonts w:cstheme="minorHAnsi"/>
-          <w:sz w:val="24"/>
-          <w:szCs w:val="24"/>
-        </w:rPr>
-        <w:t xml:space="preserve"> </w:t>
-      </w:r>
-      <w:r>
-        <w:rPr>
-          <w:rFonts w:cstheme="minorHAnsi"/>
-          <w:sz w:val="24"/>
-          <w:szCs w:val="24"/>
-        </w:rPr>
-        <w:t>Figure 5 shows the THD of input current for fully controlled topology</w:t>
-      </w:r>
-      <w:r>
-        <w:rPr>
-          <w:rFonts w:cstheme="minorHAnsi"/>
-          <w:sz w:val="24"/>
-          <w:szCs w:val="24"/>
-        </w:rPr>
-        <w:t xml:space="preserve">. </w:t>
-      </w:r>
-      <w:r>
-        <w:rPr>
-          <w:rFonts w:cstheme="minorHAnsi"/>
-          <w:sz w:val="24"/>
-          <w:szCs w:val="24"/>
-        </w:rPr>
-        <w:t>Figure 6 shows the THD of input current for half controlled topology</w:t>
+        <w:t xml:space="preserve"> Figure 4 shows the input current and voltage of half controlled topology. Figure 5 shows the THD of input current for fully controlled topology. Figure 6 shows the THD of input current for half controlled topology</w:t>
       </w:r>
       <w:r>
         <w:rPr>
@@ -3856,13 +3649,7 @@
         <w:rPr>
           <w:noProof/>
         </w:rPr>
-        <w:instrText xml:space="preserve"> SEQ Şekil \</w:instrText>
-      </w:r>
-      <w:r>
-        <w:rPr>
-          <w:noProof/>
-        </w:rPr>
-        <w:instrText xml:space="preserve">* ARABIC </w:instrText>
+        <w:instrText xml:space="preserve"> SEQ Şekil \* ARABIC </w:instrText>
       </w:r>
       <w:r>
         <w:rPr>
@@ -4077,8 +3864,6 @@
         </w:rPr>
         <w:t xml:space="preserve">The </w:t>
       </w:r>
-      <w:bookmarkStart w:id="0" w:name="_GoBack"/>
-      <w:bookmarkEnd w:id="0"/>
       <w:r>
         <w:rPr>
           <w:rFonts w:cstheme="minorHAnsi"/>
@@ -4154,67 +3939,87 @@
     </w:p>
     <w:p>
       <w:pPr>
-        <w:pStyle w:val="ListParagraph"/>
-        <w:rPr>
-          <w:rFonts w:ascii="Times New Roman" w:hAnsi="Times New Roman" w:cs="Times New Roman"/>
-          <w:sz w:val="40"/>
-          <w:szCs w:val="40"/>
-        </w:rPr>
-      </w:pPr>
-      <w:r>
-        <w:rPr>
-          <w:rFonts w:ascii="Times New Roman" w:hAnsi="Times New Roman" w:cs="Times New Roman"/>
-          <w:sz w:val="40"/>
-          <w:szCs w:val="40"/>
-        </w:rPr>
-        <w:t>2) DC MOTOR DRIVE</w:t>
-      </w:r>
-    </w:p>
-    <w:p>
-      <w:pPr>
-        <w:pStyle w:val="ListParagraph"/>
+        <w:ind w:firstLine="708"/>
+        <w:jc w:val="both"/>
+        <w:rPr>
+          <w:rFonts w:cstheme="minorHAnsi"/>
+          <w:sz w:val="24"/>
+          <w:szCs w:val="24"/>
+        </w:rPr>
+      </w:pPr>
+    </w:p>
+    <w:p>
+      <w:pPr>
+        <w:pStyle w:val="Heading2"/>
+        <w:rPr>
+          <w:b/>
+          <w:color w:val="000000" w:themeColor="text1"/>
+          <w:sz w:val="32"/>
+          <w:szCs w:val="32"/>
+        </w:rPr>
+      </w:pPr>
+      <w:r>
+        <w:rPr>
+          <w:b/>
+          <w:color w:val="000000" w:themeColor="text1"/>
+          <w:sz w:val="32"/>
+          <w:szCs w:val="32"/>
+        </w:rPr>
+        <w:t>QUESTION 2: PM DC Motor Drive</w:t>
+      </w:r>
+    </w:p>
+    <w:p>
+      <w:pPr>
+        <w:rPr>
+          <w:b/>
+          <w:u w:val="single"/>
+        </w:rPr>
+      </w:pPr>
+    </w:p>
+    <w:p>
+      <w:pPr>
+        <w:pStyle w:val="Heading3"/>
         <w:numPr>
           <w:ilvl w:val="0"/>
-          <w:numId w:val="7"/>
+          <w:numId w:val="15"/>
         </w:numPr>
-        <w:spacing w:after="160" w:line="259" w:lineRule="auto"/>
-        <w:ind w:left="993" w:hanging="426"/>
-        <w:rPr>
-          <w:rFonts w:ascii="Times New Roman" w:hAnsi="Times New Roman" w:cs="Times New Roman"/>
-          <w:sz w:val="32"/>
-          <w:szCs w:val="32"/>
-        </w:rPr>
-      </w:pPr>
-      <w:r>
-        <w:rPr>
-          <w:rFonts w:ascii="Times New Roman" w:hAnsi="Times New Roman" w:cs="Times New Roman"/>
-          <w:sz w:val="32"/>
-          <w:szCs w:val="32"/>
+        <w:rPr>
+          <w:b/>
+          <w:color w:val="auto"/>
+          <w:u w:val="single"/>
+        </w:rPr>
+      </w:pPr>
+      <w:r>
+        <w:rPr>
+          <w:b/>
+          <w:color w:val="auto"/>
+          <w:u w:val="single"/>
         </w:rPr>
         <w:t xml:space="preserve">Armature </w:t>
       </w:r>
       <w:proofErr w:type="spellStart"/>
       <w:r>
         <w:rPr>
-          <w:rFonts w:ascii="Times New Roman" w:hAnsi="Times New Roman" w:cs="Times New Roman"/>
-          <w:sz w:val="32"/>
-          <w:szCs w:val="32"/>
+          <w:b/>
+          <w:color w:val="auto"/>
+          <w:u w:val="single"/>
         </w:rPr>
         <w:t>curent</w:t>
       </w:r>
       <w:proofErr w:type="spellEnd"/>
       <w:r>
         <w:rPr>
-          <w:rFonts w:ascii="Times New Roman" w:hAnsi="Times New Roman" w:cs="Times New Roman"/>
-          <w:sz w:val="32"/>
-          <w:szCs w:val="32"/>
+          <w:b/>
+          <w:color w:val="auto"/>
+          <w:u w:val="single"/>
         </w:rPr>
         <w:t>, speed and torque of the current stand-still to steady-state graphs</w:t>
       </w:r>
     </w:p>
-    <w:p>
-      <w:pPr>
-        <w:ind w:left="993"/>
+    <w:p/>
+    <w:p>
+      <w:pPr>
+        <w:ind w:firstLine="360"/>
         <w:rPr>
           <w:rFonts w:ascii="Times New Roman" w:hAnsi="Times New Roman" w:cs="Times New Roman"/>
           <w:sz w:val="24"/>
@@ -4263,9 +4068,9 @@
           <w:lang w:eastAsia="tr-TR"/>
         </w:rPr>
         <w:drawing>
-          <wp:inline distT="0" distB="0" distL="0" distR="0" wp14:anchorId="5DFF5214" wp14:editId="26FCA79A">
-            <wp:extent cx="5444197" cy="3946923"/>
-            <wp:effectExtent l="0" t="0" r="4445" b="0"/>
+          <wp:inline distT="0" distB="0" distL="0" distR="0" wp14:anchorId="5DFF5214" wp14:editId="305D2AD7">
+            <wp:extent cx="4210493" cy="3052515"/>
+            <wp:effectExtent l="0" t="0" r="0" b="0"/>
             <wp:docPr id="4" name="Resim 4"/>
             <wp:cNvGraphicFramePr>
               <a:graphicFrameLocks xmlns:a="http://schemas.openxmlformats.org/drawingml/2006/main" noChangeAspect="1"/>
@@ -4286,7 +4091,7 @@
                   <pic:spPr>
                     <a:xfrm>
                       <a:off x="0" y="0"/>
-                      <a:ext cx="5447746" cy="3949496"/>
+                      <a:ext cx="4218561" cy="3058364"/>
                     </a:xfrm>
                     <a:prstGeom prst="rect">
                       <a:avLst/>
@@ -4305,13 +4110,8 @@
         <w:ind w:left="993" w:hanging="426"/>
         <w:jc w:val="center"/>
       </w:pPr>
-      <w:proofErr w:type="spellStart"/>
-      <w:r>
-        <w:t>Şekil</w:t>
-      </w:r>
-      <w:proofErr w:type="spellEnd"/>
-      <w:r>
-        <w:t xml:space="preserve"> </w:t>
+      <w:r>
+        <w:t xml:space="preserve">Figure </w:t>
       </w:r>
       <w:r>
         <w:fldChar w:fldCharType="begin"/>
@@ -4338,58 +4138,96 @@
         <w:t>rmature current, speed and torque of the motor from stand-still (zero speed) to steady-state</w:t>
       </w:r>
     </w:p>
-    <w:p>
-      <w:pPr>
-        <w:pStyle w:val="ListParagraph"/>
+    <w:p/>
+    <w:p>
+      <w:pPr>
+        <w:pStyle w:val="Heading3"/>
         <w:numPr>
           <w:ilvl w:val="0"/>
-          <w:numId w:val="7"/>
+          <w:numId w:val="15"/>
         </w:numPr>
-        <w:spacing w:after="160" w:line="259" w:lineRule="auto"/>
-        <w:ind w:left="993" w:hanging="426"/>
+        <w:rPr>
+          <w:b/>
+          <w:color w:val="000000" w:themeColor="text1"/>
+          <w:u w:val="single"/>
+        </w:rPr>
+      </w:pPr>
+      <w:r>
+        <w:rPr>
+          <w:b/>
+          <w:color w:val="000000" w:themeColor="text1"/>
+          <w:u w:val="single"/>
+        </w:rPr>
+        <w:lastRenderedPageBreak/>
+        <w:t>Comments on the c</w:t>
+      </w:r>
+      <w:r>
+        <w:rPr>
+          <w:b/>
+          <w:color w:val="000000" w:themeColor="text1"/>
+          <w:u w:val="single"/>
+        </w:rPr>
+        <w:t>haracteristics of torque ripple and THD of line current</w:t>
+      </w:r>
+      <w:r>
+        <w:rPr>
+          <w:b/>
+          <w:color w:val="000000" w:themeColor="text1"/>
+          <w:u w:val="single"/>
+        </w:rPr>
+        <w:t>:</w:t>
+      </w:r>
+    </w:p>
+    <w:p>
+      <w:pPr>
         <w:rPr>
           <w:rFonts w:ascii="Times New Roman" w:hAnsi="Times New Roman" w:cs="Times New Roman"/>
-          <w:sz w:val="32"/>
-          <w:szCs w:val="32"/>
-        </w:rPr>
-      </w:pPr>
-      <w:r>
-        <w:rPr>
-          <w:rFonts w:ascii="Times New Roman" w:hAnsi="Times New Roman" w:cs="Times New Roman"/>
-          <w:sz w:val="32"/>
-          <w:szCs w:val="32"/>
-        </w:rPr>
-        <w:t>Characteristics of torque ripple and THD of line current</w:t>
-      </w:r>
-    </w:p>
-    <w:p>
-      <w:pPr>
-        <w:pStyle w:val="ListParagraph"/>
-        <w:ind w:left="993" w:hanging="426"/>
-        <w:rPr>
-          <w:rFonts w:ascii="Times New Roman" w:hAnsi="Times New Roman" w:cs="Times New Roman"/>
-          <w:sz w:val="32"/>
-          <w:szCs w:val="32"/>
-        </w:rPr>
-      </w:pPr>
-    </w:p>
-    <w:p>
-      <w:pPr>
-        <w:pStyle w:val="ListParagraph"/>
-        <w:ind w:left="993" w:hanging="426"/>
-        <w:rPr>
-          <w:rFonts w:ascii="Times New Roman" w:hAnsi="Times New Roman" w:cs="Times New Roman"/>
-          <w:sz w:val="24"/>
-          <w:szCs w:val="24"/>
-        </w:rPr>
-      </w:pPr>
-      <w:r>
-        <w:rPr>
-          <w:rFonts w:ascii="Times New Roman" w:hAnsi="Times New Roman" w:cs="Times New Roman"/>
+          <w:sz w:val="24"/>
+          <w:szCs w:val="24"/>
+        </w:rPr>
+      </w:pPr>
+    </w:p>
+    <w:p>
+      <w:pPr>
+        <w:ind w:firstLine="708"/>
+        <w:jc w:val="both"/>
+        <w:rPr>
+          <w:rFonts w:cstheme="minorHAnsi"/>
+          <w:sz w:val="24"/>
+          <w:szCs w:val="24"/>
+        </w:rPr>
+      </w:pPr>
+      <w:r>
+        <w:rPr>
+          <w:rFonts w:cstheme="minorHAnsi"/>
           <w:sz w:val="24"/>
           <w:szCs w:val="24"/>
         </w:rPr>
         <w:t>Figure 8 shows the electrical torque in close up and the statistics of it.</w:t>
+      </w:r>
+      <w:r>
+        <w:rPr>
+          <w:rFonts w:cstheme="minorHAnsi"/>
+          <w:sz w:val="24"/>
+          <w:szCs w:val="24"/>
+        </w:rPr>
+        <w:t xml:space="preserve"> </w:t>
+      </w:r>
+      <w:r>
+        <w:rPr>
+          <w:rFonts w:cstheme="minorHAnsi"/>
+          <w:sz w:val="24"/>
+          <w:szCs w:val="24"/>
+        </w:rPr>
+        <w:t xml:space="preserve"> </w:t>
+      </w:r>
+      <w:r>
+        <w:rPr>
+          <w:rFonts w:cstheme="minorHAnsi"/>
+          <w:sz w:val="24"/>
+          <w:szCs w:val="24"/>
+        </w:rPr>
+        <w:t>Figure 9 shows the THD of line current.</w:t>
       </w:r>
     </w:p>
     <w:p>
@@ -4405,9 +4243,9 @@
           <w:lang w:eastAsia="tr-TR"/>
         </w:rPr>
         <w:drawing>
-          <wp:inline distT="0" distB="0" distL="0" distR="0" wp14:anchorId="45B68CB9" wp14:editId="07415D84">
-            <wp:extent cx="4894028" cy="1958061"/>
-            <wp:effectExtent l="0" t="0" r="1905" b="4445"/>
+          <wp:inline distT="0" distB="0" distL="0" distR="0" wp14:anchorId="45B68CB9" wp14:editId="6AAF48D3">
+            <wp:extent cx="6378069" cy="2551814"/>
+            <wp:effectExtent l="0" t="0" r="3810" b="1270"/>
             <wp:docPr id="5" name="Resim 5"/>
             <wp:cNvGraphicFramePr>
               <a:graphicFrameLocks xmlns:a="http://schemas.openxmlformats.org/drawingml/2006/main" noChangeAspect="1"/>
@@ -4427,7 +4265,7 @@
                   <pic:spPr bwMode="auto">
                     <a:xfrm>
                       <a:off x="0" y="0"/>
-                      <a:ext cx="4897360" cy="1959394"/>
+                      <a:ext cx="6407687" cy="2563664"/>
                     </a:xfrm>
                     <a:prstGeom prst="rect">
                       <a:avLst/>
@@ -4455,7 +4293,10 @@
       </w:pPr>
       <w:proofErr w:type="spellStart"/>
       <w:r>
-        <w:t>Şekil</w:t>
+        <w:t>Figure</w:t>
+      </w:r>
+      <w:r>
+        <w:t>l</w:t>
       </w:r>
       <w:proofErr w:type="spellEnd"/>
       <w:r>
@@ -4485,51 +4326,214 @@
     </w:p>
     <w:p>
       <w:pPr>
-        <w:ind w:left="1134"/>
+        <w:ind w:firstLine="708"/>
         <w:jc w:val="both"/>
         <w:rPr>
-          <w:rFonts w:ascii="Times New Roman" w:hAnsi="Times New Roman" w:cs="Times New Roman"/>
-          <w:sz w:val="24"/>
-          <w:szCs w:val="24"/>
-        </w:rPr>
-      </w:pPr>
-      <w:r>
-        <w:rPr>
-          <w:rFonts w:ascii="Times New Roman" w:hAnsi="Times New Roman" w:cs="Times New Roman"/>
-          <w:sz w:val="24"/>
-          <w:szCs w:val="24"/>
-        </w:rPr>
-        <w:t xml:space="preserve">As can be seen from Figure 8, the output electrical torque frequency is 300 Hz. It is 6 times larger than the grid frequency which is 60 Hz. This is expected since in each cycle there are 3 positive and 3 negative peaks of 3 different phases. Since the voltage is line-to-line, the frequency becomes 6 times larger than the grid frequency at torque ripple. </w:t>
-      </w:r>
-    </w:p>
-    <w:p>
-      <w:pPr>
-        <w:ind w:left="1134"/>
-        <w:jc w:val="both"/>
-        <w:rPr>
-          <w:rFonts w:ascii="Times New Roman" w:hAnsi="Times New Roman" w:cs="Times New Roman"/>
-          <w:sz w:val="24"/>
-          <w:szCs w:val="24"/>
-        </w:rPr>
-      </w:pPr>
-    </w:p>
-    <w:p>
-      <w:pPr>
-        <w:ind w:left="1134"/>
-        <w:jc w:val="both"/>
-        <w:rPr>
-          <w:rFonts w:ascii="Times New Roman" w:hAnsi="Times New Roman" w:cs="Times New Roman"/>
-          <w:sz w:val="24"/>
-          <w:szCs w:val="24"/>
-        </w:rPr>
-      </w:pPr>
-      <w:r>
-        <w:rPr>
-          <w:rFonts w:ascii="Times New Roman" w:hAnsi="Times New Roman" w:cs="Times New Roman"/>
-          <w:sz w:val="24"/>
-          <w:szCs w:val="24"/>
-        </w:rPr>
-        <w:t>Figure 9 shows the THD of line current.</w:t>
+          <w:rFonts w:cstheme="minorHAnsi"/>
+          <w:sz w:val="24"/>
+          <w:szCs w:val="24"/>
+        </w:rPr>
+      </w:pPr>
+      <w:r>
+        <w:rPr>
+          <w:rFonts w:cstheme="minorHAnsi"/>
+          <w:sz w:val="24"/>
+          <w:szCs w:val="24"/>
+        </w:rPr>
+        <w:t xml:space="preserve">As can be seen from Figure 8, the output electrical torque frequency is 300 Hz. It is 6 times larger than the grid frequency which is </w:t>
+      </w:r>
+      <w:r>
+        <w:rPr>
+          <w:rFonts w:cstheme="minorHAnsi"/>
+          <w:sz w:val="24"/>
+          <w:szCs w:val="24"/>
+        </w:rPr>
+        <w:t>5</w:t>
+      </w:r>
+      <w:r>
+        <w:rPr>
+          <w:rFonts w:cstheme="minorHAnsi"/>
+          <w:sz w:val="24"/>
+          <w:szCs w:val="24"/>
+        </w:rPr>
+        <w:t xml:space="preserve">0 Hz. </w:t>
+      </w:r>
+      <w:r>
+        <w:rPr>
+          <w:rFonts w:cstheme="minorHAnsi"/>
+          <w:sz w:val="24"/>
+          <w:szCs w:val="24"/>
+        </w:rPr>
+        <w:t xml:space="preserve">Since output voltage frequency of the rectifier is directed as armature voltage frequency, torque ripple frequency is 300Hz as </w:t>
+      </w:r>
+      <w:proofErr w:type="spellStart"/>
+      <w:proofErr w:type="gramStart"/>
+      <w:r>
+        <w:rPr>
+          <w:rFonts w:cstheme="minorHAnsi"/>
+          <w:sz w:val="24"/>
+          <w:szCs w:val="24"/>
+        </w:rPr>
+        <w:t>well.</w:t>
+      </w:r>
+      <w:r>
+        <w:rPr>
+          <w:rFonts w:cstheme="minorHAnsi"/>
+          <w:sz w:val="24"/>
+          <w:szCs w:val="24"/>
+        </w:rPr>
+        <w:t>R</w:t>
+      </w:r>
+      <w:r>
+        <w:rPr>
+          <w:rFonts w:cstheme="minorHAnsi"/>
+          <w:sz w:val="24"/>
+          <w:szCs w:val="24"/>
+        </w:rPr>
+        <w:t>ipple</w:t>
+      </w:r>
+      <w:proofErr w:type="spellEnd"/>
+      <w:proofErr w:type="gramEnd"/>
+      <w:r>
+        <w:rPr>
+          <w:rFonts w:cstheme="minorHAnsi"/>
+          <w:sz w:val="24"/>
+          <w:szCs w:val="24"/>
+        </w:rPr>
+        <w:t xml:space="preserve"> is directly proportional to the ripple of armature current</w:t>
+      </w:r>
+      <w:r>
+        <w:rPr>
+          <w:rFonts w:cstheme="minorHAnsi"/>
+          <w:sz w:val="24"/>
+          <w:szCs w:val="24"/>
+        </w:rPr>
+        <w:t xml:space="preserve"> by (13)</w:t>
+      </w:r>
+    </w:p>
+    <w:p>
+      <w:pPr>
+        <w:ind w:firstLine="708"/>
+        <w:jc w:val="center"/>
+        <w:rPr>
+          <w:rFonts w:cstheme="minorHAnsi"/>
+          <w:sz w:val="24"/>
+          <w:szCs w:val="24"/>
+        </w:rPr>
+      </w:pPr>
+      <w:r>
+        <w:rPr>
+          <w:rFonts w:ascii="Cambria Math" w:hAnsi="Cambria Math" w:cs="Cambria Math"/>
+          <w:sz w:val="24"/>
+          <w:szCs w:val="24"/>
+        </w:rPr>
+        <w:t>𝑇</w:t>
+      </w:r>
+      <w:r>
+        <w:rPr>
+          <w:rFonts w:cstheme="minorHAnsi"/>
+          <w:sz w:val="24"/>
+          <w:szCs w:val="24"/>
+        </w:rPr>
+        <w:t xml:space="preserve"> = </w:t>
+      </w:r>
+      <w:r>
+        <w:rPr>
+          <w:rFonts w:ascii="Cambria Math" w:hAnsi="Cambria Math" w:cs="Cambria Math"/>
+          <w:sz w:val="24"/>
+          <w:szCs w:val="24"/>
+        </w:rPr>
+        <w:t>𝑘</w:t>
+      </w:r>
+      <w:r>
+        <w:rPr>
+          <w:rFonts w:cstheme="minorHAnsi"/>
+          <w:sz w:val="24"/>
+          <w:szCs w:val="24"/>
+        </w:rPr>
+        <w:t xml:space="preserve"> </w:t>
+      </w:r>
+      <w:r>
+        <w:rPr>
+          <w:rFonts w:ascii="Cambria Math" w:hAnsi="Cambria Math" w:cs="Cambria Math"/>
+          <w:sz w:val="24"/>
+          <w:szCs w:val="24"/>
+        </w:rPr>
+        <w:t>∗</w:t>
+      </w:r>
+      <w:r>
+        <w:rPr>
+          <w:rFonts w:cstheme="minorHAnsi"/>
+          <w:sz w:val="24"/>
+          <w:szCs w:val="24"/>
+        </w:rPr>
+        <w:t xml:space="preserve"> </w:t>
+      </w:r>
+      <w:r>
+        <w:rPr>
+          <w:rFonts w:ascii="Cambria Math" w:hAnsi="Cambria Math" w:cs="Cambria Math"/>
+          <w:sz w:val="24"/>
+          <w:szCs w:val="24"/>
+        </w:rPr>
+        <w:t>𝜙</w:t>
+      </w:r>
+      <w:r>
+        <w:rPr>
+          <w:rFonts w:cstheme="minorHAnsi"/>
+          <w:sz w:val="24"/>
+          <w:szCs w:val="24"/>
+        </w:rPr>
+        <w:t xml:space="preserve"> </w:t>
+      </w:r>
+      <w:r>
+        <w:rPr>
+          <w:rFonts w:ascii="Cambria Math" w:hAnsi="Cambria Math" w:cs="Cambria Math"/>
+          <w:sz w:val="24"/>
+          <w:szCs w:val="24"/>
+        </w:rPr>
+        <w:t>∗</w:t>
+      </w:r>
+      <w:r>
+        <w:rPr>
+          <w:rFonts w:cstheme="minorHAnsi"/>
+          <w:sz w:val="24"/>
+          <w:szCs w:val="24"/>
+        </w:rPr>
+        <w:t xml:space="preserve"> </w:t>
+      </w:r>
+      <w:r>
+        <w:rPr>
+          <w:rFonts w:ascii="Cambria Math" w:hAnsi="Cambria Math" w:cs="Cambria Math"/>
+          <w:sz w:val="24"/>
+          <w:szCs w:val="24"/>
+        </w:rPr>
+        <w:t>𝐼</w:t>
+      </w:r>
+      <w:r>
+        <w:rPr>
+          <w:rFonts w:ascii="Cambria Math" w:hAnsi="Cambria Math" w:cs="Cambria Math"/>
+          <w:sz w:val="24"/>
+          <w:szCs w:val="24"/>
+        </w:rPr>
+        <w:t xml:space="preserve">  </w:t>
+      </w:r>
+      <w:proofErr w:type="gramStart"/>
+      <w:r>
+        <w:rPr>
+          <w:rFonts w:ascii="Cambria Math" w:hAnsi="Cambria Math" w:cs="Cambria Math"/>
+          <w:sz w:val="24"/>
+          <w:szCs w:val="24"/>
+        </w:rPr>
+        <w:t xml:space="preserve">   (</w:t>
+      </w:r>
+      <w:proofErr w:type="gramEnd"/>
+      <w:r>
+        <w:rPr>
+          <w:rFonts w:ascii="Cambria Math" w:hAnsi="Cambria Math" w:cs="Cambria Math"/>
+          <w:sz w:val="24"/>
+          <w:szCs w:val="24"/>
+        </w:rPr>
+        <w:t>13)</w:t>
       </w:r>
     </w:p>
     <w:p>
@@ -4555,8 +4559,8 @@
           <w:lang w:eastAsia="tr-TR"/>
         </w:rPr>
         <w:drawing>
-          <wp:inline distT="0" distB="0" distL="0" distR="0" wp14:anchorId="71AD4F4A" wp14:editId="20C7CEE2">
-            <wp:extent cx="4062184" cy="3228633"/>
+          <wp:inline distT="0" distB="0" distL="0" distR="0" wp14:anchorId="71AD4F4A" wp14:editId="13D8B71D">
+            <wp:extent cx="3838353" cy="2484120"/>
             <wp:effectExtent l="0" t="0" r="0" b="0"/>
             <wp:docPr id="2" name="Resim 2" descr="C:\Users\etkia_000\Desktop\EE463\2nd project\Q2 new\THD LINE CURRENT.JPG"/>
             <wp:cNvGraphicFramePr>
@@ -4572,7 +4576,7 @@
                     </pic:cNvPicPr>
                   </pic:nvPicPr>
                   <pic:blipFill>
-                    <a:blip r:embed="rId15">
+                    <a:blip r:embed="rId15" cstate="print">
                       <a:extLst>
                         <a:ext uri="{28A0092B-C50C-407E-A947-70E740481C1C}">
                           <a14:useLocalDpi xmlns:a14="http://schemas.microsoft.com/office/drawing/2010/main" val="0"/>
@@ -4587,7 +4591,7 @@
                   <pic:spPr bwMode="auto">
                     <a:xfrm>
                       <a:off x="0" y="0"/>
-                      <a:ext cx="4070459" cy="3235210"/>
+                      <a:ext cx="3879460" cy="2510724"/>
                     </a:xfrm>
                     <a:prstGeom prst="rect">
                       <a:avLst/>
@@ -4609,11 +4613,9 @@
         <w:pStyle w:val="Caption"/>
         <w:jc w:val="center"/>
       </w:pPr>
-      <w:proofErr w:type="spellStart"/>
-      <w:r>
-        <w:t>Şekil</w:t>
-      </w:r>
-      <w:proofErr w:type="spellEnd"/>
+      <w:r>
+        <w:t>Figure</w:t>
+      </w:r>
       <w:r>
         <w:t xml:space="preserve"> </w:t>
       </w:r>
@@ -4636,76 +4638,33 @@
         <w:fldChar w:fldCharType="end"/>
       </w:r>
       <w:r>
+        <w:t xml:space="preserve">: </w:t>
+      </w:r>
+      <w:r>
         <w:t xml:space="preserve"> THD of line current</w:t>
       </w:r>
     </w:p>
     <w:p/>
     <w:p>
       <w:pPr>
-        <w:rPr>
-          <w:b/>
-          <w:color w:val="FF0000"/>
-          <w:sz w:val="60"/>
-          <w:szCs w:val="60"/>
-        </w:rPr>
-      </w:pPr>
-      <w:r>
-        <w:rPr>
-          <w:b/>
-          <w:color w:val="FF0000"/>
-          <w:sz w:val="60"/>
-          <w:szCs w:val="60"/>
-        </w:rPr>
-        <w:lastRenderedPageBreak/>
-        <w:tab/>
-        <w:t>BURAYA YORUM</w:t>
-      </w:r>
-      <w:r>
-        <w:rPr>
-          <w:b/>
-          <w:color w:val="FF0000"/>
-          <w:sz w:val="60"/>
-          <w:szCs w:val="60"/>
-        </w:rPr>
-        <w:t xml:space="preserve"> ETC</w:t>
-      </w:r>
-      <w:r>
-        <w:rPr>
-          <w:b/>
-          <w:color w:val="FF0000"/>
-          <w:sz w:val="60"/>
-          <w:szCs w:val="60"/>
-        </w:rPr>
-        <w:t>.</w:t>
-      </w:r>
-    </w:p>
-    <w:p/>
-    <w:p/>
-    <w:p/>
-    <w:p/>
-    <w:p/>
-    <w:p/>
-    <w:p/>
-    <w:p>
-      <w:pPr>
-        <w:pStyle w:val="ListParagraph"/>
+        <w:pStyle w:val="Heading3"/>
         <w:numPr>
           <w:ilvl w:val="0"/>
-          <w:numId w:val="7"/>
+          <w:numId w:val="15"/>
         </w:numPr>
-        <w:spacing w:after="160" w:line="259" w:lineRule="auto"/>
-        <w:rPr>
-          <w:rFonts w:ascii="Times New Roman" w:hAnsi="Times New Roman" w:cs="Times New Roman"/>
-          <w:sz w:val="32"/>
-          <w:szCs w:val="32"/>
-        </w:rPr>
-      </w:pPr>
-      <w:r>
-        <w:rPr>
-          <w:rFonts w:ascii="Times New Roman" w:hAnsi="Times New Roman" w:cs="Times New Roman"/>
-          <w:sz w:val="32"/>
-          <w:szCs w:val="32"/>
-        </w:rPr>
+        <w:rPr>
+          <w:b/>
+          <w:color w:val="000000" w:themeColor="text1"/>
+          <w:u w:val="single"/>
+        </w:rPr>
+      </w:pPr>
+      <w:r>
+        <w:rPr>
+          <w:b/>
+          <w:color w:val="000000" w:themeColor="text1"/>
+          <w:u w:val="single"/>
+        </w:rPr>
+        <w:lastRenderedPageBreak/>
         <w:t>Proposed Methods for Reducing the Torque Ripple Below 10% of the Average Torque</w:t>
       </w:r>
     </w:p>
@@ -4729,165 +4688,182 @@
           <w:numId w:val="9"/>
         </w:numPr>
         <w:ind w:left="993" w:hanging="11"/>
-      </w:pPr>
-      <w:r>
-        <w:rPr>
-          <w:rFonts w:ascii="Times New Roman" w:hAnsi="Times New Roman" w:cs="Times New Roman"/>
+        <w:rPr>
+          <w:rFonts w:cstheme="minorHAnsi"/>
+          <w:b/>
+        </w:rPr>
+      </w:pPr>
+      <w:r>
+        <w:rPr>
+          <w:rFonts w:cstheme="minorHAnsi"/>
+          <w:b/>
           <w:sz w:val="28"/>
           <w:szCs w:val="28"/>
         </w:rPr>
         <w:t>LC Filter</w:t>
       </w:r>
+      <w:r>
+        <w:rPr>
+          <w:rFonts w:cstheme="minorHAnsi"/>
+          <w:b/>
+          <w:sz w:val="28"/>
+          <w:szCs w:val="28"/>
+        </w:rPr>
+        <w:t>:</w:t>
+      </w:r>
+    </w:p>
+    <w:p>
+      <w:pPr>
+        <w:ind w:firstLine="708"/>
+        <w:jc w:val="both"/>
+        <w:rPr>
+          <w:rFonts w:cstheme="minorHAnsi"/>
+          <w:sz w:val="24"/>
+          <w:szCs w:val="24"/>
+        </w:rPr>
+      </w:pPr>
+      <w:r>
+        <w:rPr>
+          <w:rFonts w:cstheme="minorHAnsi"/>
+          <w:sz w:val="24"/>
+          <w:szCs w:val="24"/>
+        </w:rPr>
+        <w:t>The filter used for this method is called ‘Choked Input L-section Filter</w:t>
+      </w:r>
+      <w:r>
+        <w:rPr>
+          <w:rFonts w:cstheme="minorHAnsi"/>
+          <w:sz w:val="24"/>
+          <w:szCs w:val="24"/>
+        </w:rPr>
+        <w:t>’</w:t>
+      </w:r>
+      <w:r>
+        <w:rPr>
+          <w:rFonts w:cstheme="minorHAnsi"/>
+          <w:sz w:val="24"/>
+          <w:szCs w:val="24"/>
+        </w:rPr>
+        <w:t xml:space="preserve">. </w:t>
+      </w:r>
+      <w:r>
+        <w:rPr>
+          <w:rFonts w:cstheme="minorHAnsi"/>
+          <w:sz w:val="24"/>
+          <w:szCs w:val="24"/>
+        </w:rPr>
+        <w:t>The inductance in LC filter behaves as high impedance for AC component and as short circuit for DC components. For higher frequency components, the reactance increases even more. It is a good filter for higher frequency components. Also, by the energy charging and discharging, it smoothens the output. This filter reduces the ripple inversely proportional to capacitance and inductance values.</w:t>
+      </w:r>
+      <w:r>
+        <w:rPr>
+          <w:rFonts w:cstheme="minorHAnsi"/>
+          <w:sz w:val="24"/>
+          <w:szCs w:val="24"/>
+        </w:rPr>
+        <w:t xml:space="preserve"> </w:t>
+      </w:r>
+      <w:r>
+        <w:rPr>
+          <w:rFonts w:cstheme="minorHAnsi"/>
+          <w:sz w:val="24"/>
+          <w:szCs w:val="24"/>
+        </w:rPr>
+        <w:t>Therefore, in order to get a narrow band filter, those values must be very high. Large inductors and capacitors are problems for this topology. However, LC filter suppresses the negative effects of</w:t>
+      </w:r>
+      <w:r>
+        <w:rPr>
+          <w:rFonts w:cstheme="minorHAnsi"/>
+          <w:sz w:val="24"/>
+          <w:szCs w:val="24"/>
+        </w:rPr>
+        <w:t xml:space="preserve"> shunt</w:t>
+      </w:r>
+      <w:r>
+        <w:rPr>
+          <w:rFonts w:cstheme="minorHAnsi"/>
+          <w:sz w:val="24"/>
+          <w:szCs w:val="24"/>
+        </w:rPr>
+        <w:t xml:space="preserve"> C filter and</w:t>
+      </w:r>
+      <w:r>
+        <w:rPr>
+          <w:rFonts w:cstheme="minorHAnsi"/>
+          <w:sz w:val="24"/>
+          <w:szCs w:val="24"/>
+        </w:rPr>
+        <w:t xml:space="preserve"> series</w:t>
+      </w:r>
+      <w:r>
+        <w:rPr>
+          <w:rFonts w:cstheme="minorHAnsi"/>
+          <w:sz w:val="24"/>
+          <w:szCs w:val="24"/>
+        </w:rPr>
+        <w:t xml:space="preserve"> L filter. All in all, an efficient output is obtained.</w:t>
+      </w:r>
+    </w:p>
+    <w:p>
+      <w:pPr>
+        <w:ind w:firstLine="708"/>
+        <w:jc w:val="both"/>
+        <w:rPr>
+          <w:rFonts w:cstheme="minorHAnsi"/>
+          <w:sz w:val="24"/>
+          <w:szCs w:val="24"/>
+        </w:rPr>
+      </w:pPr>
+      <w:r>
+        <w:rPr>
+          <w:rFonts w:cstheme="minorHAnsi"/>
+          <w:sz w:val="24"/>
+          <w:szCs w:val="24"/>
+        </w:rPr>
+        <w:t>Figure 10 shows the LC filter topology.</w:t>
+      </w:r>
+      <w:r>
+        <w:rPr>
+          <w:rFonts w:cstheme="minorHAnsi"/>
+          <w:sz w:val="24"/>
+          <w:szCs w:val="24"/>
+        </w:rPr>
+        <w:t xml:space="preserve"> </w:t>
+      </w:r>
+      <w:r>
+        <w:rPr>
+          <w:rFonts w:cstheme="minorHAnsi"/>
+          <w:sz w:val="24"/>
+          <w:szCs w:val="24"/>
+        </w:rPr>
+        <w:t>Figure 11 shows the graphs of armature current, electrical torque and rpm of dc machine at steady state.</w:t>
+      </w:r>
+      <w:r>
+        <w:rPr>
+          <w:rFonts w:cstheme="minorHAnsi"/>
+          <w:sz w:val="24"/>
+          <w:szCs w:val="24"/>
+        </w:rPr>
+        <w:t xml:space="preserve"> </w:t>
+      </w:r>
+      <w:r>
+        <w:rPr>
+          <w:rFonts w:cstheme="minorHAnsi"/>
+          <w:sz w:val="24"/>
+          <w:szCs w:val="24"/>
+        </w:rPr>
+        <w:t>The ripple can be increased and decreased by varying the inductance and capacitance.</w:t>
+      </w:r>
     </w:p>
     <w:p>
       <w:pPr>
         <w:pStyle w:val="ListParagraph"/>
         <w:ind w:left="993"/>
-        <w:jc w:val="both"/>
         <w:rPr>
           <w:rFonts w:ascii="Times New Roman" w:hAnsi="Times New Roman" w:cs="Times New Roman"/>
           <w:sz w:val="24"/>
           <w:szCs w:val="24"/>
         </w:rPr>
       </w:pPr>
-      <w:r>
-        <w:rPr>
-          <w:rFonts w:ascii="Times New Roman" w:hAnsi="Times New Roman" w:cs="Times New Roman"/>
-          <w:sz w:val="24"/>
-          <w:szCs w:val="24"/>
-        </w:rPr>
-        <w:t>The filter used for this method is called ‘Choked Input L-section Filter</w:t>
-      </w:r>
-      <w:r>
-        <w:rPr>
-          <w:rFonts w:ascii="Times New Roman" w:hAnsi="Times New Roman" w:cs="Times New Roman"/>
-          <w:sz w:val="24"/>
-          <w:szCs w:val="24"/>
-        </w:rPr>
-        <w:t>’</w:t>
-      </w:r>
-      <w:r>
-        <w:rPr>
-          <w:rFonts w:ascii="Times New Roman" w:hAnsi="Times New Roman" w:cs="Times New Roman"/>
-          <w:sz w:val="24"/>
-          <w:szCs w:val="24"/>
-        </w:rPr>
-        <w:t xml:space="preserve">. </w:t>
-      </w:r>
-      <w:r>
-        <w:rPr>
-          <w:rFonts w:ascii="Times New Roman" w:hAnsi="Times New Roman" w:cs="Times New Roman"/>
-          <w:sz w:val="24"/>
-          <w:szCs w:val="24"/>
-        </w:rPr>
-        <w:t>The inductance in LC filter behaves as high impedance for AC component and as short circuit for DC components. For higher frequency components, the reactance increases even more. It is a good filter for higher frequency components.</w:t>
-      </w:r>
-      <w:r>
-        <w:rPr>
-          <w:rFonts w:ascii="Times New Roman" w:hAnsi="Times New Roman" w:cs="Times New Roman"/>
-          <w:sz w:val="24"/>
-          <w:szCs w:val="24"/>
-        </w:rPr>
-        <w:t xml:space="preserve"> </w:t>
-      </w:r>
-      <w:r>
-        <w:rPr>
-          <w:rFonts w:ascii="Times New Roman" w:hAnsi="Times New Roman" w:cs="Times New Roman"/>
-          <w:sz w:val="24"/>
-          <w:szCs w:val="24"/>
-        </w:rPr>
-        <w:t xml:space="preserve">Also, by the energy charging and discharging, it smoothens the output. This filter reduces the ripple inversely proportional to capacitance and inductance </w:t>
-      </w:r>
-      <w:proofErr w:type="spellStart"/>
-      <w:proofErr w:type="gramStart"/>
-      <w:r>
-        <w:rPr>
-          <w:rFonts w:ascii="Times New Roman" w:hAnsi="Times New Roman" w:cs="Times New Roman"/>
-          <w:sz w:val="24"/>
-          <w:szCs w:val="24"/>
-        </w:rPr>
-        <w:t>values.</w:t>
-      </w:r>
-      <w:r>
-        <w:rPr>
-          <w:rFonts w:ascii="Times New Roman" w:hAnsi="Times New Roman" w:cs="Times New Roman"/>
-          <w:sz w:val="24"/>
-          <w:szCs w:val="24"/>
-        </w:rPr>
-        <w:t>Therefore</w:t>
-      </w:r>
-      <w:proofErr w:type="spellEnd"/>
-      <w:proofErr w:type="gramEnd"/>
-      <w:r>
-        <w:rPr>
-          <w:rFonts w:ascii="Times New Roman" w:hAnsi="Times New Roman" w:cs="Times New Roman"/>
-          <w:sz w:val="24"/>
-          <w:szCs w:val="24"/>
-        </w:rPr>
-        <w:t>, in order to get a narrow band filter, those values must be very high. Large inductors and capacitors are problems for this topology. However, LC filter suppresses the negative effects of</w:t>
-      </w:r>
-      <w:r>
-        <w:rPr>
-          <w:rFonts w:ascii="Times New Roman" w:hAnsi="Times New Roman" w:cs="Times New Roman"/>
-          <w:sz w:val="24"/>
-          <w:szCs w:val="24"/>
-        </w:rPr>
-        <w:t xml:space="preserve"> shunt</w:t>
-      </w:r>
-      <w:r>
-        <w:rPr>
-          <w:rFonts w:ascii="Times New Roman" w:hAnsi="Times New Roman" w:cs="Times New Roman"/>
-          <w:sz w:val="24"/>
-          <w:szCs w:val="24"/>
-        </w:rPr>
-        <w:t xml:space="preserve"> C filter and</w:t>
-      </w:r>
-      <w:r>
-        <w:rPr>
-          <w:rFonts w:ascii="Times New Roman" w:hAnsi="Times New Roman" w:cs="Times New Roman"/>
-          <w:sz w:val="24"/>
-          <w:szCs w:val="24"/>
-        </w:rPr>
-        <w:t xml:space="preserve"> series</w:t>
-      </w:r>
-      <w:r>
-        <w:rPr>
-          <w:rFonts w:ascii="Times New Roman" w:hAnsi="Times New Roman" w:cs="Times New Roman"/>
-          <w:sz w:val="24"/>
-          <w:szCs w:val="24"/>
-        </w:rPr>
-        <w:t xml:space="preserve"> L filter. All in all, an efficient output is obtained.</w:t>
-      </w:r>
-    </w:p>
-    <w:p>
-      <w:pPr>
-        <w:pStyle w:val="ListParagraph"/>
-        <w:ind w:left="993"/>
-        <w:rPr>
-          <w:rFonts w:ascii="Times New Roman" w:hAnsi="Times New Roman" w:cs="Times New Roman"/>
-          <w:sz w:val="24"/>
-          <w:szCs w:val="24"/>
-        </w:rPr>
-      </w:pPr>
-    </w:p>
-    <w:p>
-      <w:pPr>
-        <w:pStyle w:val="ListParagraph"/>
-        <w:ind w:left="993"/>
-        <w:rPr>
-          <w:rFonts w:ascii="Times New Roman" w:hAnsi="Times New Roman" w:cs="Times New Roman"/>
-          <w:sz w:val="24"/>
-          <w:szCs w:val="24"/>
-        </w:rPr>
-      </w:pPr>
-      <w:r>
-        <w:rPr>
-          <w:rFonts w:ascii="Times New Roman" w:hAnsi="Times New Roman" w:cs="Times New Roman"/>
-          <w:sz w:val="24"/>
-          <w:szCs w:val="24"/>
-        </w:rPr>
-        <w:t>Figure 10 shows the LC filter topology.</w:t>
-      </w:r>
     </w:p>
     <w:p>
       <w:pPr>
@@ -4945,13 +4921,8 @@
         <w:pStyle w:val="Caption"/>
         <w:jc w:val="center"/>
       </w:pPr>
-      <w:proofErr w:type="spellStart"/>
-      <w:r>
-        <w:t>Şekil</w:t>
-      </w:r>
-      <w:proofErr w:type="spellEnd"/>
-      <w:r>
-        <w:t xml:space="preserve"> </w:t>
+      <w:r>
+        <w:t xml:space="preserve">Figure </w:t>
       </w:r>
       <w:r>
         <w:rPr>
@@ -4985,25 +4956,6 @@
       </w:r>
       <w:r>
         <w:t xml:space="preserve"> LC Filter</w:t>
-      </w:r>
-    </w:p>
-    <w:p>
-      <w:pPr>
-        <w:ind w:left="993"/>
-        <w:rPr>
-          <w:rFonts w:ascii="Times New Roman" w:hAnsi="Times New Roman" w:cs="Times New Roman"/>
-          <w:sz w:val="24"/>
-          <w:szCs w:val="24"/>
-        </w:rPr>
-      </w:pPr>
-      <w:r>
-        <w:rPr>
-          <w:rFonts w:ascii="Times New Roman" w:hAnsi="Times New Roman" w:cs="Times New Roman"/>
-          <w:sz w:val="24"/>
-          <w:szCs w:val="24"/>
-        </w:rPr>
-        <w:lastRenderedPageBreak/>
-        <w:t>Figure 11 shows the graphs of armature current, electrical torque and rpm of dc machine at steady state.</w:t>
       </w:r>
     </w:p>
     <w:p>
@@ -5020,9 +4972,9 @@
           <w:lang w:eastAsia="tr-TR"/>
         </w:rPr>
         <w:drawing>
-          <wp:inline distT="0" distB="0" distL="0" distR="0" wp14:anchorId="58EBCF05" wp14:editId="6971D4E5">
-            <wp:extent cx="5322380" cy="2459620"/>
-            <wp:effectExtent l="0" t="0" r="0" b="0"/>
+          <wp:inline distT="0" distB="0" distL="0" distR="0" wp14:anchorId="58EBCF05" wp14:editId="6DDDD769">
+            <wp:extent cx="4646688" cy="2147364"/>
+            <wp:effectExtent l="0" t="0" r="1905" b="5715"/>
             <wp:docPr id="7" name="Resim 7" descr="C:\Users\etkia_000\Desktop\EE463\2nd project\Q2 new\LC Filter Part C\Torque Armature current RPM graphs.JPG"/>
             <wp:cNvGraphicFramePr>
               <a:graphicFrameLocks xmlns:a="http://schemas.openxmlformats.org/drawingml/2006/main" noChangeAspect="1"/>
@@ -5052,7 +5004,7 @@
                   <pic:spPr bwMode="auto">
                     <a:xfrm>
                       <a:off x="0" y="0"/>
-                      <a:ext cx="5331591" cy="2463876"/>
+                      <a:ext cx="4668117" cy="2157267"/>
                     </a:xfrm>
                     <a:prstGeom prst="rect">
                       <a:avLst/>
@@ -5079,11 +5031,9 @@
           <w:szCs w:val="24"/>
         </w:rPr>
       </w:pPr>
-      <w:proofErr w:type="spellStart"/>
-      <w:r>
-        <w:t>Şekil</w:t>
-      </w:r>
-      <w:proofErr w:type="spellEnd"/>
+      <w:r>
+        <w:t>Figure</w:t>
+      </w:r>
       <w:r>
         <w:t xml:space="preserve"> </w:t>
       </w:r>
@@ -5123,37 +5073,19 @@
     </w:p>
     <w:p>
       <w:pPr>
-        <w:ind w:left="993"/>
-        <w:rPr>
-          <w:rFonts w:ascii="Times New Roman" w:hAnsi="Times New Roman" w:cs="Times New Roman"/>
-          <w:sz w:val="24"/>
-          <w:szCs w:val="24"/>
-        </w:rPr>
-      </w:pPr>
-      <w:r>
-        <w:rPr>
-          <w:rFonts w:ascii="Times New Roman" w:hAnsi="Times New Roman" w:cs="Times New Roman"/>
-          <w:sz w:val="24"/>
-          <w:szCs w:val="24"/>
-        </w:rPr>
-        <w:t>The ripple can be increased and decreased by varying the inductance and capacitance.</w:t>
-      </w:r>
-    </w:p>
-    <w:p>
-      <w:pPr>
-        <w:ind w:left="993"/>
-        <w:rPr>
-          <w:rFonts w:ascii="Times New Roman" w:hAnsi="Times New Roman" w:cs="Times New Roman"/>
-          <w:sz w:val="24"/>
-          <w:szCs w:val="24"/>
-        </w:rPr>
-      </w:pPr>
-      <w:r>
-        <w:rPr>
-          <w:rFonts w:ascii="Times New Roman" w:hAnsi="Times New Roman" w:cs="Times New Roman"/>
-          <w:sz w:val="24"/>
-          <w:szCs w:val="24"/>
-        </w:rPr>
+        <w:rPr>
+          <w:rFonts w:cstheme="minorHAnsi"/>
+          <w:sz w:val="24"/>
+          <w:szCs w:val="24"/>
+        </w:rPr>
+      </w:pPr>
+      <w:r>
+        <w:rPr>
+          <w:rFonts w:cstheme="minorHAnsi"/>
+          <w:sz w:val="24"/>
+          <w:szCs w:val="24"/>
+        </w:rPr>
+        <w:lastRenderedPageBreak/>
         <w:t>Figure 12 shows the THD of line current.</w:t>
       </w:r>
     </w:p>
@@ -5168,9 +5100,9 @@
           <w:lang w:eastAsia="tr-TR"/>
         </w:rPr>
         <w:drawing>
-          <wp:inline distT="0" distB="0" distL="0" distR="0" wp14:anchorId="4F014C7A" wp14:editId="7FDFC4C0">
-            <wp:extent cx="3670300" cy="2946986"/>
-            <wp:effectExtent l="0" t="0" r="6350" b="6350"/>
+          <wp:inline distT="0" distB="0" distL="0" distR="0" wp14:anchorId="4F014C7A" wp14:editId="28CADC6A">
+            <wp:extent cx="3317358" cy="2663598"/>
+            <wp:effectExtent l="0" t="0" r="0" b="3810"/>
             <wp:docPr id="8" name="Resim 8" descr="C:\Users\etkia_000\Desktop\EE463\2nd project\Q2 new\LC Filter Part C\LC filter THD graph.JPG"/>
             <wp:cNvGraphicFramePr>
               <a:graphicFrameLocks xmlns:a="http://schemas.openxmlformats.org/drawingml/2006/main" noChangeAspect="1"/>
@@ -5200,7 +5132,7 @@
                   <pic:spPr bwMode="auto">
                     <a:xfrm>
                       <a:off x="0" y="0"/>
-                      <a:ext cx="3677944" cy="2953123"/>
+                      <a:ext cx="3331343" cy="2674827"/>
                     </a:xfrm>
                     <a:prstGeom prst="rect">
                       <a:avLst/>
@@ -5222,11 +5154,9 @@
         <w:pStyle w:val="Caption"/>
         <w:jc w:val="center"/>
       </w:pPr>
-      <w:proofErr w:type="spellStart"/>
-      <w:r>
-        <w:t>Şekil</w:t>
-      </w:r>
-      <w:proofErr w:type="spellEnd"/>
+      <w:r>
+        <w:t>Figure</w:t>
+      </w:r>
       <w:r>
         <w:t xml:space="preserve"> </w:t>
       </w:r>
@@ -5275,6 +5205,7 @@
         <w:ind w:left="993" w:firstLine="0"/>
         <w:rPr>
           <w:rFonts w:ascii="Times New Roman" w:hAnsi="Times New Roman" w:cs="Times New Roman"/>
+          <w:b/>
           <w:sz w:val="32"/>
           <w:szCs w:val="32"/>
         </w:rPr>
@@ -5282,6 +5213,7 @@
       <w:r>
         <w:rPr>
           <w:rFonts w:ascii="Times New Roman" w:hAnsi="Times New Roman" w:cs="Times New Roman"/>
+          <w:b/>
           <w:sz w:val="32"/>
           <w:szCs w:val="32"/>
         </w:rPr>
@@ -5290,16 +5222,17 @@
     </w:p>
     <w:p>
       <w:pPr>
-        <w:ind w:left="993"/>
-        <w:rPr>
-          <w:rFonts w:ascii="Times New Roman" w:hAnsi="Times New Roman" w:cs="Times New Roman"/>
-          <w:sz w:val="24"/>
-          <w:szCs w:val="24"/>
-        </w:rPr>
-      </w:pPr>
-      <w:r>
-        <w:rPr>
-          <w:rFonts w:ascii="Times New Roman" w:hAnsi="Times New Roman" w:cs="Times New Roman"/>
+        <w:ind w:firstLine="708"/>
+        <w:jc w:val="both"/>
+        <w:rPr>
+          <w:rFonts w:cstheme="minorHAnsi"/>
+          <w:sz w:val="24"/>
+          <w:szCs w:val="24"/>
+        </w:rPr>
+      </w:pPr>
+      <w:r>
+        <w:rPr>
+          <w:rFonts w:cstheme="minorHAnsi"/>
           <w:sz w:val="24"/>
           <w:szCs w:val="24"/>
         </w:rPr>
@@ -5307,24 +5240,15 @@
       </w:r>
       <w:r>
         <w:rPr>
-          <w:rFonts w:ascii="Times New Roman" w:hAnsi="Times New Roman" w:cs="Times New Roman"/>
-          <w:sz w:val="24"/>
-          <w:szCs w:val="24"/>
-        </w:rPr>
-        <w:t xml:space="preserve"> However, this depends on </w:t>
-      </w:r>
-      <w:r>
-        <w:rPr>
-          <w:rFonts w:ascii="Times New Roman" w:hAnsi="Times New Roman" w:cs="Times New Roman"/>
-          <w:sz w:val="24"/>
-          <w:szCs w:val="24"/>
-        </w:rPr>
-        <w:lastRenderedPageBreak/>
-        <w:t>chosen resistance value and load resistance.</w:t>
-      </w:r>
-      <w:r>
-        <w:rPr>
-          <w:rFonts w:ascii="Times New Roman" w:hAnsi="Times New Roman" w:cs="Times New Roman"/>
+          <w:rFonts w:cstheme="minorHAnsi"/>
+          <w:sz w:val="24"/>
+          <w:szCs w:val="24"/>
+        </w:rPr>
+        <w:t xml:space="preserve"> However, this depends on chosen resistance value and load resistance.</w:t>
+      </w:r>
+      <w:r>
+        <w:rPr>
+          <w:rFonts w:cstheme="minorHAnsi"/>
           <w:sz w:val="24"/>
           <w:szCs w:val="24"/>
         </w:rPr>
@@ -5332,48 +5256,88 @@
       </w:r>
       <w:r>
         <w:rPr>
-          <w:rFonts w:ascii="Times New Roman" w:hAnsi="Times New Roman" w:cs="Times New Roman"/>
-          <w:sz w:val="24"/>
-          <w:szCs w:val="24"/>
-        </w:rPr>
-        <w:t xml:space="preserve">Also, because of the resistor, heat dissipation is high. This leads to low efficiency and heat problems. </w:t>
-      </w:r>
-      <w:proofErr w:type="gramStart"/>
-      <w:r>
-        <w:rPr>
-          <w:rFonts w:ascii="Times New Roman" w:hAnsi="Times New Roman" w:cs="Times New Roman"/>
-          <w:sz w:val="24"/>
-          <w:szCs w:val="24"/>
-        </w:rPr>
-        <w:t>But,</w:t>
-      </w:r>
-      <w:proofErr w:type="gramEnd"/>
-      <w:r>
-        <w:rPr>
-          <w:rFonts w:ascii="Times New Roman" w:hAnsi="Times New Roman" w:cs="Times New Roman"/>
-          <w:sz w:val="24"/>
-          <w:szCs w:val="24"/>
-        </w:rPr>
-        <w:t xml:space="preserve"> the circuitry is very simple and cheap. It doesn’t need to have large inductors, therefore cost and space issues can be solved.</w:t>
-      </w:r>
-    </w:p>
-    <w:p>
-      <w:pPr>
-        <w:ind w:left="993"/>
-        <w:rPr>
-          <w:rFonts w:ascii="Times New Roman" w:hAnsi="Times New Roman" w:cs="Times New Roman"/>
-          <w:sz w:val="24"/>
-          <w:szCs w:val="24"/>
-        </w:rPr>
-      </w:pPr>
-      <w:r>
-        <w:rPr>
-          <w:rFonts w:ascii="Times New Roman" w:hAnsi="Times New Roman" w:cs="Times New Roman"/>
+          <w:rFonts w:cstheme="minorHAnsi"/>
+          <w:sz w:val="24"/>
+          <w:szCs w:val="24"/>
+        </w:rPr>
+        <w:t>Also, because of the resistor, heat dissipation is high. This leads to low efficiency and heat problems</w:t>
+      </w:r>
+      <w:r>
+        <w:rPr>
+          <w:rFonts w:cstheme="minorHAnsi"/>
+          <w:sz w:val="24"/>
+          <w:szCs w:val="24"/>
+        </w:rPr>
+        <w:t xml:space="preserve"> b</w:t>
+      </w:r>
+      <w:r>
+        <w:rPr>
+          <w:rFonts w:cstheme="minorHAnsi"/>
+          <w:sz w:val="24"/>
+          <w:szCs w:val="24"/>
+        </w:rPr>
+        <w:t>ut the circuitry is very simple and cheap. It doesn’t need to have large inductors, therefore cost and space issues can be solved.</w:t>
+      </w:r>
+    </w:p>
+    <w:p>
+      <w:pPr>
+        <w:ind w:firstLine="708"/>
+        <w:rPr>
+          <w:rFonts w:cstheme="minorHAnsi"/>
+          <w:sz w:val="24"/>
+          <w:szCs w:val="24"/>
+        </w:rPr>
+      </w:pPr>
+      <w:r>
+        <w:rPr>
+          <w:rFonts w:cstheme="minorHAnsi"/>
           <w:sz w:val="24"/>
           <w:szCs w:val="24"/>
         </w:rPr>
         <w:t>Figure 13 shows the RC filter topology.</w:t>
       </w:r>
+      <w:r>
+        <w:rPr>
+          <w:rFonts w:cstheme="minorHAnsi"/>
+          <w:sz w:val="24"/>
+          <w:szCs w:val="24"/>
+        </w:rPr>
+        <w:t xml:space="preserve"> </w:t>
+      </w:r>
+      <w:r>
+        <w:rPr>
+          <w:rFonts w:cstheme="minorHAnsi"/>
+          <w:sz w:val="24"/>
+          <w:szCs w:val="24"/>
+        </w:rPr>
+        <w:t>Figure 14 shows the graphs of armature current, electrical torque and rpm of dc machine at steady state.</w:t>
+      </w:r>
+      <w:r>
+        <w:rPr>
+          <w:rFonts w:cstheme="minorHAnsi"/>
+          <w:sz w:val="24"/>
+          <w:szCs w:val="24"/>
+        </w:rPr>
+        <w:t xml:space="preserve"> </w:t>
+      </w:r>
+      <w:r>
+        <w:rPr>
+          <w:rFonts w:cstheme="minorHAnsi"/>
+          <w:sz w:val="24"/>
+          <w:szCs w:val="24"/>
+        </w:rPr>
+        <w:t>The ripples can be changed by varying the R and C.</w:t>
+      </w:r>
+    </w:p>
+    <w:p>
+      <w:pPr>
+        <w:jc w:val="both"/>
+        <w:rPr>
+          <w:rFonts w:cstheme="minorHAnsi"/>
+          <w:sz w:val="24"/>
+          <w:szCs w:val="24"/>
+        </w:rPr>
+      </w:pPr>
     </w:p>
     <w:p>
       <w:pPr>
@@ -5491,26 +5455,7 @@
     </w:p>
     <w:p>
       <w:pPr>
-        <w:ind w:left="993"/>
-        <w:rPr>
-          <w:rFonts w:ascii="Times New Roman" w:hAnsi="Times New Roman" w:cs="Times New Roman"/>
-          <w:sz w:val="24"/>
-          <w:szCs w:val="24"/>
-        </w:rPr>
-      </w:pPr>
-      <w:r>
-        <w:rPr>
-          <w:rFonts w:ascii="Times New Roman" w:hAnsi="Times New Roman" w:cs="Times New Roman"/>
-          <w:sz w:val="24"/>
-          <w:szCs w:val="24"/>
-        </w:rPr>
-        <w:t>Figure 14 shows the graphs of armature current, electrical torque and rpm of dc machine at steady state.</w:t>
-      </w:r>
-    </w:p>
-    <w:p>
-      <w:pPr>
         <w:keepNext/>
-        <w:ind w:left="993"/>
       </w:pPr>
       <w:r>
         <w:rPr>
@@ -5520,6 +5465,7 @@
           <w:szCs w:val="24"/>
           <w:lang w:eastAsia="tr-TR"/>
         </w:rPr>
+        <w:lastRenderedPageBreak/>
         <w:drawing>
           <wp:inline distT="0" distB="0" distL="0" distR="0" wp14:anchorId="6C284BFC" wp14:editId="60F7E96D">
             <wp:extent cx="5760720" cy="3360688"/>
@@ -5580,11 +5526,9 @@
           <w:szCs w:val="24"/>
         </w:rPr>
       </w:pPr>
-      <w:proofErr w:type="spellStart"/>
-      <w:r>
-        <w:t>Şekil</w:t>
-      </w:r>
-      <w:proofErr w:type="spellEnd"/>
+      <w:r>
+        <w:t>Figure</w:t>
+      </w:r>
       <w:r>
         <w:t xml:space="preserve"> </w:t>
       </w:r>
@@ -5624,34 +5568,16 @@
     </w:p>
     <w:p>
       <w:pPr>
-        <w:ind w:left="993"/>
-        <w:rPr>
-          <w:rFonts w:ascii="Times New Roman" w:hAnsi="Times New Roman" w:cs="Times New Roman"/>
-          <w:sz w:val="24"/>
-          <w:szCs w:val="24"/>
-        </w:rPr>
-      </w:pPr>
-      <w:r>
-        <w:rPr>
-          <w:rFonts w:ascii="Times New Roman" w:hAnsi="Times New Roman" w:cs="Times New Roman"/>
-          <w:sz w:val="24"/>
-          <w:szCs w:val="24"/>
-        </w:rPr>
-        <w:t>The ripples can be changed by varying the R and C.</w:t>
-      </w:r>
-    </w:p>
-    <w:p>
-      <w:pPr>
-        <w:ind w:left="993"/>
-        <w:rPr>
-          <w:rFonts w:ascii="Times New Roman" w:hAnsi="Times New Roman" w:cs="Times New Roman"/>
-          <w:sz w:val="24"/>
-          <w:szCs w:val="24"/>
-        </w:rPr>
-      </w:pPr>
-      <w:r>
-        <w:rPr>
-          <w:rFonts w:ascii="Times New Roman" w:hAnsi="Times New Roman" w:cs="Times New Roman"/>
+        <w:ind w:firstLine="708"/>
+        <w:rPr>
+          <w:rFonts w:cstheme="minorHAnsi"/>
+          <w:sz w:val="24"/>
+          <w:szCs w:val="24"/>
+        </w:rPr>
+      </w:pPr>
+      <w:r>
+        <w:rPr>
+          <w:rFonts w:cstheme="minorHAnsi"/>
           <w:sz w:val="24"/>
           <w:szCs w:val="24"/>
         </w:rPr>
@@ -5671,7 +5597,6 @@
           <w:szCs w:val="24"/>
           <w:lang w:eastAsia="tr-TR"/>
         </w:rPr>
-        <w:lastRenderedPageBreak/>
         <w:drawing>
           <wp:inline distT="0" distB="0" distL="0" distR="0" wp14:anchorId="21C2D424" wp14:editId="4A511EE0">
             <wp:extent cx="3580228" cy="2791910"/>
@@ -5732,13 +5657,8 @@
           <w:szCs w:val="24"/>
         </w:rPr>
       </w:pPr>
-      <w:proofErr w:type="spellStart"/>
-      <w:r>
-        <w:t>Şekil</w:t>
-      </w:r>
-      <w:proofErr w:type="spellEnd"/>
-      <w:r>
-        <w:t xml:space="preserve"> </w:t>
+      <w:r>
+        <w:t xml:space="preserve">Figure </w:t>
       </w:r>
       <w:r>
         <w:rPr>
@@ -5790,6 +5710,24 @@
         </w:rPr>
         <w:tab/>
       </w:r>
+    </w:p>
+    <w:p>
+      <w:pPr>
+        <w:rPr>
+          <w:rFonts w:ascii="Times New Roman" w:hAnsi="Times New Roman" w:cs="Times New Roman"/>
+          <w:sz w:val="24"/>
+          <w:szCs w:val="24"/>
+        </w:rPr>
+      </w:pPr>
+    </w:p>
+    <w:p>
+      <w:pPr>
+        <w:rPr>
+          <w:rFonts w:ascii="Times New Roman" w:hAnsi="Times New Roman" w:cs="Times New Roman"/>
+          <w:sz w:val="24"/>
+          <w:szCs w:val="24"/>
+        </w:rPr>
+      </w:pPr>
     </w:p>
     <w:p>
       <w:pPr>
@@ -5802,57 +5740,46 @@
     </w:p>
     <w:p>
       <w:pPr>
-        <w:pStyle w:val="ListParagraph"/>
+        <w:pStyle w:val="Heading3"/>
         <w:numPr>
           <w:ilvl w:val="0"/>
-          <w:numId w:val="7"/>
+          <w:numId w:val="15"/>
         </w:numPr>
-        <w:spacing w:after="160" w:line="259" w:lineRule="auto"/>
-        <w:rPr>
-          <w:rFonts w:ascii="Times New Roman" w:hAnsi="Times New Roman" w:cs="Times New Roman"/>
-          <w:sz w:val="32"/>
-          <w:szCs w:val="32"/>
-        </w:rPr>
-      </w:pPr>
-      <w:r>
-        <w:rPr>
-          <w:rFonts w:ascii="Times New Roman" w:hAnsi="Times New Roman" w:cs="Times New Roman"/>
-          <w:sz w:val="32"/>
-          <w:szCs w:val="32"/>
-        </w:rPr>
+        <w:rPr>
+          <w:b/>
+          <w:color w:val="auto"/>
+          <w:u w:val="single"/>
+        </w:rPr>
+      </w:pPr>
+      <w:r>
+        <w:rPr>
+          <w:b/>
+          <w:color w:val="auto"/>
+          <w:u w:val="single"/>
+        </w:rPr>
+        <w:lastRenderedPageBreak/>
         <w:t>Overall Efficiency and Losses</w:t>
       </w:r>
     </w:p>
-    <w:p>
-      <w:pPr>
-        <w:pStyle w:val="ListParagraph"/>
-        <w:ind w:left="1080"/>
+    <w:p/>
+    <w:p>
+      <w:pPr>
+        <w:ind w:firstLine="360"/>
         <w:jc w:val="both"/>
         <w:rPr>
-          <w:rFonts w:ascii="Times New Roman" w:hAnsi="Times New Roman" w:cs="Times New Roman"/>
-          <w:sz w:val="24"/>
-          <w:szCs w:val="24"/>
-        </w:rPr>
-      </w:pPr>
-      <w:r>
-        <w:rPr>
-          <w:rFonts w:ascii="Times New Roman" w:hAnsi="Times New Roman" w:cs="Times New Roman"/>
+          <w:rFonts w:cstheme="minorHAnsi"/>
+          <w:sz w:val="24"/>
+          <w:szCs w:val="24"/>
+        </w:rPr>
+      </w:pPr>
+      <w:r>
+        <w:rPr>
+          <w:rFonts w:cstheme="minorHAnsi"/>
           <w:sz w:val="24"/>
           <w:szCs w:val="24"/>
         </w:rPr>
         <w:t>At the steady state, because of the losses during the transmission of electrical power to mechanical power, it is known that there will occur some losses. These losses are because of</w:t>
       </w:r>
-    </w:p>
-    <w:p>
-      <w:pPr>
-        <w:pStyle w:val="ListParagraph"/>
-        <w:ind w:left="1080"/>
-        <w:rPr>
-          <w:rFonts w:ascii="Times New Roman" w:hAnsi="Times New Roman" w:cs="Times New Roman"/>
-          <w:sz w:val="24"/>
-          <w:szCs w:val="24"/>
-        </w:rPr>
-      </w:pPr>
     </w:p>
     <w:p>
       <w:pPr>
@@ -5863,14 +5790,14 @@
         </w:numPr>
         <w:spacing w:after="160" w:line="259" w:lineRule="auto"/>
         <w:rPr>
-          <w:rFonts w:ascii="Times New Roman" w:hAnsi="Times New Roman" w:cs="Times New Roman"/>
-          <w:sz w:val="24"/>
-          <w:szCs w:val="24"/>
-        </w:rPr>
-      </w:pPr>
-      <w:r>
-        <w:rPr>
-          <w:rFonts w:ascii="Times New Roman" w:hAnsi="Times New Roman" w:cs="Times New Roman"/>
+          <w:rFonts w:cstheme="minorHAnsi"/>
+          <w:sz w:val="24"/>
+          <w:szCs w:val="24"/>
+        </w:rPr>
+      </w:pPr>
+      <w:r>
+        <w:rPr>
+          <w:rFonts w:cstheme="minorHAnsi"/>
           <w:sz w:val="24"/>
           <w:szCs w:val="24"/>
         </w:rPr>
@@ -5886,14 +5813,14 @@
         </w:numPr>
         <w:spacing w:after="160" w:line="259" w:lineRule="auto"/>
         <w:rPr>
-          <w:rFonts w:ascii="Times New Roman" w:hAnsi="Times New Roman" w:cs="Times New Roman"/>
-          <w:sz w:val="24"/>
-          <w:szCs w:val="24"/>
-        </w:rPr>
-      </w:pPr>
-      <w:r>
-        <w:rPr>
-          <w:rFonts w:ascii="Times New Roman" w:hAnsi="Times New Roman" w:cs="Times New Roman"/>
+          <w:rFonts w:cstheme="minorHAnsi"/>
+          <w:sz w:val="24"/>
+          <w:szCs w:val="24"/>
+        </w:rPr>
+      </w:pPr>
+      <w:r>
+        <w:rPr>
+          <w:rFonts w:cstheme="minorHAnsi"/>
           <w:sz w:val="24"/>
           <w:szCs w:val="24"/>
         </w:rPr>
@@ -5909,14 +5836,14 @@
         </w:numPr>
         <w:spacing w:after="160" w:line="259" w:lineRule="auto"/>
         <w:rPr>
-          <w:rFonts w:ascii="Times New Roman" w:hAnsi="Times New Roman" w:cs="Times New Roman"/>
-          <w:sz w:val="24"/>
-          <w:szCs w:val="24"/>
-        </w:rPr>
-      </w:pPr>
-      <w:r>
-        <w:rPr>
-          <w:rFonts w:ascii="Times New Roman" w:hAnsi="Times New Roman" w:cs="Times New Roman"/>
+          <w:rFonts w:cstheme="minorHAnsi"/>
+          <w:sz w:val="24"/>
+          <w:szCs w:val="24"/>
+        </w:rPr>
+      </w:pPr>
+      <w:r>
+        <w:rPr>
+          <w:rFonts w:cstheme="minorHAnsi"/>
           <w:sz w:val="24"/>
           <w:szCs w:val="24"/>
         </w:rPr>
@@ -5925,61 +5852,43 @@
     </w:p>
     <w:p>
       <w:pPr>
-        <w:pStyle w:val="ListParagraph"/>
-        <w:ind w:left="1800"/>
-        <w:rPr>
-          <w:rFonts w:ascii="Times New Roman" w:hAnsi="Times New Roman" w:cs="Times New Roman"/>
-          <w:sz w:val="24"/>
-          <w:szCs w:val="24"/>
-        </w:rPr>
-      </w:pPr>
+        <w:ind w:firstLine="708"/>
+        <w:rPr>
+          <w:rFonts w:cstheme="minorHAnsi"/>
+          <w:sz w:val="24"/>
+          <w:szCs w:val="24"/>
+        </w:rPr>
+      </w:pPr>
+      <w:r>
+        <w:rPr>
+          <w:rFonts w:cstheme="minorHAnsi"/>
+          <w:sz w:val="24"/>
+          <w:szCs w:val="24"/>
+        </w:rPr>
+        <w:t>The electrical power will be converted to mechanical power, apart from these losses. Table 1 shows the losses and power flow values.</w:t>
+      </w:r>
     </w:p>
     <w:p>
       <w:pPr>
         <w:pStyle w:val="ListParagraph"/>
         <w:ind w:left="993"/>
         <w:rPr>
-          <w:rFonts w:ascii="Times New Roman" w:hAnsi="Times New Roman" w:cs="Times New Roman"/>
-          <w:sz w:val="24"/>
-          <w:szCs w:val="24"/>
-        </w:rPr>
-      </w:pPr>
-      <w:r>
-        <w:rPr>
-          <w:rFonts w:ascii="Times New Roman" w:hAnsi="Times New Roman" w:cs="Times New Roman"/>
-          <w:sz w:val="24"/>
-          <w:szCs w:val="24"/>
-        </w:rPr>
-        <w:t>The electrical power will be converted to mechanical power, apart from these losses. Table 1 shows the losses and power flow values.</w:t>
-      </w:r>
-    </w:p>
-    <w:p>
-      <w:pPr>
-        <w:pStyle w:val="ListParagraph"/>
-        <w:ind w:left="993"/>
-        <w:rPr>
-          <w:rFonts w:ascii="Times New Roman" w:hAnsi="Times New Roman" w:cs="Times New Roman"/>
-          <w:sz w:val="24"/>
-          <w:szCs w:val="24"/>
-        </w:rPr>
-      </w:pPr>
-    </w:p>
-    <w:p>
-      <w:pPr>
-        <w:pStyle w:val="ListParagraph"/>
-        <w:ind w:left="993"/>
-        <w:jc w:val="center"/>
-        <w:rPr>
-          <w:rFonts w:ascii="Times New Roman" w:hAnsi="Times New Roman" w:cs="Times New Roman"/>
-          <w:sz w:val="24"/>
-          <w:szCs w:val="24"/>
-        </w:rPr>
-      </w:pPr>
-      <w:r>
-        <w:rPr>
-          <w:rFonts w:ascii="Times New Roman" w:hAnsi="Times New Roman" w:cs="Times New Roman"/>
-          <w:sz w:val="24"/>
-          <w:szCs w:val="24"/>
+          <w:rFonts w:cstheme="minorHAnsi"/>
+          <w:b/>
+          <w:i/>
+          <w:sz w:val="24"/>
+          <w:szCs w:val="24"/>
+          <w:u w:val="single"/>
+        </w:rPr>
+      </w:pPr>
+      <w:r>
+        <w:rPr>
+          <w:rFonts w:cstheme="minorHAnsi"/>
+          <w:b/>
+          <w:i/>
+          <w:sz w:val="24"/>
+          <w:szCs w:val="24"/>
+          <w:u w:val="single"/>
         </w:rPr>
         <w:t>Table 1: Power flow and losses</w:t>
       </w:r>
@@ -6025,14 +5934,14 @@
             <w:pPr>
               <w:spacing w:after="0" w:line="240" w:lineRule="auto"/>
               <w:rPr>
-                <w:rFonts w:ascii="Calibri" w:eastAsia="Times New Roman" w:hAnsi="Calibri" w:cs="Times New Roman"/>
+                <w:rFonts w:eastAsia="Times New Roman" w:cstheme="minorHAnsi"/>
                 <w:color w:val="000000"/>
                 <w:lang w:eastAsia="tr-TR"/>
               </w:rPr>
             </w:pPr>
             <w:r>
               <w:rPr>
-                <w:rFonts w:ascii="Calibri" w:eastAsia="Times New Roman" w:hAnsi="Calibri" w:cs="Times New Roman"/>
+                <w:rFonts w:eastAsia="Times New Roman" w:cstheme="minorHAnsi"/>
                 <w:color w:val="000000"/>
                 <w:lang w:eastAsia="tr-TR"/>
               </w:rPr>
@@ -6052,14 +5961,14 @@
             <w:pPr>
               <w:spacing w:after="0" w:line="240" w:lineRule="auto"/>
               <w:rPr>
-                <w:rFonts w:ascii="Calibri" w:eastAsia="Times New Roman" w:hAnsi="Calibri" w:cs="Times New Roman"/>
+                <w:rFonts w:eastAsia="Times New Roman" w:cstheme="minorHAnsi"/>
                 <w:color w:val="000000"/>
                 <w:lang w:eastAsia="tr-TR"/>
               </w:rPr>
             </w:pPr>
             <w:r>
               <w:rPr>
-                <w:rFonts w:ascii="Calibri" w:eastAsia="Times New Roman" w:hAnsi="Calibri" w:cs="Times New Roman"/>
+                <w:rFonts w:eastAsia="Times New Roman" w:cstheme="minorHAnsi"/>
                 <w:color w:val="000000"/>
                 <w:lang w:eastAsia="tr-TR"/>
               </w:rPr>
@@ -6079,14 +5988,14 @@
             <w:pPr>
               <w:spacing w:after="0" w:line="240" w:lineRule="auto"/>
               <w:rPr>
-                <w:rFonts w:ascii="Calibri" w:eastAsia="Times New Roman" w:hAnsi="Calibri" w:cs="Times New Roman"/>
+                <w:rFonts w:eastAsia="Times New Roman" w:cstheme="minorHAnsi"/>
                 <w:color w:val="000000"/>
                 <w:lang w:eastAsia="tr-TR"/>
               </w:rPr>
             </w:pPr>
             <w:r>
               <w:rPr>
-                <w:rFonts w:ascii="Calibri" w:eastAsia="Times New Roman" w:hAnsi="Calibri" w:cs="Times New Roman"/>
+                <w:rFonts w:eastAsia="Times New Roman" w:cstheme="minorHAnsi"/>
                 <w:color w:val="000000"/>
                 <w:lang w:eastAsia="tr-TR"/>
               </w:rPr>
@@ -6106,14 +6015,14 @@
             <w:pPr>
               <w:spacing w:after="0" w:line="240" w:lineRule="auto"/>
               <w:rPr>
-                <w:rFonts w:ascii="Calibri" w:eastAsia="Times New Roman" w:hAnsi="Calibri" w:cs="Times New Roman"/>
+                <w:rFonts w:eastAsia="Times New Roman" w:cstheme="minorHAnsi"/>
                 <w:color w:val="000000"/>
                 <w:lang w:eastAsia="tr-TR"/>
               </w:rPr>
             </w:pPr>
             <w:r>
               <w:rPr>
-                <w:rFonts w:ascii="Calibri" w:eastAsia="Times New Roman" w:hAnsi="Calibri" w:cs="Times New Roman"/>
+                <w:rFonts w:eastAsia="Times New Roman" w:cstheme="minorHAnsi"/>
                 <w:color w:val="000000"/>
                 <w:lang w:eastAsia="tr-TR"/>
               </w:rPr>
@@ -6133,14 +6042,14 @@
             <w:pPr>
               <w:spacing w:after="0" w:line="240" w:lineRule="auto"/>
               <w:rPr>
-                <w:rFonts w:ascii="Calibri" w:eastAsia="Times New Roman" w:hAnsi="Calibri" w:cs="Times New Roman"/>
+                <w:rFonts w:eastAsia="Times New Roman" w:cstheme="minorHAnsi"/>
                 <w:color w:val="000000"/>
                 <w:lang w:eastAsia="tr-TR"/>
               </w:rPr>
             </w:pPr>
             <w:r>
               <w:rPr>
-                <w:rFonts w:ascii="Calibri" w:eastAsia="Times New Roman" w:hAnsi="Calibri" w:cs="Times New Roman"/>
+                <w:rFonts w:eastAsia="Times New Roman" w:cstheme="minorHAnsi"/>
                 <w:color w:val="000000"/>
                 <w:lang w:eastAsia="tr-TR"/>
               </w:rPr>
@@ -6160,14 +6069,14 @@
             <w:pPr>
               <w:spacing w:after="0" w:line="240" w:lineRule="auto"/>
               <w:rPr>
-                <w:rFonts w:ascii="Calibri" w:eastAsia="Times New Roman" w:hAnsi="Calibri" w:cs="Times New Roman"/>
+                <w:rFonts w:eastAsia="Times New Roman" w:cstheme="minorHAnsi"/>
                 <w:color w:val="000000"/>
                 <w:lang w:eastAsia="tr-TR"/>
               </w:rPr>
             </w:pPr>
             <w:r>
               <w:rPr>
-                <w:rFonts w:ascii="Calibri" w:eastAsia="Times New Roman" w:hAnsi="Calibri" w:cs="Times New Roman"/>
+                <w:rFonts w:eastAsia="Times New Roman" w:cstheme="minorHAnsi"/>
                 <w:color w:val="000000"/>
                 <w:lang w:eastAsia="tr-TR"/>
               </w:rPr>
@@ -6192,26 +6101,18 @@
             <w:pPr>
               <w:spacing w:after="0" w:line="240" w:lineRule="auto"/>
               <w:rPr>
-                <w:rFonts w:ascii="Calibri" w:eastAsia="Times New Roman" w:hAnsi="Calibri" w:cs="Times New Roman"/>
+                <w:rFonts w:eastAsia="Times New Roman" w:cstheme="minorHAnsi"/>
                 <w:color w:val="000000"/>
                 <w:lang w:eastAsia="tr-TR"/>
               </w:rPr>
             </w:pPr>
             <w:r>
               <w:rPr>
-                <w:rFonts w:ascii="Calibri" w:eastAsia="Times New Roman" w:hAnsi="Calibri" w:cs="Times New Roman"/>
+                <w:rFonts w:eastAsia="Times New Roman" w:cstheme="minorHAnsi"/>
                 <w:color w:val="000000"/>
                 <w:lang w:eastAsia="tr-TR"/>
               </w:rPr>
-              <w:t>4586</w:t>
-            </w:r>
-            <w:r>
-              <w:rPr>
-                <w:rFonts w:ascii="Calibri" w:eastAsia="Times New Roman" w:hAnsi="Calibri" w:cs="Times New Roman"/>
-                <w:color w:val="000000"/>
-                <w:lang w:eastAsia="tr-TR"/>
-              </w:rPr>
-              <w:t xml:space="preserve"> W</w:t>
+              <w:t>4586 W</w:t>
             </w:r>
           </w:p>
         </w:tc>
@@ -6227,26 +6128,18 @@
             <w:pPr>
               <w:spacing w:after="0" w:line="240" w:lineRule="auto"/>
               <w:rPr>
-                <w:rFonts w:ascii="Calibri" w:eastAsia="Times New Roman" w:hAnsi="Calibri" w:cs="Times New Roman"/>
+                <w:rFonts w:eastAsia="Times New Roman" w:cstheme="minorHAnsi"/>
                 <w:color w:val="000000"/>
                 <w:lang w:eastAsia="tr-TR"/>
               </w:rPr>
             </w:pPr>
             <w:r>
               <w:rPr>
-                <w:rFonts w:ascii="Calibri" w:eastAsia="Times New Roman" w:hAnsi="Calibri" w:cs="Times New Roman"/>
+                <w:rFonts w:eastAsia="Times New Roman" w:cstheme="minorHAnsi"/>
                 <w:color w:val="000000"/>
                 <w:lang w:eastAsia="tr-TR"/>
               </w:rPr>
-              <w:t>13,18</w:t>
-            </w:r>
-            <w:r>
-              <w:rPr>
-                <w:rFonts w:ascii="Calibri" w:eastAsia="Times New Roman" w:hAnsi="Calibri" w:cs="Times New Roman"/>
-                <w:color w:val="000000"/>
-                <w:lang w:eastAsia="tr-TR"/>
-              </w:rPr>
-              <w:t xml:space="preserve"> W</w:t>
+              <w:t>13,18 W</w:t>
             </w:r>
           </w:p>
         </w:tc>
@@ -6262,26 +6155,18 @@
             <w:pPr>
               <w:spacing w:after="0" w:line="240" w:lineRule="auto"/>
               <w:rPr>
-                <w:rFonts w:ascii="Calibri" w:eastAsia="Times New Roman" w:hAnsi="Calibri" w:cs="Times New Roman"/>
+                <w:rFonts w:eastAsia="Times New Roman" w:cstheme="minorHAnsi"/>
                 <w:color w:val="000000"/>
                 <w:lang w:eastAsia="tr-TR"/>
               </w:rPr>
             </w:pPr>
             <w:r>
               <w:rPr>
-                <w:rFonts w:ascii="Calibri" w:eastAsia="Times New Roman" w:hAnsi="Calibri" w:cs="Times New Roman"/>
+                <w:rFonts w:eastAsia="Times New Roman" w:cstheme="minorHAnsi"/>
                 <w:color w:val="000000"/>
                 <w:lang w:eastAsia="tr-TR"/>
               </w:rPr>
-              <w:t>27,82</w:t>
-            </w:r>
-            <w:r>
-              <w:rPr>
-                <w:rFonts w:ascii="Calibri" w:eastAsia="Times New Roman" w:hAnsi="Calibri" w:cs="Times New Roman"/>
-                <w:color w:val="000000"/>
-                <w:lang w:eastAsia="tr-TR"/>
-              </w:rPr>
-              <w:t xml:space="preserve"> W</w:t>
+              <w:t>27,82 W</w:t>
             </w:r>
           </w:p>
         </w:tc>
@@ -6297,26 +6182,18 @@
             <w:pPr>
               <w:spacing w:after="0" w:line="240" w:lineRule="auto"/>
               <w:rPr>
-                <w:rFonts w:ascii="Calibri" w:eastAsia="Times New Roman" w:hAnsi="Calibri" w:cs="Times New Roman"/>
+                <w:rFonts w:eastAsia="Times New Roman" w:cstheme="minorHAnsi"/>
                 <w:color w:val="000000"/>
                 <w:lang w:eastAsia="tr-TR"/>
               </w:rPr>
             </w:pPr>
             <w:r>
               <w:rPr>
-                <w:rFonts w:ascii="Calibri" w:eastAsia="Times New Roman" w:hAnsi="Calibri" w:cs="Times New Roman"/>
+                <w:rFonts w:eastAsia="Times New Roman" w:cstheme="minorHAnsi"/>
                 <w:color w:val="000000"/>
                 <w:lang w:eastAsia="tr-TR"/>
               </w:rPr>
-              <w:t>4545</w:t>
-            </w:r>
-            <w:r>
-              <w:rPr>
-                <w:rFonts w:ascii="Calibri" w:eastAsia="Times New Roman" w:hAnsi="Calibri" w:cs="Times New Roman"/>
-                <w:color w:val="000000"/>
-                <w:lang w:eastAsia="tr-TR"/>
-              </w:rPr>
-              <w:t xml:space="preserve"> W</w:t>
+              <w:t>4545 W</w:t>
             </w:r>
           </w:p>
         </w:tc>
@@ -6332,26 +6209,18 @@
             <w:pPr>
               <w:spacing w:after="0" w:line="240" w:lineRule="auto"/>
               <w:rPr>
-                <w:rFonts w:ascii="Calibri" w:eastAsia="Times New Roman" w:hAnsi="Calibri" w:cs="Times New Roman"/>
+                <w:rFonts w:eastAsia="Times New Roman" w:cstheme="minorHAnsi"/>
                 <w:color w:val="000000"/>
                 <w:lang w:eastAsia="tr-TR"/>
               </w:rPr>
             </w:pPr>
             <w:r>
               <w:rPr>
-                <w:rFonts w:ascii="Calibri" w:eastAsia="Times New Roman" w:hAnsi="Calibri" w:cs="Times New Roman"/>
+                <w:rFonts w:eastAsia="Times New Roman" w:cstheme="minorHAnsi"/>
                 <w:color w:val="000000"/>
                 <w:lang w:eastAsia="tr-TR"/>
               </w:rPr>
-              <w:t>737</w:t>
-            </w:r>
-            <w:r>
-              <w:rPr>
-                <w:rFonts w:ascii="Calibri" w:eastAsia="Times New Roman" w:hAnsi="Calibri" w:cs="Times New Roman"/>
-                <w:color w:val="000000"/>
-                <w:lang w:eastAsia="tr-TR"/>
-              </w:rPr>
-              <w:t xml:space="preserve"> W</w:t>
+              <w:t>737 W</w:t>
             </w:r>
           </w:p>
         </w:tc>
@@ -6367,26 +6236,18 @@
             <w:pPr>
               <w:spacing w:after="0" w:line="240" w:lineRule="auto"/>
               <w:rPr>
-                <w:rFonts w:ascii="Calibri" w:eastAsia="Times New Roman" w:hAnsi="Calibri" w:cs="Times New Roman"/>
+                <w:rFonts w:eastAsia="Times New Roman" w:cstheme="minorHAnsi"/>
                 <w:color w:val="000000"/>
                 <w:lang w:eastAsia="tr-TR"/>
               </w:rPr>
             </w:pPr>
             <w:r>
               <w:rPr>
-                <w:rFonts w:ascii="Calibri" w:eastAsia="Times New Roman" w:hAnsi="Calibri" w:cs="Times New Roman"/>
+                <w:rFonts w:eastAsia="Times New Roman" w:cstheme="minorHAnsi"/>
                 <w:color w:val="000000"/>
                 <w:lang w:eastAsia="tr-TR"/>
               </w:rPr>
-              <w:t>3808</w:t>
-            </w:r>
-            <w:r>
-              <w:rPr>
-                <w:rFonts w:ascii="Calibri" w:eastAsia="Times New Roman" w:hAnsi="Calibri" w:cs="Times New Roman"/>
-                <w:color w:val="000000"/>
-                <w:lang w:eastAsia="tr-TR"/>
-              </w:rPr>
-              <w:t xml:space="preserve"> W</w:t>
+              <w:t>3808 W</w:t>
             </w:r>
           </w:p>
         </w:tc>
@@ -6397,62 +6258,62 @@
         <w:pStyle w:val="ListParagraph"/>
         <w:ind w:left="993"/>
         <w:rPr>
-          <w:rFonts w:ascii="Times New Roman" w:hAnsi="Times New Roman" w:cs="Times New Roman"/>
-          <w:sz w:val="24"/>
-          <w:szCs w:val="24"/>
-        </w:rPr>
-      </w:pPr>
+          <w:rFonts w:cstheme="minorHAnsi"/>
+          <w:sz w:val="24"/>
+          <w:szCs w:val="24"/>
+        </w:rPr>
+      </w:pPr>
+    </w:p>
+    <w:p>
+      <w:pPr>
+        <w:ind w:firstLine="708"/>
+        <w:rPr>
+          <w:rFonts w:cstheme="minorHAnsi"/>
+          <w:sz w:val="24"/>
+          <w:szCs w:val="24"/>
+        </w:rPr>
+      </w:pPr>
+      <w:r>
+        <w:rPr>
+          <w:rFonts w:cstheme="minorHAnsi"/>
+          <w:sz w:val="24"/>
+          <w:szCs w:val="24"/>
+        </w:rPr>
+        <w:t xml:space="preserve">By using </w:t>
+      </w:r>
+      <w:r>
+        <w:rPr>
+          <w:rFonts w:cstheme="minorHAnsi"/>
+          <w:sz w:val="24"/>
+          <w:szCs w:val="24"/>
+        </w:rPr>
+        <w:t>these simulated results</w:t>
+      </w:r>
+      <w:r>
+        <w:rPr>
+          <w:rFonts w:cstheme="minorHAnsi"/>
+          <w:sz w:val="24"/>
+          <w:szCs w:val="24"/>
+        </w:rPr>
+        <w:t>, the efficiencies are calculated as can be seen from Table 2.</w:t>
+      </w:r>
     </w:p>
     <w:p>
       <w:pPr>
         <w:pStyle w:val="ListParagraph"/>
         <w:ind w:left="1080"/>
         <w:rPr>
-          <w:rFonts w:ascii="Times New Roman" w:hAnsi="Times New Roman" w:cs="Times New Roman"/>
-          <w:sz w:val="24"/>
-          <w:szCs w:val="24"/>
-        </w:rPr>
-      </w:pPr>
-      <w:r>
-        <w:rPr>
-          <w:rFonts w:ascii="Times New Roman" w:hAnsi="Times New Roman" w:cs="Times New Roman"/>
-          <w:sz w:val="24"/>
-          <w:szCs w:val="24"/>
-        </w:rPr>
-        <w:t xml:space="preserve">By using </w:t>
-      </w:r>
-      <w:proofErr w:type="gramStart"/>
-      <w:r>
-        <w:rPr>
-          <w:rFonts w:ascii="Times New Roman" w:hAnsi="Times New Roman" w:cs="Times New Roman"/>
-          <w:sz w:val="24"/>
-          <w:szCs w:val="24"/>
-        </w:rPr>
-        <w:t>this simulated results</w:t>
-      </w:r>
-      <w:proofErr w:type="gramEnd"/>
-      <w:r>
-        <w:rPr>
-          <w:rFonts w:ascii="Times New Roman" w:hAnsi="Times New Roman" w:cs="Times New Roman"/>
-          <w:sz w:val="24"/>
-          <w:szCs w:val="24"/>
-        </w:rPr>
-        <w:t>, the efficiencies are calculated as can be seen from Table 2.</w:t>
-      </w:r>
-    </w:p>
-    <w:p>
-      <w:pPr>
-        <w:pStyle w:val="ListParagraph"/>
-        <w:ind w:left="1080"/>
-        <w:rPr>
-          <w:rFonts w:ascii="Times New Roman" w:hAnsi="Times New Roman" w:cs="Times New Roman"/>
-          <w:sz w:val="24"/>
-          <w:szCs w:val="24"/>
-        </w:rPr>
-      </w:pPr>
-      <w:r>
-        <w:rPr>
-          <w:rFonts w:ascii="Times New Roman" w:hAnsi="Times New Roman" w:cs="Times New Roman"/>
+          <w:rFonts w:cstheme="minorHAnsi"/>
+          <w:b/>
+          <w:i/>
+          <w:sz w:val="24"/>
+          <w:szCs w:val="24"/>
+          <w:u w:val="single"/>
+        </w:rPr>
+      </w:pPr>
+      <w:r>
+        <w:rPr>
+          <w:rFonts w:cstheme="minorHAnsi"/>
           <w:sz w:val="24"/>
           <w:szCs w:val="24"/>
         </w:rPr>
@@ -6460,7 +6321,7 @@
       </w:r>
       <w:r>
         <w:rPr>
-          <w:rFonts w:ascii="Times New Roman" w:hAnsi="Times New Roman" w:cs="Times New Roman"/>
+          <w:rFonts w:cstheme="minorHAnsi"/>
           <w:sz w:val="24"/>
           <w:szCs w:val="24"/>
         </w:rPr>
@@ -6468,19 +6329,21 @@
       </w:r>
       <w:r>
         <w:rPr>
-          <w:rFonts w:ascii="Times New Roman" w:hAnsi="Times New Roman" w:cs="Times New Roman"/>
-          <w:sz w:val="24"/>
-          <w:szCs w:val="24"/>
-        </w:rPr>
-        <w:tab/>
-      </w:r>
-      <w:r>
-        <w:rPr>
-          <w:rFonts w:ascii="Times New Roman" w:hAnsi="Times New Roman" w:cs="Times New Roman"/>
-          <w:sz w:val="24"/>
-          <w:szCs w:val="24"/>
-        </w:rPr>
-        <w:tab/>
+          <w:rFonts w:cstheme="minorHAnsi"/>
+          <w:sz w:val="24"/>
+          <w:szCs w:val="24"/>
+        </w:rPr>
+        <w:t xml:space="preserve">     </w:t>
+      </w:r>
+      <w:r>
+        <w:rPr>
+          <w:rFonts w:cstheme="minorHAnsi"/>
+          <w:b/>
+          <w:i/>
+          <w:sz w:val="24"/>
+          <w:szCs w:val="24"/>
+          <w:u w:val="single"/>
+        </w:rPr>
         <w:t>Table 2: Efficiencies</w:t>
       </w:r>
     </w:p>
@@ -6523,14 +6386,14 @@
             <w:pPr>
               <w:spacing w:after="0" w:line="240" w:lineRule="auto"/>
               <w:rPr>
-                <w:rFonts w:ascii="Calibri" w:eastAsia="Times New Roman" w:hAnsi="Calibri" w:cs="Times New Roman"/>
+                <w:rFonts w:eastAsia="Times New Roman" w:cstheme="minorHAnsi"/>
                 <w:color w:val="000000"/>
                 <w:lang w:eastAsia="tr-TR"/>
               </w:rPr>
             </w:pPr>
             <w:r>
               <w:rPr>
-                <w:rFonts w:ascii="Calibri" w:eastAsia="Times New Roman" w:hAnsi="Calibri" w:cs="Times New Roman"/>
+                <w:rFonts w:eastAsia="Times New Roman" w:cstheme="minorHAnsi"/>
                 <w:color w:val="000000"/>
                 <w:lang w:eastAsia="tr-TR"/>
               </w:rPr>
@@ -6539,7 +6402,7 @@
             <w:proofErr w:type="gramStart"/>
             <w:r>
               <w:rPr>
-                <w:rFonts w:ascii="Calibri" w:eastAsia="Times New Roman" w:hAnsi="Calibri" w:cs="Times New Roman"/>
+                <w:rFonts w:eastAsia="Times New Roman" w:cstheme="minorHAnsi"/>
                 <w:color w:val="000000"/>
                 <w:lang w:eastAsia="tr-TR"/>
               </w:rPr>
@@ -6548,7 +6411,7 @@
             <w:proofErr w:type="gramEnd"/>
             <w:r>
               <w:rPr>
-                <w:rFonts w:ascii="Calibri" w:eastAsia="Times New Roman" w:hAnsi="Calibri" w:cs="Times New Roman"/>
+                <w:rFonts w:eastAsia="Times New Roman" w:cstheme="minorHAnsi"/>
                 <w:color w:val="000000"/>
                 <w:lang w:eastAsia="tr-TR"/>
               </w:rPr>
@@ -6568,26 +6431,18 @@
             <w:pPr>
               <w:spacing w:after="0" w:line="240" w:lineRule="auto"/>
               <w:rPr>
-                <w:rFonts w:ascii="Calibri" w:eastAsia="Times New Roman" w:hAnsi="Calibri" w:cs="Times New Roman"/>
+                <w:rFonts w:eastAsia="Times New Roman" w:cstheme="minorHAnsi"/>
                 <w:color w:val="000000"/>
                 <w:lang w:eastAsia="tr-TR"/>
               </w:rPr>
             </w:pPr>
             <w:r>
               <w:rPr>
-                <w:rFonts w:ascii="Calibri" w:eastAsia="Times New Roman" w:hAnsi="Calibri" w:cs="Times New Roman"/>
+                <w:rFonts w:eastAsia="Times New Roman" w:cstheme="minorHAnsi"/>
                 <w:color w:val="000000"/>
                 <w:lang w:eastAsia="tr-TR"/>
               </w:rPr>
-              <w:t>Efficiency Total</w:t>
-            </w:r>
-            <w:r>
-              <w:rPr>
-                <w:rFonts w:ascii="Calibri" w:eastAsia="Times New Roman" w:hAnsi="Calibri" w:cs="Times New Roman"/>
-                <w:color w:val="000000"/>
-                <w:lang w:eastAsia="tr-TR"/>
-              </w:rPr>
-              <w:t xml:space="preserve"> (%)</w:t>
+              <w:t>Efficiency Total (%)</w:t>
             </w:r>
           </w:p>
         </w:tc>
@@ -6609,14 +6464,14 @@
             <w:pPr>
               <w:spacing w:after="0" w:line="240" w:lineRule="auto"/>
               <w:rPr>
-                <w:rFonts w:ascii="Calibri" w:eastAsia="Times New Roman" w:hAnsi="Calibri" w:cs="Times New Roman"/>
+                <w:rFonts w:eastAsia="Times New Roman" w:cstheme="minorHAnsi"/>
                 <w:color w:val="000000"/>
                 <w:lang w:eastAsia="tr-TR"/>
               </w:rPr>
             </w:pPr>
             <w:r>
               <w:rPr>
-                <w:rFonts w:ascii="Calibri" w:eastAsia="Times New Roman" w:hAnsi="Calibri" w:cs="Times New Roman"/>
+                <w:rFonts w:eastAsia="Times New Roman" w:cstheme="minorHAnsi"/>
                 <w:color w:val="000000"/>
                 <w:lang w:eastAsia="tr-TR"/>
               </w:rPr>
@@ -6636,14 +6491,14 @@
             <w:pPr>
               <w:spacing w:after="0" w:line="240" w:lineRule="auto"/>
               <w:rPr>
-                <w:rFonts w:ascii="Calibri" w:eastAsia="Times New Roman" w:hAnsi="Calibri" w:cs="Times New Roman"/>
+                <w:rFonts w:eastAsia="Times New Roman" w:cstheme="minorHAnsi"/>
                 <w:color w:val="000000"/>
                 <w:lang w:eastAsia="tr-TR"/>
               </w:rPr>
             </w:pPr>
             <w:r>
               <w:rPr>
-                <w:rFonts w:ascii="Calibri" w:eastAsia="Times New Roman" w:hAnsi="Calibri" w:cs="Times New Roman"/>
+                <w:rFonts w:eastAsia="Times New Roman" w:cstheme="minorHAnsi"/>
                 <w:color w:val="000000"/>
                 <w:lang w:eastAsia="tr-TR"/>
               </w:rPr>
@@ -6658,68 +6513,68 @@
         <w:pStyle w:val="ListParagraph"/>
         <w:ind w:left="1080"/>
         <w:rPr>
-          <w:rFonts w:ascii="Times New Roman" w:hAnsi="Times New Roman" w:cs="Times New Roman"/>
-          <w:sz w:val="24"/>
-          <w:szCs w:val="24"/>
-        </w:rPr>
-      </w:pPr>
-    </w:p>
-    <w:p>
-      <w:pPr>
-        <w:pStyle w:val="ListParagraph"/>
-        <w:ind w:left="1080"/>
-        <w:rPr>
-          <w:rFonts w:ascii="Times New Roman" w:hAnsi="Times New Roman" w:cs="Times New Roman"/>
-          <w:sz w:val="24"/>
-          <w:szCs w:val="24"/>
-        </w:rPr>
-      </w:pPr>
-      <w:r>
-        <w:rPr>
-          <w:rFonts w:ascii="Times New Roman" w:hAnsi="Times New Roman" w:cs="Times New Roman"/>
-          <w:sz w:val="24"/>
-          <w:szCs w:val="24"/>
-        </w:rPr>
-        <w:lastRenderedPageBreak/>
-        <w:t>The percentage shares of losses can be seen in Table 3 and Figure 4.</w:t>
-      </w:r>
-    </w:p>
-    <w:p>
-      <w:pPr>
-        <w:pStyle w:val="ListParagraph"/>
-        <w:ind w:left="1080"/>
-        <w:rPr>
-          <w:rFonts w:ascii="Times New Roman" w:hAnsi="Times New Roman" w:cs="Times New Roman"/>
-          <w:sz w:val="16"/>
-          <w:szCs w:val="32"/>
-        </w:rPr>
-      </w:pPr>
-    </w:p>
-    <w:p>
-      <w:pPr>
-        <w:pStyle w:val="ListParagraph"/>
-        <w:ind w:left="2496" w:firstLine="336"/>
-        <w:rPr>
-          <w:rFonts w:ascii="Times New Roman" w:hAnsi="Times New Roman" w:cs="Times New Roman"/>
-          <w:sz w:val="24"/>
-          <w:szCs w:val="24"/>
-        </w:rPr>
-      </w:pPr>
-      <w:r>
-        <w:rPr>
-          <w:rFonts w:ascii="Times New Roman" w:hAnsi="Times New Roman" w:cs="Times New Roman"/>
-          <w:sz w:val="24"/>
-          <w:szCs w:val="24"/>
-        </w:rPr>
-        <w:t xml:space="preserve">Table 3: </w:t>
-      </w:r>
-      <w:r>
-        <w:rPr>
-          <w:rFonts w:ascii="Times New Roman" w:hAnsi="Times New Roman" w:cs="Times New Roman"/>
-          <w:sz w:val="24"/>
-          <w:szCs w:val="24"/>
-        </w:rPr>
-        <w:t>Percentage shares of losses</w:t>
+          <w:rFonts w:cstheme="minorHAnsi"/>
+          <w:sz w:val="24"/>
+          <w:szCs w:val="24"/>
+        </w:rPr>
+      </w:pPr>
+    </w:p>
+    <w:p>
+      <w:pPr>
+        <w:ind w:firstLine="708"/>
+        <w:rPr>
+          <w:rFonts w:cstheme="minorHAnsi"/>
+          <w:sz w:val="24"/>
+          <w:szCs w:val="24"/>
+        </w:rPr>
+      </w:pPr>
+      <w:r>
+        <w:rPr>
+          <w:rFonts w:cstheme="minorHAnsi"/>
+          <w:sz w:val="24"/>
+          <w:szCs w:val="24"/>
+        </w:rPr>
+        <w:t xml:space="preserve">The percentage shares of losses can be seen in Table 3 and Figure </w:t>
+      </w:r>
+      <w:r>
+        <w:rPr>
+          <w:rFonts w:cstheme="minorHAnsi"/>
+          <w:sz w:val="24"/>
+          <w:szCs w:val="24"/>
+        </w:rPr>
+        <w:t>16</w:t>
+      </w:r>
+      <w:r>
+        <w:rPr>
+          <w:rFonts w:cstheme="minorHAnsi"/>
+          <w:sz w:val="24"/>
+          <w:szCs w:val="24"/>
+        </w:rPr>
+        <w:t>.</w:t>
+      </w:r>
+    </w:p>
+    <w:p>
+      <w:pPr>
+        <w:ind w:left="1416" w:firstLine="708"/>
+        <w:rPr>
+          <w:rFonts w:cstheme="minorHAnsi"/>
+          <w:b/>
+          <w:i/>
+          <w:sz w:val="24"/>
+          <w:szCs w:val="24"/>
+          <w:u w:val="single"/>
+        </w:rPr>
+      </w:pPr>
+      <w:r>
+        <w:rPr>
+          <w:rFonts w:cstheme="minorHAnsi"/>
+          <w:b/>
+          <w:i/>
+          <w:sz w:val="24"/>
+          <w:szCs w:val="24"/>
+          <w:u w:val="single"/>
+        </w:rPr>
+        <w:t>Table 3: Percentage shares of losses</w:t>
       </w:r>
     </w:p>
     <w:tbl>
@@ -6763,14 +6618,14 @@
               <w:spacing w:after="0" w:line="240" w:lineRule="auto"/>
               <w:jc w:val="center"/>
               <w:rPr>
-                <w:rFonts w:ascii="Calibri" w:eastAsia="Times New Roman" w:hAnsi="Calibri" w:cs="Times New Roman"/>
+                <w:rFonts w:eastAsia="Times New Roman" w:cstheme="minorHAnsi"/>
                 <w:color w:val="000000"/>
                 <w:lang w:eastAsia="tr-TR"/>
               </w:rPr>
             </w:pPr>
             <w:r>
               <w:rPr>
-                <w:rFonts w:ascii="Calibri" w:eastAsia="Times New Roman" w:hAnsi="Calibri" w:cs="Times New Roman"/>
+                <w:rFonts w:eastAsia="Times New Roman" w:cstheme="minorHAnsi"/>
                 <w:color w:val="000000"/>
                 <w:lang w:eastAsia="tr-TR"/>
               </w:rPr>
@@ -6791,14 +6646,14 @@
               <w:spacing w:after="0" w:line="240" w:lineRule="auto"/>
               <w:jc w:val="center"/>
               <w:rPr>
-                <w:rFonts w:ascii="Calibri" w:eastAsia="Times New Roman" w:hAnsi="Calibri" w:cs="Times New Roman"/>
+                <w:rFonts w:eastAsia="Times New Roman" w:cstheme="minorHAnsi"/>
                 <w:color w:val="000000"/>
                 <w:lang w:eastAsia="tr-TR"/>
               </w:rPr>
             </w:pPr>
             <w:r>
               <w:rPr>
-                <w:rFonts w:ascii="Calibri" w:eastAsia="Times New Roman" w:hAnsi="Calibri" w:cs="Times New Roman"/>
+                <w:rFonts w:eastAsia="Times New Roman" w:cstheme="minorHAnsi"/>
                 <w:color w:val="000000"/>
                 <w:lang w:eastAsia="tr-TR"/>
               </w:rPr>
@@ -6819,14 +6674,14 @@
               <w:spacing w:after="0" w:line="240" w:lineRule="auto"/>
               <w:jc w:val="center"/>
               <w:rPr>
-                <w:rFonts w:ascii="Calibri" w:eastAsia="Times New Roman" w:hAnsi="Calibri" w:cs="Times New Roman"/>
+                <w:rFonts w:eastAsia="Times New Roman" w:cstheme="minorHAnsi"/>
                 <w:color w:val="000000"/>
                 <w:lang w:eastAsia="tr-TR"/>
               </w:rPr>
             </w:pPr>
             <w:r>
               <w:rPr>
-                <w:rFonts w:ascii="Calibri" w:eastAsia="Times New Roman" w:hAnsi="Calibri" w:cs="Times New Roman"/>
+                <w:rFonts w:eastAsia="Times New Roman" w:cstheme="minorHAnsi"/>
                 <w:color w:val="000000"/>
                 <w:lang w:eastAsia="tr-TR"/>
               </w:rPr>
@@ -6853,14 +6708,14 @@
               <w:spacing w:after="0" w:line="240" w:lineRule="auto"/>
               <w:jc w:val="center"/>
               <w:rPr>
-                <w:rFonts w:ascii="Calibri" w:eastAsia="Times New Roman" w:hAnsi="Calibri" w:cs="Times New Roman"/>
+                <w:rFonts w:eastAsia="Times New Roman" w:cstheme="minorHAnsi"/>
                 <w:color w:val="000000"/>
                 <w:lang w:eastAsia="tr-TR"/>
               </w:rPr>
             </w:pPr>
             <w:r>
               <w:rPr>
-                <w:rFonts w:ascii="Calibri" w:eastAsia="Times New Roman" w:hAnsi="Calibri" w:cs="Times New Roman"/>
+                <w:rFonts w:eastAsia="Times New Roman" w:cstheme="minorHAnsi"/>
                 <w:color w:val="000000"/>
                 <w:lang w:eastAsia="tr-TR"/>
               </w:rPr>
@@ -6881,14 +6736,14 @@
               <w:spacing w:after="0" w:line="240" w:lineRule="auto"/>
               <w:jc w:val="center"/>
               <w:rPr>
-                <w:rFonts w:ascii="Calibri" w:eastAsia="Times New Roman" w:hAnsi="Calibri" w:cs="Times New Roman"/>
+                <w:rFonts w:eastAsia="Times New Roman" w:cstheme="minorHAnsi"/>
                 <w:color w:val="000000"/>
                 <w:lang w:eastAsia="tr-TR"/>
               </w:rPr>
             </w:pPr>
             <w:r>
               <w:rPr>
-                <w:rFonts w:ascii="Calibri" w:eastAsia="Times New Roman" w:hAnsi="Calibri" w:cs="Times New Roman"/>
+                <w:rFonts w:eastAsia="Times New Roman" w:cstheme="minorHAnsi"/>
                 <w:color w:val="000000"/>
                 <w:lang w:eastAsia="tr-TR"/>
               </w:rPr>
@@ -6909,14 +6764,14 @@
               <w:spacing w:after="0" w:line="240" w:lineRule="auto"/>
               <w:jc w:val="center"/>
               <w:rPr>
-                <w:rFonts w:ascii="Calibri" w:eastAsia="Times New Roman" w:hAnsi="Calibri" w:cs="Times New Roman"/>
+                <w:rFonts w:eastAsia="Times New Roman" w:cstheme="minorHAnsi"/>
                 <w:color w:val="000000"/>
                 <w:lang w:eastAsia="tr-TR"/>
               </w:rPr>
             </w:pPr>
             <w:r>
               <w:rPr>
-                <w:rFonts w:ascii="Calibri" w:eastAsia="Times New Roman" w:hAnsi="Calibri" w:cs="Times New Roman"/>
+                <w:rFonts w:eastAsia="Times New Roman" w:cstheme="minorHAnsi"/>
                 <w:color w:val="000000"/>
                 <w:lang w:eastAsia="tr-TR"/>
               </w:rPr>
@@ -6928,31 +6783,23 @@
     </w:tbl>
     <w:p>
       <w:pPr>
-        <w:pStyle w:val="ListParagraph"/>
         <w:keepNext/>
-        <w:ind w:left="1080"/>
+      </w:pPr>
+    </w:p>
+    <w:p>
+      <w:pPr>
+        <w:keepNext/>
         <w:jc w:val="center"/>
       </w:pPr>
-    </w:p>
-    <w:p>
-      <w:pPr>
-        <w:pStyle w:val="ListParagraph"/>
-        <w:keepNext/>
-        <w:ind w:left="1080"/>
-        <w:jc w:val="center"/>
-      </w:pPr>
-      <w:r>
-        <w:rPr>
-          <w:rFonts w:ascii="Times New Roman" w:hAnsi="Times New Roman" w:cs="Times New Roman"/>
+      <w:r>
+        <w:rPr>
           <w:noProof/>
-          <w:sz w:val="32"/>
-          <w:szCs w:val="32"/>
           <w:lang w:eastAsia="tr-TR"/>
         </w:rPr>
         <w:drawing>
-          <wp:inline distT="0" distB="0" distL="0" distR="0" wp14:anchorId="251A6140" wp14:editId="0011A0FB">
-            <wp:extent cx="3606198" cy="2285609"/>
-            <wp:effectExtent l="0" t="0" r="0" b="635"/>
+          <wp:inline distT="0" distB="0" distL="0" distR="0" wp14:anchorId="251A6140" wp14:editId="7505421A">
+            <wp:extent cx="3892001" cy="2466753"/>
+            <wp:effectExtent l="0" t="0" r="0" b="0"/>
             <wp:docPr id="6" name="Resim 6" descr="pie chart"/>
             <wp:cNvGraphicFramePr>
               <a:graphicFrameLocks xmlns:a="http://schemas.openxmlformats.org/drawingml/2006/main" noChangeAspect="1"/>
@@ -6980,7 +6827,7 @@
                   <pic:spPr bwMode="auto">
                     <a:xfrm>
                       <a:off x="0" y="0"/>
-                      <a:ext cx="3606800" cy="2285991"/>
+                      <a:ext cx="3972687" cy="2517892"/>
                     </a:xfrm>
                     <a:prstGeom prst="rect">
                       <a:avLst/>
@@ -7007,13 +6854,8 @@
         <w:pStyle w:val="Caption"/>
         <w:jc w:val="center"/>
       </w:pPr>
-      <w:proofErr w:type="spellStart"/>
-      <w:r>
-        <w:t>Şekil</w:t>
-      </w:r>
-      <w:proofErr w:type="spellEnd"/>
-      <w:r>
-        <w:t xml:space="preserve"> </w:t>
+      <w:r>
+        <w:t xml:space="preserve">Figure </w:t>
       </w:r>
       <w:r>
         <w:fldChar w:fldCharType="begin"/>
@@ -7036,6 +6878,11 @@
       <w:r>
         <w:t xml:space="preserve"> Percentage share of losses in the motor drive</w:t>
       </w:r>
+    </w:p>
+    <w:p/>
+    <w:p>
+      <w:bookmarkStart w:id="0" w:name="_GoBack"/>
+      <w:bookmarkEnd w:id="0"/>
     </w:p>
     <w:sectPr>
       <w:pgSz w:w="11906" w:h="16838"/>
@@ -8168,6 +8015,95 @@
     </w:lvl>
   </w:abstractNum>
   <w:abstractNum w:abstractNumId="12" w15:restartNumberingAfterBreak="0">
+    <w:nsid w:val="5F1B6631"/>
+    <w:multiLevelType w:val="hybridMultilevel"/>
+    <w:tmpl w:val="2BCA3D26"/>
+    <w:lvl w:ilvl="0" w:tplc="041F0017">
+      <w:start w:val="1"/>
+      <w:numFmt w:val="lowerLetter"/>
+      <w:lvlText w:val="%1)"/>
+      <w:lvlJc w:val="left"/>
+      <w:pPr>
+        <w:ind w:left="720" w:hanging="360"/>
+      </w:pPr>
+      <w:rPr>
+        <w:rFonts w:hint="default"/>
+      </w:rPr>
+    </w:lvl>
+    <w:lvl w:ilvl="1" w:tplc="041F0019" w:tentative="1">
+      <w:start w:val="1"/>
+      <w:numFmt w:val="lowerLetter"/>
+      <w:lvlText w:val="%2."/>
+      <w:lvlJc w:val="left"/>
+      <w:pPr>
+        <w:ind w:left="1440" w:hanging="360"/>
+      </w:pPr>
+    </w:lvl>
+    <w:lvl w:ilvl="2" w:tplc="041F001B" w:tentative="1">
+      <w:start w:val="1"/>
+      <w:numFmt w:val="lowerRoman"/>
+      <w:lvlText w:val="%3."/>
+      <w:lvlJc w:val="right"/>
+      <w:pPr>
+        <w:ind w:left="2160" w:hanging="180"/>
+      </w:pPr>
+    </w:lvl>
+    <w:lvl w:ilvl="3" w:tplc="041F000F" w:tentative="1">
+      <w:start w:val="1"/>
+      <w:numFmt w:val="decimal"/>
+      <w:lvlText w:val="%4."/>
+      <w:lvlJc w:val="left"/>
+      <w:pPr>
+        <w:ind w:left="2880" w:hanging="360"/>
+      </w:pPr>
+    </w:lvl>
+    <w:lvl w:ilvl="4" w:tplc="041F0019" w:tentative="1">
+      <w:start w:val="1"/>
+      <w:numFmt w:val="lowerLetter"/>
+      <w:lvlText w:val="%5."/>
+      <w:lvlJc w:val="left"/>
+      <w:pPr>
+        <w:ind w:left="3600" w:hanging="360"/>
+      </w:pPr>
+    </w:lvl>
+    <w:lvl w:ilvl="5" w:tplc="041F001B" w:tentative="1">
+      <w:start w:val="1"/>
+      <w:numFmt w:val="lowerRoman"/>
+      <w:lvlText w:val="%6."/>
+      <w:lvlJc w:val="right"/>
+      <w:pPr>
+        <w:ind w:left="4320" w:hanging="180"/>
+      </w:pPr>
+    </w:lvl>
+    <w:lvl w:ilvl="6" w:tplc="041F000F" w:tentative="1">
+      <w:start w:val="1"/>
+      <w:numFmt w:val="decimal"/>
+      <w:lvlText w:val="%7."/>
+      <w:lvlJc w:val="left"/>
+      <w:pPr>
+        <w:ind w:left="5040" w:hanging="360"/>
+      </w:pPr>
+    </w:lvl>
+    <w:lvl w:ilvl="7" w:tplc="041F0019" w:tentative="1">
+      <w:start w:val="1"/>
+      <w:numFmt w:val="lowerLetter"/>
+      <w:lvlText w:val="%8."/>
+      <w:lvlJc w:val="left"/>
+      <w:pPr>
+        <w:ind w:left="5760" w:hanging="360"/>
+      </w:pPr>
+    </w:lvl>
+    <w:lvl w:ilvl="8" w:tplc="041F001B" w:tentative="1">
+      <w:start w:val="1"/>
+      <w:numFmt w:val="lowerRoman"/>
+      <w:lvlText w:val="%9."/>
+      <w:lvlJc w:val="right"/>
+      <w:pPr>
+        <w:ind w:left="6480" w:hanging="180"/>
+      </w:pPr>
+    </w:lvl>
+  </w:abstractNum>
+  <w:abstractNum w:abstractNumId="13" w15:restartNumberingAfterBreak="0">
     <w:nsid w:val="61A54245"/>
     <w:multiLevelType w:val="hybridMultilevel"/>
     <w:tmpl w:val="1BB2E758"/>
@@ -8258,7 +8194,7 @@
       </w:pPr>
     </w:lvl>
   </w:abstractNum>
-  <w:abstractNum w:abstractNumId="13" w15:restartNumberingAfterBreak="0">
+  <w:abstractNum w:abstractNumId="14" w15:restartNumberingAfterBreak="0">
     <w:nsid w:val="7D39428B"/>
     <w:multiLevelType w:val="hybridMultilevel"/>
     <w:tmpl w:val="1C38E5EE"/>
@@ -8357,13 +8293,13 @@
     <w:abstractNumId w:val="2"/>
   </w:num>
   <w:num w:numId="4">
-    <w:abstractNumId w:val="13"/>
+    <w:abstractNumId w:val="14"/>
   </w:num>
   <w:num w:numId="5">
     <w:abstractNumId w:val="1"/>
   </w:num>
   <w:num w:numId="6">
-    <w:abstractNumId w:val="12"/>
+    <w:abstractNumId w:val="13"/>
   </w:num>
   <w:num w:numId="7">
     <w:abstractNumId w:val="4"/>
@@ -8388,6 +8324,9 @@
   </w:num>
   <w:num w:numId="14">
     <w:abstractNumId w:val="3"/>
+  </w:num>
+  <w:num w:numId="15">
+    <w:abstractNumId w:val="12"/>
   </w:num>
 </w:numbering>
 </file>
@@ -8515,6 +8454,7 @@
     <w:lsdException w:name="HTML Sample" w:semiHidden="1" w:unhideWhenUsed="1"/>
     <w:lsdException w:name="HTML Typewriter" w:semiHidden="1" w:unhideWhenUsed="1"/>
     <w:lsdException w:name="HTML Variable" w:semiHidden="1" w:unhideWhenUsed="1"/>
+    <w:lsdException w:name="Normal Table" w:semiHidden="1" w:unhideWhenUsed="1"/>
     <w:lsdException w:name="annotation subject" w:semiHidden="1" w:unhideWhenUsed="1"/>
     <w:lsdException w:name="No List" w:semiHidden="1" w:unhideWhenUsed="1"/>
     <w:lsdException w:name="Outline List 1" w:semiHidden="1" w:unhideWhenUsed="1"/>
@@ -8558,8 +8498,10 @@
     <w:lsdException w:name="Table Elegant" w:semiHidden="1" w:unhideWhenUsed="1"/>
     <w:lsdException w:name="Table Professional" w:semiHidden="1" w:unhideWhenUsed="1"/>
     <w:lsdException w:name="Table Subtle 1" w:semiHidden="1" w:unhideWhenUsed="1"/>
+    <w:lsdException w:name="Table Subtle 2" w:semiHidden="1" w:unhideWhenUsed="1"/>
     <w:lsdException w:name="Table Web 1" w:semiHidden="1" w:unhideWhenUsed="1"/>
     <w:lsdException w:name="Table Web 2" w:semiHidden="1" w:unhideWhenUsed="1"/>
+    <w:lsdException w:name="Table Web 3" w:semiHidden="1" w:unhideWhenUsed="1"/>
     <w:lsdException w:name="Balloon Text" w:semiHidden="1" w:unhideWhenUsed="1"/>
     <w:lsdException w:name="Table Grid" w:uiPriority="39"/>
     <w:lsdException w:name="Table Theme" w:semiHidden="1" w:unhideWhenUsed="1"/>
@@ -8862,6 +8804,7 @@
   <w:style w:type="character" w:default="1" w:styleId="DefaultParagraphFont">
     <w:name w:val="Default Paragraph Font"/>
     <w:uiPriority w:val="1"/>
+    <w:semiHidden/>
     <w:unhideWhenUsed/>
   </w:style>
   <w:style w:type="table" w:default="1" w:styleId="TableNormal">
@@ -9305,7 +9248,7 @@
 </file>
 
 <file path=customXml/itemProps1.xml><?xml version="1.0" encoding="utf-8"?>
-<ds:datastoreItem xmlns:ds="http://schemas.openxmlformats.org/officeDocument/2006/customXml" ds:itemID="{EB2AE460-C827-4F7A-A338-1ECE4E4F0B65}">
+<ds:datastoreItem xmlns:ds="http://schemas.openxmlformats.org/officeDocument/2006/customXml" ds:itemID="{A019E5AA-A361-422D-AD98-3B024631C982}">
   <ds:schemaRefs>
     <ds:schemaRef ds:uri="http://schemas.openxmlformats.org/officeDocument/2006/bibliography"/>
   </ds:schemaRefs>

</xml_diff>

<commit_message>
Q3 is added in the report
</commit_message>
<xml_diff>
--- a/EE463_project2_Report_G1.docx
+++ b/EE463_project2_Report_G1.docx
@@ -6881,9 +6881,2411 @@
     </w:p>
     <w:p/>
     <w:p>
+      <w:pPr>
+        <w:pStyle w:val="Heading2"/>
+        <w:ind w:firstLine="708"/>
+        <w:rPr>
+          <w:b/>
+          <w:color w:val="auto"/>
+          <w:sz w:val="28"/>
+          <w:szCs w:val="28"/>
+        </w:rPr>
+      </w:pPr>
+      <w:r>
+        <w:rPr>
+          <w:b/>
+          <w:color w:val="auto"/>
+          <w:sz w:val="28"/>
+          <w:szCs w:val="28"/>
+        </w:rPr>
+        <w:t>QUESTION 3: 12-Pulse Uncontrolled Rectifier</w:t>
+      </w:r>
+    </w:p>
+    <w:p/>
+    <w:p>
+      <w:pPr>
+        <w:pStyle w:val="Heading3"/>
+        <w:numPr>
+          <w:ilvl w:val="0"/>
+          <w:numId w:val="16"/>
+        </w:numPr>
+        <w:rPr>
+          <w:b/>
+          <w:color w:val="000000" w:themeColor="text1"/>
+          <w:u w:val="single"/>
+        </w:rPr>
+      </w:pPr>
+      <w:r>
+        <w:rPr>
+          <w:b/>
+          <w:color w:val="000000" w:themeColor="text1"/>
+          <w:u w:val="single"/>
+        </w:rPr>
+        <w:t>Operation, application areas, and other variations</w:t>
+      </w:r>
+    </w:p>
+    <w:p/>
+    <w:p>
+      <w:pPr>
+        <w:keepNext/>
+        <w:jc w:val="center"/>
+      </w:pPr>
+      <w:r>
+        <w:rPr>
+          <w:noProof/>
+        </w:rPr>
+        <w:drawing>
+          <wp:inline distT="0" distB="0" distL="0" distR="0" wp14:anchorId="4242B2D4" wp14:editId="13D34CC1">
+            <wp:extent cx="3581400" cy="2125469"/>
+            <wp:effectExtent l="0" t="0" r="0" b="8255"/>
+            <wp:docPr id="12" name="Picture 12"/>
+            <wp:cNvGraphicFramePr>
+              <a:graphicFrameLocks xmlns:a="http://schemas.openxmlformats.org/drawingml/2006/main" noChangeAspect="1"/>
+            </wp:cNvGraphicFramePr>
+            <a:graphic xmlns:a="http://schemas.openxmlformats.org/drawingml/2006/main">
+              <a:graphicData uri="http://schemas.openxmlformats.org/drawingml/2006/picture">
+                <pic:pic xmlns:pic="http://schemas.openxmlformats.org/drawingml/2006/picture">
+                  <pic:nvPicPr>
+                    <pic:cNvPr id="1" name=""/>
+                    <pic:cNvPicPr/>
+                  </pic:nvPicPr>
+                  <pic:blipFill>
+                    <a:blip r:embed="rId23"/>
+                    <a:stretch>
+                      <a:fillRect/>
+                    </a:stretch>
+                  </pic:blipFill>
+                  <pic:spPr>
+                    <a:xfrm>
+                      <a:off x="0" y="0"/>
+                      <a:ext cx="3593905" cy="2132890"/>
+                    </a:xfrm>
+                    <a:prstGeom prst="rect">
+                      <a:avLst/>
+                    </a:prstGeom>
+                  </pic:spPr>
+                </pic:pic>
+              </a:graphicData>
+            </a:graphic>
+          </wp:inline>
+        </w:drawing>
+      </w:r>
+    </w:p>
+    <w:p>
+      <w:pPr>
+        <w:pStyle w:val="Caption"/>
+        <w:jc w:val="center"/>
+      </w:pPr>
+      <w:r>
+        <w:t xml:space="preserve">Figure </w:t>
+      </w:r>
+      <w:r>
+        <w:t>17</w:t>
+      </w:r>
+      <w:r>
+        <w:t>: 12 pulse uncontrolled series connected bridge rectifier</w:t>
+      </w:r>
+    </w:p>
+    <w:p>
+      <w:pPr>
+        <w:jc w:val="both"/>
+        <w:rPr>
+          <w:sz w:val="24"/>
+          <w:szCs w:val="24"/>
+        </w:rPr>
+      </w:pPr>
+    </w:p>
+    <w:p>
+      <w:pPr>
+        <w:ind w:firstLine="708"/>
+        <w:jc w:val="both"/>
+        <w:rPr>
+          <w:sz w:val="24"/>
+          <w:szCs w:val="24"/>
+        </w:rPr>
+      </w:pPr>
+      <w:r>
+        <w:rPr>
+          <w:sz w:val="24"/>
+          <w:szCs w:val="24"/>
+        </w:rPr>
+        <w:t>Figure 1</w:t>
+      </w:r>
+      <w:r>
+        <w:rPr>
+          <w:sz w:val="24"/>
+          <w:szCs w:val="24"/>
+        </w:rPr>
+        <w:t>7</w:t>
+      </w:r>
+      <w:r>
+        <w:rPr>
+          <w:sz w:val="24"/>
+          <w:szCs w:val="24"/>
+        </w:rPr>
+        <w:t xml:space="preserve"> shows a 12-pulse uncontrolled series connected bridge rectifier. Primary delta leads the secondary wye by 30</w:t>
+      </w:r>
+      <w:r>
+        <w:rPr>
+          <w:sz w:val="24"/>
+          <w:szCs w:val="24"/>
+          <w:vertAlign w:val="superscript"/>
+        </w:rPr>
+        <w:t>o</w:t>
+      </w:r>
+      <w:r>
+        <w:rPr>
+          <w:sz w:val="24"/>
+          <w:szCs w:val="24"/>
+        </w:rPr>
+        <w:t>, hence secondary delta leads secondary wye by 30</w:t>
+      </w:r>
+      <w:r>
+        <w:rPr>
+          <w:sz w:val="24"/>
+          <w:szCs w:val="24"/>
+          <w:vertAlign w:val="superscript"/>
+        </w:rPr>
+        <w:t>o</w:t>
+      </w:r>
+      <w:r>
+        <w:rPr>
+          <w:sz w:val="24"/>
+          <w:szCs w:val="24"/>
+        </w:rPr>
+        <w:t xml:space="preserve"> as well. Therefore; the three-phase voltages supplying bridges are displaced by 30° resulting in 12 peaks per period of 20ms in the output voltage waveform. </w:t>
+      </w:r>
+    </w:p>
+    <w:p>
+      <w:pPr>
+        <w:ind w:firstLine="708"/>
+        <w:jc w:val="both"/>
+        <w:rPr>
+          <w:sz w:val="24"/>
+          <w:szCs w:val="24"/>
+        </w:rPr>
+      </w:pPr>
+      <w:r>
+        <w:rPr>
+          <w:sz w:val="24"/>
+          <w:szCs w:val="24"/>
+        </w:rPr>
+        <w:lastRenderedPageBreak/>
+        <w:t xml:space="preserve">12 pulse rectifiers can be obtained by half-wave (Figure </w:t>
+      </w:r>
+      <w:r>
+        <w:rPr>
+          <w:sz w:val="24"/>
+          <w:szCs w:val="24"/>
+        </w:rPr>
+        <w:t>18</w:t>
+      </w:r>
+      <w:r>
+        <w:rPr>
+          <w:sz w:val="24"/>
+          <w:szCs w:val="24"/>
+        </w:rPr>
+        <w:t xml:space="preserve">) and parallel connected bridge (Figure </w:t>
+      </w:r>
+      <w:r>
+        <w:rPr>
+          <w:sz w:val="24"/>
+          <w:szCs w:val="24"/>
+        </w:rPr>
+        <w:t>19</w:t>
+      </w:r>
+      <w:r>
+        <w:rPr>
+          <w:sz w:val="24"/>
+          <w:szCs w:val="24"/>
+        </w:rPr>
+        <w:t>) topologies. [1]</w:t>
+      </w:r>
+    </w:p>
+    <w:p>
+      <w:pPr>
+        <w:ind w:firstLine="708"/>
+        <w:jc w:val="center"/>
+      </w:pPr>
+      <w:r>
+        <w:rPr>
+          <w:noProof/>
+        </w:rPr>
+        <w:drawing>
+          <wp:inline distT="0" distB="0" distL="0" distR="0" wp14:anchorId="2C344482" wp14:editId="6C34F223">
+            <wp:extent cx="3971925" cy="1756009"/>
+            <wp:effectExtent l="0" t="0" r="0" b="0"/>
+            <wp:docPr id="13" name="Picture 13"/>
+            <wp:cNvGraphicFramePr>
+              <a:graphicFrameLocks xmlns:a="http://schemas.openxmlformats.org/drawingml/2006/main" noChangeAspect="1"/>
+            </wp:cNvGraphicFramePr>
+            <a:graphic xmlns:a="http://schemas.openxmlformats.org/drawingml/2006/main">
+              <a:graphicData uri="http://schemas.openxmlformats.org/drawingml/2006/picture">
+                <pic:pic xmlns:pic="http://schemas.openxmlformats.org/drawingml/2006/picture">
+                  <pic:nvPicPr>
+                    <pic:cNvPr id="1" name=""/>
+                    <pic:cNvPicPr/>
+                  </pic:nvPicPr>
+                  <pic:blipFill>
+                    <a:blip r:embed="rId24"/>
+                    <a:stretch>
+                      <a:fillRect/>
+                    </a:stretch>
+                  </pic:blipFill>
+                  <pic:spPr>
+                    <a:xfrm>
+                      <a:off x="0" y="0"/>
+                      <a:ext cx="3997244" cy="1767202"/>
+                    </a:xfrm>
+                    <a:prstGeom prst="rect">
+                      <a:avLst/>
+                    </a:prstGeom>
+                  </pic:spPr>
+                </pic:pic>
+              </a:graphicData>
+            </a:graphic>
+          </wp:inline>
+        </w:drawing>
+      </w:r>
+    </w:p>
+    <w:p>
+      <w:pPr>
+        <w:pStyle w:val="Caption"/>
+        <w:jc w:val="center"/>
+      </w:pPr>
+      <w:r>
+        <w:t xml:space="preserve">Figure </w:t>
+      </w:r>
+      <w:r>
+        <w:t>18</w:t>
+      </w:r>
+      <w:r>
+        <w:t>: 12 pulse uncontrolled half-wave rectifier</w:t>
+      </w:r>
+    </w:p>
+    <w:p>
+      <w:pPr>
+        <w:jc w:val="center"/>
+      </w:pPr>
+      <w:r>
+        <w:rPr>
+          <w:noProof/>
+        </w:rPr>
+        <w:drawing>
+          <wp:inline distT="0" distB="0" distL="0" distR="0" wp14:anchorId="463A0A6C" wp14:editId="3BAEA5AE">
+            <wp:extent cx="2781300" cy="1394207"/>
+            <wp:effectExtent l="0" t="0" r="0" b="0"/>
+            <wp:docPr id="14" name="Picture 14"/>
+            <wp:cNvGraphicFramePr>
+              <a:graphicFrameLocks xmlns:a="http://schemas.openxmlformats.org/drawingml/2006/main" noChangeAspect="1"/>
+            </wp:cNvGraphicFramePr>
+            <a:graphic xmlns:a="http://schemas.openxmlformats.org/drawingml/2006/main">
+              <a:graphicData uri="http://schemas.openxmlformats.org/drawingml/2006/picture">
+                <pic:pic xmlns:pic="http://schemas.openxmlformats.org/drawingml/2006/picture">
+                  <pic:nvPicPr>
+                    <pic:cNvPr id="1" name=""/>
+                    <pic:cNvPicPr/>
+                  </pic:nvPicPr>
+                  <pic:blipFill>
+                    <a:blip r:embed="rId25"/>
+                    <a:stretch>
+                      <a:fillRect/>
+                    </a:stretch>
+                  </pic:blipFill>
+                  <pic:spPr>
+                    <a:xfrm>
+                      <a:off x="0" y="0"/>
+                      <a:ext cx="2790178" cy="1398657"/>
+                    </a:xfrm>
+                    <a:prstGeom prst="rect">
+                      <a:avLst/>
+                    </a:prstGeom>
+                  </pic:spPr>
+                </pic:pic>
+              </a:graphicData>
+            </a:graphic>
+          </wp:inline>
+        </w:drawing>
+      </w:r>
+    </w:p>
+    <w:p>
+      <w:pPr>
+        <w:pStyle w:val="Caption"/>
+        <w:jc w:val="center"/>
+      </w:pPr>
+      <w:r>
+        <w:t xml:space="preserve">Figure </w:t>
+      </w:r>
+      <w:r>
+        <w:t>19</w:t>
+      </w:r>
+      <w:r>
+        <w:t>: 12 pulse uncontrolled parallel connected bridge rectifier</w:t>
+      </w:r>
+    </w:p>
+    <w:p>
+      <w:pPr>
+        <w:ind w:firstLine="708"/>
+        <w:jc w:val="both"/>
+        <w:rPr>
+          <w:sz w:val="24"/>
+          <w:szCs w:val="24"/>
+        </w:rPr>
+      </w:pPr>
+      <w:r>
+        <w:rPr>
+          <w:sz w:val="24"/>
+          <w:szCs w:val="24"/>
+        </w:rPr>
+        <w:t xml:space="preserve">In Figure </w:t>
+      </w:r>
+      <w:r>
+        <w:rPr>
+          <w:sz w:val="24"/>
+          <w:szCs w:val="24"/>
+        </w:rPr>
+        <w:t>18</w:t>
+      </w:r>
+      <w:r>
+        <w:rPr>
+          <w:sz w:val="24"/>
+          <w:szCs w:val="24"/>
+        </w:rPr>
+        <w:t xml:space="preserve">, four wye connected secondary side windings are interconnected with reactors to give phases 30° apart from each other. 12 pulse uncontrolled parallel connected bridge rectifier works in the same fashion with its series version. </w:t>
+      </w:r>
+    </w:p>
+    <w:p>
+      <w:pPr>
+        <w:ind w:firstLine="708"/>
+        <w:jc w:val="both"/>
+        <w:rPr>
+          <w:sz w:val="24"/>
+          <w:szCs w:val="24"/>
+        </w:rPr>
+      </w:pPr>
+      <w:r>
+        <w:rPr>
+          <w:sz w:val="24"/>
+          <w:szCs w:val="24"/>
+        </w:rPr>
+        <w:t>As the number of pulses increases output voltage waveform gets closer to dc form, whereas line current reaches to a sinusoidal form. Therefore, advantages of this rectifier are reduced THD level (Only 11</w:t>
+      </w:r>
+      <w:r>
+        <w:rPr>
+          <w:sz w:val="24"/>
+          <w:szCs w:val="24"/>
+          <w:vertAlign w:val="superscript"/>
+        </w:rPr>
+        <w:t>th</w:t>
+      </w:r>
+      <w:r>
+        <w:rPr>
+          <w:sz w:val="24"/>
+          <w:szCs w:val="24"/>
+        </w:rPr>
+        <w:t>,13</w:t>
+      </w:r>
+      <w:r>
+        <w:rPr>
+          <w:sz w:val="24"/>
+          <w:szCs w:val="24"/>
+          <w:vertAlign w:val="superscript"/>
+        </w:rPr>
+        <w:t>th</w:t>
+      </w:r>
+      <w:r>
+        <w:rPr>
+          <w:sz w:val="24"/>
+          <w:szCs w:val="24"/>
+        </w:rPr>
+        <w:t xml:space="preserve"> harmonics) and voltage ripple output, increased output voltage. Thanks to these advantages high pulse rectifiers are used in HVDC transmission. The main disadvantage is the size of the equipment.  [2] Also, frequency is doubled for 12 pulse </w:t>
+      </w:r>
+      <w:proofErr w:type="gramStart"/>
+      <w:r>
+        <w:rPr>
+          <w:sz w:val="24"/>
+          <w:szCs w:val="24"/>
+        </w:rPr>
+        <w:t>rectifier</w:t>
+      </w:r>
+      <w:proofErr w:type="gramEnd"/>
+      <w:r>
+        <w:rPr>
+          <w:sz w:val="24"/>
+          <w:szCs w:val="24"/>
+        </w:rPr>
+        <w:t xml:space="preserve"> so switching losses become larger.</w:t>
+      </w:r>
+    </w:p>
+    <w:p>
+      <w:pPr>
+        <w:ind w:firstLine="708"/>
+        <w:jc w:val="both"/>
+        <w:rPr>
+          <w:sz w:val="24"/>
+          <w:szCs w:val="24"/>
+        </w:rPr>
+      </w:pPr>
+      <w:r>
+        <w:rPr>
+          <w:sz w:val="24"/>
+          <w:szCs w:val="24"/>
+        </w:rPr>
+        <w:t>There are 18-pulse, 24-pulse, 48-pulse and higher variations of this rectifier topology as well. Harmonics of these topologies can be found by (1</w:t>
+      </w:r>
+      <w:r>
+        <w:rPr>
+          <w:sz w:val="24"/>
+          <w:szCs w:val="24"/>
+        </w:rPr>
+        <w:t>4</w:t>
+      </w:r>
+      <w:r>
+        <w:rPr>
+          <w:sz w:val="24"/>
+          <w:szCs w:val="24"/>
+        </w:rPr>
+        <w:t>) where n is the number of pulses.</w:t>
+      </w:r>
+    </w:p>
+    <w:p>
+      <w:pPr>
+        <w:ind w:firstLine="708"/>
+        <w:jc w:val="both"/>
+        <w:rPr>
+          <w:rFonts w:eastAsiaTheme="minorEastAsia"/>
+          <w:sz w:val="24"/>
+          <w:szCs w:val="24"/>
+        </w:rPr>
+      </w:pPr>
+      <m:oMathPara>
+        <m:oMath>
+          <m:r>
+            <w:rPr>
+              <w:rFonts w:ascii="Cambria Math" w:hAnsi="Cambria Math"/>
+              <w:sz w:val="24"/>
+              <w:szCs w:val="24"/>
+            </w:rPr>
+            <m:t>h=12n±1     (1</m:t>
+          </m:r>
+          <m:r>
+            <w:rPr>
+              <w:rFonts w:ascii="Cambria Math" w:hAnsi="Cambria Math"/>
+              <w:sz w:val="24"/>
+              <w:szCs w:val="24"/>
+            </w:rPr>
+            <m:t>4</m:t>
+          </m:r>
+          <m:r>
+            <w:rPr>
+              <w:rFonts w:ascii="Cambria Math" w:hAnsi="Cambria Math"/>
+              <w:sz w:val="24"/>
+              <w:szCs w:val="24"/>
+            </w:rPr>
+            <m:t>)</m:t>
+          </m:r>
+        </m:oMath>
+      </m:oMathPara>
+    </w:p>
+    <w:p>
+      <w:pPr>
+        <w:ind w:firstLine="708"/>
+        <w:jc w:val="both"/>
+        <w:rPr>
+          <w:sz w:val="24"/>
+          <w:szCs w:val="24"/>
+        </w:rPr>
+      </w:pPr>
+      <w:r>
+        <w:rPr>
+          <w:sz w:val="24"/>
+          <w:szCs w:val="24"/>
+        </w:rPr>
+        <w:t xml:space="preserve">18 pulse rectifier topology adds one more secondary </w:t>
+      </w:r>
+      <w:proofErr w:type="gramStart"/>
+      <w:r>
+        <w:rPr>
+          <w:sz w:val="24"/>
+          <w:szCs w:val="24"/>
+        </w:rPr>
+        <w:t>windings</w:t>
+      </w:r>
+      <w:proofErr w:type="gramEnd"/>
+      <w:r>
+        <w:rPr>
+          <w:sz w:val="24"/>
+          <w:szCs w:val="24"/>
+        </w:rPr>
+        <w:t xml:space="preserve"> and one rectifier in 12 pulse topology. Using phase shifting transformers 20</w:t>
+      </w:r>
+      <w:r>
+        <w:rPr>
+          <w:sz w:val="24"/>
+          <w:szCs w:val="24"/>
+          <w:vertAlign w:val="superscript"/>
+        </w:rPr>
+        <w:t>o</w:t>
+      </w:r>
+      <w:r>
+        <w:rPr>
+          <w:sz w:val="24"/>
+          <w:szCs w:val="24"/>
+        </w:rPr>
+        <w:t xml:space="preserve"> shift is displaced between pulses. [3].  24 pulse rectifier uses 15</w:t>
+      </w:r>
+      <w:r>
+        <w:rPr>
+          <w:sz w:val="24"/>
+          <w:szCs w:val="24"/>
+          <w:vertAlign w:val="superscript"/>
+        </w:rPr>
+        <w:t>o</w:t>
+      </w:r>
+      <w:r>
+        <w:rPr>
+          <w:sz w:val="24"/>
+          <w:szCs w:val="24"/>
+        </w:rPr>
+        <w:t xml:space="preserve"> shifts between phases in Figure </w:t>
+      </w:r>
+      <w:r>
+        <w:rPr>
+          <w:sz w:val="24"/>
+          <w:szCs w:val="24"/>
+        </w:rPr>
+        <w:t>20</w:t>
+      </w:r>
+      <w:r>
+        <w:rPr>
+          <w:sz w:val="24"/>
+          <w:szCs w:val="24"/>
+        </w:rPr>
+        <w:t>, whereas 48 pulse rectifiers has 7.5</w:t>
+      </w:r>
+      <w:r>
+        <w:rPr>
+          <w:sz w:val="24"/>
+          <w:szCs w:val="24"/>
+          <w:vertAlign w:val="superscript"/>
+        </w:rPr>
+        <w:t>o</w:t>
+      </w:r>
+      <w:r>
+        <w:rPr>
+          <w:sz w:val="24"/>
+          <w:szCs w:val="24"/>
+        </w:rPr>
+        <w:t xml:space="preserve"> shifts.</w:t>
+      </w:r>
+    </w:p>
+    <w:p>
+      <w:pPr>
+        <w:ind w:firstLine="708"/>
+        <w:jc w:val="center"/>
+      </w:pPr>
+      <w:r>
+        <w:rPr>
+          <w:noProof/>
+        </w:rPr>
+        <w:lastRenderedPageBreak/>
+        <w:drawing>
+          <wp:inline distT="0" distB="0" distL="0" distR="0" wp14:anchorId="3616D2E3" wp14:editId="24A51DAB">
+            <wp:extent cx="2638425" cy="1880167"/>
+            <wp:effectExtent l="0" t="0" r="0" b="6350"/>
+            <wp:docPr id="15" name="Picture 15"/>
+            <wp:cNvGraphicFramePr>
+              <a:graphicFrameLocks xmlns:a="http://schemas.openxmlformats.org/drawingml/2006/main" noChangeAspect="1"/>
+            </wp:cNvGraphicFramePr>
+            <a:graphic xmlns:a="http://schemas.openxmlformats.org/drawingml/2006/main">
+              <a:graphicData uri="http://schemas.openxmlformats.org/drawingml/2006/picture">
+                <pic:pic xmlns:pic="http://schemas.openxmlformats.org/drawingml/2006/picture">
+                  <pic:nvPicPr>
+                    <pic:cNvPr id="1" name=""/>
+                    <pic:cNvPicPr/>
+                  </pic:nvPicPr>
+                  <pic:blipFill>
+                    <a:blip r:embed="rId26"/>
+                    <a:stretch>
+                      <a:fillRect/>
+                    </a:stretch>
+                  </pic:blipFill>
+                  <pic:spPr>
+                    <a:xfrm>
+                      <a:off x="0" y="0"/>
+                      <a:ext cx="2638425" cy="1880167"/>
+                    </a:xfrm>
+                    <a:prstGeom prst="rect">
+                      <a:avLst/>
+                    </a:prstGeom>
+                  </pic:spPr>
+                </pic:pic>
+              </a:graphicData>
+            </a:graphic>
+          </wp:inline>
+        </w:drawing>
+      </w:r>
+    </w:p>
+    <w:p>
+      <w:pPr>
+        <w:pStyle w:val="Caption"/>
+        <w:jc w:val="center"/>
+      </w:pPr>
+      <w:r>
+        <w:t xml:space="preserve">Figure </w:t>
+      </w:r>
+      <w:r>
+        <w:t>19</w:t>
+      </w:r>
+      <w:r>
+        <w:t>: 18 pulse uncontrolled rectifier</w:t>
+      </w:r>
+    </w:p>
+    <w:p>
+      <w:pPr>
+        <w:jc w:val="center"/>
+      </w:pPr>
+      <w:r>
+        <w:rPr>
+          <w:noProof/>
+        </w:rPr>
+        <w:drawing>
+          <wp:inline distT="0" distB="0" distL="0" distR="0" wp14:anchorId="6D6FDC5F" wp14:editId="77660BA4">
+            <wp:extent cx="2905125" cy="2201153"/>
+            <wp:effectExtent l="0" t="0" r="0" b="8890"/>
+            <wp:docPr id="16" name="Picture 16"/>
+            <wp:cNvGraphicFramePr>
+              <a:graphicFrameLocks xmlns:a="http://schemas.openxmlformats.org/drawingml/2006/main" noChangeAspect="1"/>
+            </wp:cNvGraphicFramePr>
+            <a:graphic xmlns:a="http://schemas.openxmlformats.org/drawingml/2006/main">
+              <a:graphicData uri="http://schemas.openxmlformats.org/drawingml/2006/picture">
+                <pic:pic xmlns:pic="http://schemas.openxmlformats.org/drawingml/2006/picture">
+                  <pic:nvPicPr>
+                    <pic:cNvPr id="1" name=""/>
+                    <pic:cNvPicPr/>
+                  </pic:nvPicPr>
+                  <pic:blipFill>
+                    <a:blip r:embed="rId27"/>
+                    <a:stretch>
+                      <a:fillRect/>
+                    </a:stretch>
+                  </pic:blipFill>
+                  <pic:spPr>
+                    <a:xfrm>
+                      <a:off x="0" y="0"/>
+                      <a:ext cx="2913957" cy="2207845"/>
+                    </a:xfrm>
+                    <a:prstGeom prst="rect">
+                      <a:avLst/>
+                    </a:prstGeom>
+                  </pic:spPr>
+                </pic:pic>
+              </a:graphicData>
+            </a:graphic>
+          </wp:inline>
+        </w:drawing>
+      </w:r>
+    </w:p>
+    <w:p>
+      <w:pPr>
+        <w:pStyle w:val="Caption"/>
+        <w:jc w:val="center"/>
+      </w:pPr>
+      <w:r>
+        <w:t xml:space="preserve">Figure </w:t>
+      </w:r>
+      <w:r>
+        <w:t>20</w:t>
+      </w:r>
+      <w:r>
+        <w:t xml:space="preserve">:  24 pulse uncontrolled rectifier (Retrieved from </w:t>
+      </w:r>
+      <w:hyperlink r:id="rId28" w:history="1">
+        <w:r>
+          <w:rPr>
+            <w:rStyle w:val="Hyperlink"/>
+          </w:rPr>
+          <w:t>www.semanticscholar.org</w:t>
+        </w:r>
+      </w:hyperlink>
+      <w:r>
+        <w:t>)</w:t>
+      </w:r>
+    </w:p>
+    <w:p/>
+    <w:p>
+      <w:pPr>
+        <w:jc w:val="center"/>
+      </w:pPr>
+      <w:r>
+        <w:rPr>
+          <w:noProof/>
+        </w:rPr>
+        <w:drawing>
+          <wp:inline distT="0" distB="0" distL="0" distR="0" wp14:anchorId="20D97868" wp14:editId="51ED01ED">
+            <wp:extent cx="2362200" cy="2330704"/>
+            <wp:effectExtent l="0" t="0" r="0" b="0"/>
+            <wp:docPr id="17" name="Picture 17"/>
+            <wp:cNvGraphicFramePr>
+              <a:graphicFrameLocks xmlns:a="http://schemas.openxmlformats.org/drawingml/2006/main" noChangeAspect="1"/>
+            </wp:cNvGraphicFramePr>
+            <a:graphic xmlns:a="http://schemas.openxmlformats.org/drawingml/2006/main">
+              <a:graphicData uri="http://schemas.openxmlformats.org/drawingml/2006/picture">
+                <pic:pic xmlns:pic="http://schemas.openxmlformats.org/drawingml/2006/picture">
+                  <pic:nvPicPr>
+                    <pic:cNvPr id="1" name=""/>
+                    <pic:cNvPicPr/>
+                  </pic:nvPicPr>
+                  <pic:blipFill>
+                    <a:blip r:embed="rId29"/>
+                    <a:stretch>
+                      <a:fillRect/>
+                    </a:stretch>
+                  </pic:blipFill>
+                  <pic:spPr>
+                    <a:xfrm>
+                      <a:off x="0" y="0"/>
+                      <a:ext cx="2366937" cy="2335378"/>
+                    </a:xfrm>
+                    <a:prstGeom prst="rect">
+                      <a:avLst/>
+                    </a:prstGeom>
+                  </pic:spPr>
+                </pic:pic>
+              </a:graphicData>
+            </a:graphic>
+          </wp:inline>
+        </w:drawing>
+      </w:r>
+    </w:p>
+    <w:p>
+      <w:pPr>
+        <w:pStyle w:val="Caption"/>
+        <w:jc w:val="center"/>
+      </w:pPr>
+      <w:r>
+        <w:t xml:space="preserve">Figure </w:t>
+      </w:r>
+      <w:r>
+        <w:t>21</w:t>
+      </w:r>
+      <w:r>
+        <w:t xml:space="preserve">: </w:t>
+      </w:r>
+      <w:proofErr w:type="gramStart"/>
+      <w:r>
+        <w:t>48  pulse</w:t>
+      </w:r>
+      <w:proofErr w:type="gramEnd"/>
+      <w:r>
+        <w:t xml:space="preserve"> uncontrolled rectifier (Retrieved from </w:t>
+      </w:r>
+      <w:r>
+        <w:t>www.degruyter.com</w:t>
+      </w:r>
+      <w:r>
+        <w:t>)</w:t>
+      </w:r>
+    </w:p>
+    <w:p>
+      <w:pPr>
+        <w:ind w:firstLine="708"/>
+        <w:jc w:val="both"/>
+      </w:pPr>
+      <w:r>
+        <w:t xml:space="preserve"> </w:t>
+      </w:r>
+    </w:p>
+    <w:p>
+      <w:pPr>
+        <w:ind w:firstLine="708"/>
+        <w:jc w:val="both"/>
+      </w:pPr>
+    </w:p>
+    <w:p>
+      <w:pPr>
+        <w:pStyle w:val="Heading3"/>
+        <w:numPr>
+          <w:ilvl w:val="0"/>
+          <w:numId w:val="16"/>
+        </w:numPr>
+        <w:rPr>
+          <w:b/>
+          <w:i/>
+          <w:color w:val="000000" w:themeColor="text1"/>
+          <w:u w:val="single"/>
+        </w:rPr>
+      </w:pPr>
+      <w:r>
+        <w:rPr>
+          <w:b/>
+          <w:i/>
+          <w:color w:val="000000" w:themeColor="text1"/>
+          <w:u w:val="single"/>
+        </w:rPr>
+        <w:lastRenderedPageBreak/>
+        <w:t>Comparing between topologies</w:t>
+      </w:r>
+    </w:p>
+    <w:p/>
+    <w:p>
+      <w:pPr>
+        <w:ind w:firstLine="708"/>
+        <w:rPr>
+          <w:sz w:val="24"/>
+          <w:szCs w:val="24"/>
+        </w:rPr>
+      </w:pPr>
+      <w:r>
+        <w:rPr>
+          <w:sz w:val="24"/>
+          <w:szCs w:val="24"/>
+        </w:rPr>
+        <w:t>Peak values of the output voltage are given by (</w:t>
+      </w:r>
+      <w:r>
+        <w:rPr>
+          <w:sz w:val="24"/>
+          <w:szCs w:val="24"/>
+        </w:rPr>
+        <w:t>15</w:t>
+      </w:r>
+      <w:r>
+        <w:rPr>
+          <w:sz w:val="24"/>
+          <w:szCs w:val="24"/>
+        </w:rPr>
+        <w:t>) and mean of the output voltage is found by (</w:t>
+      </w:r>
+      <w:r>
+        <w:rPr>
+          <w:sz w:val="24"/>
+          <w:szCs w:val="24"/>
+        </w:rPr>
+        <w:t>16</w:t>
+      </w:r>
+      <w:r>
+        <w:rPr>
+          <w:sz w:val="24"/>
+          <w:szCs w:val="24"/>
+        </w:rPr>
+        <w:t>) and (</w:t>
+      </w:r>
+      <w:r>
+        <w:rPr>
+          <w:sz w:val="24"/>
+          <w:szCs w:val="24"/>
+        </w:rPr>
+        <w:t>17</w:t>
+      </w:r>
+      <w:r>
+        <w:rPr>
+          <w:sz w:val="24"/>
+          <w:szCs w:val="24"/>
+        </w:rPr>
+        <w:t>).</w:t>
+      </w:r>
+    </w:p>
+    <w:p>
+      <w:pPr>
+        <w:ind w:firstLine="708"/>
+        <w:jc w:val="center"/>
+        <w:rPr>
+          <w:rFonts w:eastAsiaTheme="minorEastAsia"/>
+          <w:sz w:val="24"/>
+          <w:szCs w:val="24"/>
+        </w:rPr>
+      </w:pPr>
+      <m:oMath>
+        <m:rad>
+          <m:radPr>
+            <m:degHide m:val="1"/>
+            <m:ctrlPr>
+              <w:rPr>
+                <w:rFonts w:ascii="Cambria Math" w:hAnsi="Cambria Math"/>
+                <w:i/>
+                <w:sz w:val="24"/>
+                <w:szCs w:val="24"/>
+              </w:rPr>
+            </m:ctrlPr>
+          </m:radPr>
+          <m:deg/>
+          <m:e>
+            <m:r>
+              <w:rPr>
+                <w:rFonts w:ascii="Cambria Math" w:hAnsi="Cambria Math"/>
+                <w:sz w:val="24"/>
+                <w:szCs w:val="24"/>
+              </w:rPr>
+              <m:t>2</m:t>
+            </m:r>
+          </m:e>
+        </m:rad>
+        <m:sSub>
+          <m:sSubPr>
+            <m:ctrlPr>
+              <w:rPr>
+                <w:rFonts w:ascii="Cambria Math" w:hAnsi="Cambria Math"/>
+                <w:i/>
+                <w:sz w:val="24"/>
+                <w:szCs w:val="24"/>
+              </w:rPr>
+            </m:ctrlPr>
+          </m:sSubPr>
+          <m:e>
+            <m:r>
+              <w:rPr>
+                <w:rFonts w:ascii="Cambria Math" w:hAnsi="Cambria Math"/>
+                <w:sz w:val="24"/>
+                <w:szCs w:val="24"/>
+              </w:rPr>
+              <m:t>V</m:t>
+            </m:r>
+          </m:e>
+          <m:sub>
+            <m:r>
+              <w:rPr>
+                <w:rFonts w:ascii="Cambria Math" w:hAnsi="Cambria Math"/>
+                <w:sz w:val="24"/>
+                <w:szCs w:val="24"/>
+              </w:rPr>
+              <m:t>ll</m:t>
+            </m:r>
+          </m:sub>
+        </m:sSub>
+        <m:r>
+          <w:rPr>
+            <w:rFonts w:ascii="Cambria Math" w:hAnsi="Cambria Math"/>
+            <w:sz w:val="24"/>
+            <w:szCs w:val="24"/>
+          </w:rPr>
+          <m:t xml:space="preserve">+ </m:t>
+        </m:r>
+        <m:rad>
+          <m:radPr>
+            <m:degHide m:val="1"/>
+            <m:ctrlPr>
+              <w:rPr>
+                <w:rFonts w:ascii="Cambria Math" w:hAnsi="Cambria Math"/>
+                <w:i/>
+                <w:sz w:val="24"/>
+                <w:szCs w:val="24"/>
+              </w:rPr>
+            </m:ctrlPr>
+          </m:radPr>
+          <m:deg/>
+          <m:e>
+            <m:r>
+              <w:rPr>
+                <w:rFonts w:ascii="Cambria Math" w:hAnsi="Cambria Math"/>
+                <w:sz w:val="24"/>
+                <w:szCs w:val="24"/>
+              </w:rPr>
+              <m:t>2</m:t>
+            </m:r>
+          </m:e>
+        </m:rad>
+        <m:sSub>
+          <m:sSubPr>
+            <m:ctrlPr>
+              <w:rPr>
+                <w:rFonts w:ascii="Cambria Math" w:hAnsi="Cambria Math"/>
+                <w:i/>
+                <w:sz w:val="24"/>
+                <w:szCs w:val="24"/>
+              </w:rPr>
+            </m:ctrlPr>
+          </m:sSubPr>
+          <m:e>
+            <m:r>
+              <w:rPr>
+                <w:rFonts w:ascii="Cambria Math" w:hAnsi="Cambria Math"/>
+                <w:sz w:val="24"/>
+                <w:szCs w:val="24"/>
+              </w:rPr>
+              <m:t>V</m:t>
+            </m:r>
+          </m:e>
+          <m:sub>
+            <m:r>
+              <w:rPr>
+                <w:rFonts w:ascii="Cambria Math" w:hAnsi="Cambria Math"/>
+                <w:sz w:val="24"/>
+                <w:szCs w:val="24"/>
+              </w:rPr>
+              <m:t>ll</m:t>
+            </m:r>
+          </m:sub>
+        </m:sSub>
+        <m:sSup>
+          <m:sSupPr>
+            <m:ctrlPr>
+              <w:rPr>
+                <w:rFonts w:ascii="Cambria Math" w:hAnsi="Cambria Math"/>
+                <w:i/>
+                <w:sz w:val="24"/>
+                <w:szCs w:val="24"/>
+              </w:rPr>
+            </m:ctrlPr>
+          </m:sSupPr>
+          <m:e>
+            <m:r>
+              <w:rPr>
+                <w:rFonts w:ascii="Cambria Math" w:hAnsi="Cambria Math"/>
+                <w:sz w:val="24"/>
+                <w:szCs w:val="24"/>
+              </w:rPr>
+              <m:t>e</m:t>
+            </m:r>
+          </m:e>
+          <m:sup>
+            <m:r>
+              <w:rPr>
+                <w:rFonts w:ascii="Cambria Math" w:hAnsi="Cambria Math"/>
+                <w:sz w:val="24"/>
+                <w:szCs w:val="24"/>
+              </w:rPr>
+              <m:t>j30</m:t>
+            </m:r>
+          </m:sup>
+        </m:sSup>
+        <m:r>
+          <w:rPr>
+            <w:rFonts w:ascii="Cambria Math" w:hAnsi="Cambria Math"/>
+            <w:sz w:val="24"/>
+            <w:szCs w:val="24"/>
+          </w:rPr>
+          <m:t>=1.931</m:t>
+        </m:r>
+        <m:rad>
+          <m:radPr>
+            <m:degHide m:val="1"/>
+            <m:ctrlPr>
+              <w:rPr>
+                <w:rFonts w:ascii="Cambria Math" w:hAnsi="Cambria Math"/>
+                <w:i/>
+                <w:sz w:val="24"/>
+                <w:szCs w:val="24"/>
+              </w:rPr>
+            </m:ctrlPr>
+          </m:radPr>
+          <m:deg/>
+          <m:e>
+            <m:r>
+              <w:rPr>
+                <w:rFonts w:ascii="Cambria Math" w:hAnsi="Cambria Math"/>
+                <w:sz w:val="24"/>
+                <w:szCs w:val="24"/>
+              </w:rPr>
+              <m:t>2</m:t>
+            </m:r>
+          </m:e>
+        </m:rad>
+        <m:sSub>
+          <m:sSubPr>
+            <m:ctrlPr>
+              <w:rPr>
+                <w:rFonts w:ascii="Cambria Math" w:hAnsi="Cambria Math"/>
+                <w:i/>
+                <w:sz w:val="24"/>
+                <w:szCs w:val="24"/>
+              </w:rPr>
+            </m:ctrlPr>
+          </m:sSubPr>
+          <m:e>
+            <m:r>
+              <w:rPr>
+                <w:rFonts w:ascii="Cambria Math" w:hAnsi="Cambria Math"/>
+                <w:sz w:val="24"/>
+                <w:szCs w:val="24"/>
+              </w:rPr>
+              <m:t>V</m:t>
+            </m:r>
+          </m:e>
+          <m:sub>
+            <m:r>
+              <w:rPr>
+                <w:rFonts w:ascii="Cambria Math" w:hAnsi="Cambria Math"/>
+                <w:sz w:val="24"/>
+                <w:szCs w:val="24"/>
+              </w:rPr>
+              <m:t>ll</m:t>
+            </m:r>
+          </m:sub>
+        </m:sSub>
+      </m:oMath>
+      <w:r>
+        <w:rPr>
+          <w:rFonts w:eastAsiaTheme="minorEastAsia"/>
+          <w:sz w:val="24"/>
+          <w:szCs w:val="24"/>
+        </w:rPr>
+        <w:t xml:space="preserve">   (</w:t>
+      </w:r>
+      <w:r>
+        <w:rPr>
+          <w:rFonts w:eastAsiaTheme="minorEastAsia"/>
+          <w:sz w:val="24"/>
+          <w:szCs w:val="24"/>
+        </w:rPr>
+        <w:t>15</w:t>
+      </w:r>
+      <w:r>
+        <w:rPr>
+          <w:rFonts w:eastAsiaTheme="minorEastAsia"/>
+          <w:sz w:val="24"/>
+          <w:szCs w:val="24"/>
+        </w:rPr>
+        <w:t>)</w:t>
+      </w:r>
+    </w:p>
+    <w:p>
+      <w:pPr>
+        <w:ind w:firstLine="708"/>
+        <w:jc w:val="center"/>
+        <w:rPr>
+          <w:rFonts w:eastAsiaTheme="minorEastAsia"/>
+          <w:sz w:val="24"/>
+          <w:szCs w:val="24"/>
+        </w:rPr>
+      </w:pPr>
+      <m:oMathPara>
+        <m:oMathParaPr>
+          <m:jc m:val="center"/>
+        </m:oMathParaPr>
+        <m:oMath>
+          <m:sSub>
+            <m:sSubPr>
+              <m:ctrlPr>
+                <w:rPr>
+                  <w:rFonts w:ascii="Cambria Math" w:hAnsi="Cambria Math"/>
+                  <w:i/>
+                  <w:sz w:val="24"/>
+                  <w:szCs w:val="24"/>
+                </w:rPr>
+              </m:ctrlPr>
+            </m:sSubPr>
+            <m:e>
+              <m:r>
+                <w:rPr>
+                  <w:rFonts w:ascii="Cambria Math" w:hAnsi="Cambria Math"/>
+                  <w:sz w:val="24"/>
+                  <w:szCs w:val="24"/>
+                </w:rPr>
+                <m:t>V</m:t>
+              </m:r>
+            </m:e>
+            <m:sub>
+              <m:r>
+                <w:rPr>
+                  <w:rFonts w:ascii="Cambria Math" w:hAnsi="Cambria Math"/>
+                  <w:sz w:val="24"/>
+                  <w:szCs w:val="24"/>
+                </w:rPr>
+                <m:t>d</m:t>
+              </m:r>
+            </m:sub>
+          </m:sSub>
+          <m:r>
+            <w:rPr>
+              <w:rFonts w:ascii="Cambria Math" w:hAnsi="Cambria Math"/>
+              <w:sz w:val="24"/>
+              <w:szCs w:val="24"/>
+            </w:rPr>
+            <m:t>=</m:t>
+          </m:r>
+          <m:f>
+            <m:fPr>
+              <m:ctrlPr>
+                <w:rPr>
+                  <w:rFonts w:ascii="Cambria Math" w:hAnsi="Cambria Math"/>
+                  <w:i/>
+                  <w:sz w:val="24"/>
+                  <w:szCs w:val="24"/>
+                </w:rPr>
+              </m:ctrlPr>
+            </m:fPr>
+            <m:num>
+              <m:r>
+                <w:rPr>
+                  <w:rFonts w:ascii="Cambria Math" w:hAnsi="Cambria Math"/>
+                  <w:sz w:val="24"/>
+                  <w:szCs w:val="24"/>
+                </w:rPr>
+                <m:t>1</m:t>
+              </m:r>
+            </m:num>
+            <m:den>
+              <m:f>
+                <m:fPr>
+                  <m:ctrlPr>
+                    <w:rPr>
+                      <w:rFonts w:ascii="Cambria Math" w:hAnsi="Cambria Math"/>
+                      <w:i/>
+                      <w:sz w:val="24"/>
+                      <w:szCs w:val="24"/>
+                    </w:rPr>
+                  </m:ctrlPr>
+                </m:fPr>
+                <m:num>
+                  <m:r>
+                    <w:rPr>
+                      <w:rFonts w:ascii="Cambria Math" w:hAnsi="Cambria Math"/>
+                      <w:sz w:val="24"/>
+                      <w:szCs w:val="24"/>
+                    </w:rPr>
+                    <m:t>π</m:t>
+                  </m:r>
+                </m:num>
+                <m:den>
+                  <m:r>
+                    <w:rPr>
+                      <w:rFonts w:ascii="Cambria Math" w:hAnsi="Cambria Math"/>
+                      <w:sz w:val="24"/>
+                      <w:szCs w:val="24"/>
+                    </w:rPr>
+                    <m:t>6</m:t>
+                  </m:r>
+                </m:den>
+              </m:f>
+            </m:den>
+          </m:f>
+          <m:r>
+            <w:rPr>
+              <w:rFonts w:ascii="Cambria Math" w:hAnsi="Cambria Math"/>
+              <w:sz w:val="24"/>
+              <w:szCs w:val="24"/>
+            </w:rPr>
+            <m:t>*</m:t>
+          </m:r>
+          <m:d>
+            <m:dPr>
+              <m:ctrlPr>
+                <w:rPr>
+                  <w:rFonts w:ascii="Cambria Math" w:hAnsi="Cambria Math"/>
+                  <w:i/>
+                  <w:sz w:val="24"/>
+                  <w:szCs w:val="24"/>
+                </w:rPr>
+              </m:ctrlPr>
+            </m:dPr>
+            <m:e>
+              <m:r>
+                <w:rPr>
+                  <w:rFonts w:ascii="Cambria Math" w:hAnsi="Cambria Math"/>
+                  <w:sz w:val="24"/>
+                  <w:szCs w:val="24"/>
+                </w:rPr>
+                <m:t>1.931</m:t>
+              </m:r>
+              <m:rad>
+                <m:radPr>
+                  <m:degHide m:val="1"/>
+                  <m:ctrlPr>
+                    <w:rPr>
+                      <w:rFonts w:ascii="Cambria Math" w:hAnsi="Cambria Math"/>
+                      <w:i/>
+                      <w:sz w:val="24"/>
+                      <w:szCs w:val="24"/>
+                    </w:rPr>
+                  </m:ctrlPr>
+                </m:radPr>
+                <m:deg/>
+                <m:e>
+                  <m:r>
+                    <w:rPr>
+                      <w:rFonts w:ascii="Cambria Math" w:hAnsi="Cambria Math"/>
+                      <w:sz w:val="24"/>
+                      <w:szCs w:val="24"/>
+                    </w:rPr>
+                    <m:t>2</m:t>
+                  </m:r>
+                </m:e>
+              </m:rad>
+              <m:sSub>
+                <m:sSubPr>
+                  <m:ctrlPr>
+                    <w:rPr>
+                      <w:rFonts w:ascii="Cambria Math" w:hAnsi="Cambria Math"/>
+                      <w:i/>
+                      <w:sz w:val="24"/>
+                      <w:szCs w:val="24"/>
+                    </w:rPr>
+                  </m:ctrlPr>
+                </m:sSubPr>
+                <m:e>
+                  <m:r>
+                    <w:rPr>
+                      <w:rFonts w:ascii="Cambria Math" w:hAnsi="Cambria Math"/>
+                      <w:sz w:val="24"/>
+                      <w:szCs w:val="24"/>
+                    </w:rPr>
+                    <m:t>V</m:t>
+                  </m:r>
+                </m:e>
+                <m:sub>
+                  <m:r>
+                    <w:rPr>
+                      <w:rFonts w:ascii="Cambria Math" w:hAnsi="Cambria Math"/>
+                      <w:sz w:val="24"/>
+                      <w:szCs w:val="24"/>
+                    </w:rPr>
+                    <m:t>ll</m:t>
+                  </m:r>
+                </m:sub>
+              </m:sSub>
+              <m:nary>
+                <m:naryPr>
+                  <m:limLoc m:val="subSup"/>
+                  <m:ctrlPr>
+                    <w:rPr>
+                      <w:rFonts w:ascii="Cambria Math" w:hAnsi="Cambria Math"/>
+                      <w:i/>
+                      <w:sz w:val="24"/>
+                      <w:szCs w:val="24"/>
+                    </w:rPr>
+                  </m:ctrlPr>
+                </m:naryPr>
+                <m:sub>
+                  <m:r>
+                    <w:rPr>
+                      <w:rFonts w:ascii="Cambria Math" w:hAnsi="Cambria Math"/>
+                      <w:sz w:val="24"/>
+                      <w:szCs w:val="24"/>
+                    </w:rPr>
+                    <m:t>-</m:t>
+                  </m:r>
+                  <m:f>
+                    <m:fPr>
+                      <m:ctrlPr>
+                        <w:rPr>
+                          <w:rFonts w:ascii="Cambria Math" w:hAnsi="Cambria Math"/>
+                          <w:i/>
+                          <w:sz w:val="24"/>
+                          <w:szCs w:val="24"/>
+                        </w:rPr>
+                      </m:ctrlPr>
+                    </m:fPr>
+                    <m:num>
+                      <m:r>
+                        <w:rPr>
+                          <w:rFonts w:ascii="Cambria Math" w:hAnsi="Cambria Math"/>
+                          <w:sz w:val="24"/>
+                          <w:szCs w:val="24"/>
+                        </w:rPr>
+                        <m:t>π</m:t>
+                      </m:r>
+                    </m:num>
+                    <m:den>
+                      <m:r>
+                        <w:rPr>
+                          <w:rFonts w:ascii="Cambria Math" w:hAnsi="Cambria Math"/>
+                          <w:sz w:val="24"/>
+                          <w:szCs w:val="24"/>
+                        </w:rPr>
+                        <m:t>12</m:t>
+                      </m:r>
+                    </m:den>
+                  </m:f>
+                </m:sub>
+                <m:sup>
+                  <m:f>
+                    <m:fPr>
+                      <m:ctrlPr>
+                        <w:rPr>
+                          <w:rFonts w:ascii="Cambria Math" w:hAnsi="Cambria Math"/>
+                          <w:i/>
+                          <w:sz w:val="24"/>
+                          <w:szCs w:val="24"/>
+                        </w:rPr>
+                      </m:ctrlPr>
+                    </m:fPr>
+                    <m:num>
+                      <m:r>
+                        <w:rPr>
+                          <w:rFonts w:ascii="Cambria Math" w:hAnsi="Cambria Math"/>
+                          <w:sz w:val="24"/>
+                          <w:szCs w:val="24"/>
+                        </w:rPr>
+                        <m:t>π</m:t>
+                      </m:r>
+                    </m:num>
+                    <m:den>
+                      <m:r>
+                        <w:rPr>
+                          <w:rFonts w:ascii="Cambria Math" w:hAnsi="Cambria Math"/>
+                          <w:sz w:val="24"/>
+                          <w:szCs w:val="24"/>
+                        </w:rPr>
+                        <m:t>12</m:t>
+                      </m:r>
+                    </m:den>
+                  </m:f>
+                </m:sup>
+                <m:e>
+                  <m:func>
+                    <m:funcPr>
+                      <m:ctrlPr>
+                        <w:rPr>
+                          <w:rFonts w:ascii="Cambria Math" w:hAnsi="Cambria Math"/>
+                          <w:sz w:val="24"/>
+                          <w:szCs w:val="24"/>
+                        </w:rPr>
+                      </m:ctrlPr>
+                    </m:funcPr>
+                    <m:fName>
+                      <m:r>
+                        <m:rPr>
+                          <m:sty m:val="p"/>
+                        </m:rPr>
+                        <w:rPr>
+                          <w:rFonts w:ascii="Cambria Math" w:hAnsi="Cambria Math"/>
+                          <w:sz w:val="24"/>
+                          <w:szCs w:val="24"/>
+                        </w:rPr>
+                        <m:t>cos</m:t>
+                      </m:r>
+                    </m:fName>
+                    <m:e>
+                      <m:d>
+                        <m:dPr>
+                          <m:ctrlPr>
+                            <w:rPr>
+                              <w:rFonts w:ascii="Cambria Math" w:hAnsi="Cambria Math"/>
+                              <w:i/>
+                              <w:sz w:val="24"/>
+                              <w:szCs w:val="24"/>
+                            </w:rPr>
+                          </m:ctrlPr>
+                        </m:dPr>
+                        <m:e>
+                          <m:r>
+                            <w:rPr>
+                              <w:rFonts w:ascii="Cambria Math" w:hAnsi="Cambria Math"/>
+                              <w:sz w:val="24"/>
+                              <w:szCs w:val="24"/>
+                            </w:rPr>
+                            <m:t>wt</m:t>
+                          </m:r>
+                        </m:e>
+                      </m:d>
+                    </m:e>
+                  </m:func>
+                  <m:r>
+                    <w:rPr>
+                      <w:rFonts w:ascii="Cambria Math" w:hAnsi="Cambria Math"/>
+                      <w:sz w:val="24"/>
+                      <w:szCs w:val="24"/>
+                    </w:rPr>
+                    <m:t>d</m:t>
+                  </m:r>
+                  <m:d>
+                    <m:dPr>
+                      <m:ctrlPr>
+                        <w:rPr>
+                          <w:rFonts w:ascii="Cambria Math" w:hAnsi="Cambria Math"/>
+                          <w:i/>
+                          <w:sz w:val="24"/>
+                          <w:szCs w:val="24"/>
+                        </w:rPr>
+                      </m:ctrlPr>
+                    </m:dPr>
+                    <m:e>
+                      <m:r>
+                        <w:rPr>
+                          <w:rFonts w:ascii="Cambria Math" w:hAnsi="Cambria Math"/>
+                          <w:sz w:val="24"/>
+                          <w:szCs w:val="24"/>
+                        </w:rPr>
+                        <m:t>wt</m:t>
+                      </m:r>
+                    </m:e>
+                  </m:d>
+                </m:e>
+              </m:nary>
+              <m:r>
+                <w:rPr>
+                  <w:rFonts w:ascii="Cambria Math" w:hAnsi="Cambria Math"/>
+                  <w:sz w:val="24"/>
+                  <w:szCs w:val="24"/>
+                </w:rPr>
+                <m:t xml:space="preserve"> </m:t>
+              </m:r>
+            </m:e>
+          </m:d>
+          <m:r>
+            <w:rPr>
+              <w:rFonts w:ascii="Cambria Math" w:hAnsi="Cambria Math"/>
+              <w:sz w:val="24"/>
+              <w:szCs w:val="24"/>
+            </w:rPr>
+            <m:t xml:space="preserve">     (</m:t>
+          </m:r>
+          <m:r>
+            <w:rPr>
+              <w:rFonts w:ascii="Cambria Math" w:hAnsi="Cambria Math"/>
+              <w:sz w:val="24"/>
+              <w:szCs w:val="24"/>
+            </w:rPr>
+            <m:t>16</m:t>
+          </m:r>
+          <m:r>
+            <w:rPr>
+              <w:rFonts w:ascii="Cambria Math" w:hAnsi="Cambria Math"/>
+              <w:sz w:val="24"/>
+              <w:szCs w:val="24"/>
+            </w:rPr>
+            <m:t>)</m:t>
+          </m:r>
+        </m:oMath>
+      </m:oMathPara>
+    </w:p>
+    <w:p>
+      <w:pPr>
+        <w:ind w:firstLine="708"/>
+        <w:jc w:val="center"/>
+        <w:rPr>
+          <w:rFonts w:eastAsiaTheme="minorEastAsia"/>
+          <w:sz w:val="24"/>
+          <w:szCs w:val="24"/>
+        </w:rPr>
+      </w:pPr>
+      <m:oMathPara>
+        <m:oMathParaPr>
+          <m:jc m:val="center"/>
+        </m:oMathParaPr>
+        <m:oMath>
+          <m:sSub>
+            <m:sSubPr>
+              <m:ctrlPr>
+                <w:rPr>
+                  <w:rFonts w:ascii="Cambria Math" w:eastAsiaTheme="minorEastAsia" w:hAnsi="Cambria Math"/>
+                  <w:i/>
+                  <w:sz w:val="24"/>
+                  <w:szCs w:val="24"/>
+                </w:rPr>
+              </m:ctrlPr>
+            </m:sSubPr>
+            <m:e>
+              <m:r>
+                <w:rPr>
+                  <w:rFonts w:ascii="Cambria Math" w:eastAsiaTheme="minorEastAsia" w:hAnsi="Cambria Math"/>
+                  <w:sz w:val="24"/>
+                  <w:szCs w:val="24"/>
+                </w:rPr>
+                <m:t>V</m:t>
+              </m:r>
+            </m:e>
+            <m:sub>
+              <m:r>
+                <w:rPr>
+                  <w:rFonts w:ascii="Cambria Math" w:eastAsiaTheme="minorEastAsia" w:hAnsi="Cambria Math"/>
+                  <w:sz w:val="24"/>
+                  <w:szCs w:val="24"/>
+                </w:rPr>
+                <m:t>d</m:t>
+              </m:r>
+            </m:sub>
+          </m:sSub>
+          <m:r>
+            <w:rPr>
+              <w:rFonts w:ascii="Cambria Math" w:eastAsiaTheme="minorEastAsia" w:hAnsi="Cambria Math"/>
+              <w:sz w:val="24"/>
+              <w:szCs w:val="24"/>
+            </w:rPr>
+            <m:t>=2.7</m:t>
+          </m:r>
+          <m:sSub>
+            <m:sSubPr>
+              <m:ctrlPr>
+                <w:rPr>
+                  <w:rFonts w:ascii="Cambria Math" w:eastAsiaTheme="minorEastAsia" w:hAnsi="Cambria Math"/>
+                  <w:i/>
+                  <w:sz w:val="24"/>
+                  <w:szCs w:val="24"/>
+                </w:rPr>
+              </m:ctrlPr>
+            </m:sSubPr>
+            <m:e>
+              <m:r>
+                <w:rPr>
+                  <w:rFonts w:ascii="Cambria Math" w:eastAsiaTheme="minorEastAsia" w:hAnsi="Cambria Math"/>
+                  <w:sz w:val="24"/>
+                  <w:szCs w:val="24"/>
+                </w:rPr>
+                <m:t>V</m:t>
+              </m:r>
+            </m:e>
+            <m:sub>
+              <m:r>
+                <w:rPr>
+                  <w:rFonts w:ascii="Cambria Math" w:eastAsiaTheme="minorEastAsia" w:hAnsi="Cambria Math"/>
+                  <w:sz w:val="24"/>
+                  <w:szCs w:val="24"/>
+                </w:rPr>
+                <m:t xml:space="preserve">ll    </m:t>
+              </m:r>
+            </m:sub>
+          </m:sSub>
+          <m:r>
+            <w:rPr>
+              <w:rFonts w:ascii="Cambria Math" w:eastAsiaTheme="minorEastAsia" w:hAnsi="Cambria Math"/>
+              <w:sz w:val="24"/>
+              <w:szCs w:val="24"/>
+            </w:rPr>
+            <m:t xml:space="preserve">    (</m:t>
+          </m:r>
+          <m:r>
+            <w:rPr>
+              <w:rFonts w:ascii="Cambria Math" w:eastAsiaTheme="minorEastAsia" w:hAnsi="Cambria Math"/>
+              <w:sz w:val="24"/>
+              <w:szCs w:val="24"/>
+            </w:rPr>
+            <m:t>17</m:t>
+          </m:r>
+          <m:r>
+            <w:rPr>
+              <w:rFonts w:ascii="Cambria Math" w:eastAsiaTheme="minorEastAsia" w:hAnsi="Cambria Math"/>
+              <w:sz w:val="24"/>
+              <w:szCs w:val="24"/>
+            </w:rPr>
+            <m:t>)</m:t>
+          </m:r>
+        </m:oMath>
+      </m:oMathPara>
+    </w:p>
+    <w:p>
+      <w:pPr>
+        <w:ind w:firstLine="708"/>
+        <w:jc w:val="both"/>
+        <w:rPr>
+          <w:rFonts w:eastAsiaTheme="minorEastAsia"/>
+          <w:sz w:val="24"/>
+          <w:szCs w:val="24"/>
+        </w:rPr>
+      </w:pPr>
+    </w:p>
+    <w:p>
+      <w:pPr>
+        <w:ind w:firstLine="708"/>
+        <w:jc w:val="both"/>
+        <w:rPr>
+          <w:sz w:val="24"/>
+          <w:szCs w:val="24"/>
+        </w:rPr>
+      </w:pPr>
+    </w:p>
+    <w:p>
+      <w:pPr>
+        <w:ind w:firstLine="708"/>
+        <w:jc w:val="both"/>
+        <w:rPr>
+          <w:sz w:val="24"/>
+          <w:szCs w:val="24"/>
+        </w:rPr>
+      </w:pPr>
+      <w:r>
+        <w:rPr>
+          <w:sz w:val="24"/>
+          <w:szCs w:val="24"/>
+        </w:rPr>
+        <w:t>We know that mean output voltage of a three-phase full bridge diode rectifier is given by (</w:t>
+      </w:r>
+      <w:r>
+        <w:rPr>
+          <w:sz w:val="24"/>
+          <w:szCs w:val="24"/>
+        </w:rPr>
+        <w:t>18</w:t>
+      </w:r>
+      <w:r>
+        <w:rPr>
+          <w:sz w:val="24"/>
+          <w:szCs w:val="24"/>
+        </w:rPr>
+        <w:t>) whereas 12-pulse rectifier’s is (</w:t>
+      </w:r>
+      <w:r>
+        <w:rPr>
+          <w:sz w:val="24"/>
+          <w:szCs w:val="24"/>
+        </w:rPr>
+        <w:t>17</w:t>
+      </w:r>
+      <w:r>
+        <w:rPr>
+          <w:sz w:val="24"/>
+          <w:szCs w:val="24"/>
+        </w:rPr>
+        <w:t>).</w:t>
+      </w:r>
+    </w:p>
+    <w:p>
+      <w:pPr>
+        <w:ind w:firstLine="708"/>
+        <w:rPr>
+          <w:sz w:val="24"/>
+          <w:szCs w:val="24"/>
+        </w:rPr>
+      </w:pPr>
+      <m:oMathPara>
+        <m:oMath>
+          <m:sSub>
+            <m:sSubPr>
+              <m:ctrlPr>
+                <w:rPr>
+                  <w:rFonts w:ascii="Cambria Math" w:hAnsi="Cambria Math"/>
+                  <w:i/>
+                  <w:sz w:val="24"/>
+                  <w:szCs w:val="24"/>
+                </w:rPr>
+              </m:ctrlPr>
+            </m:sSubPr>
+            <m:e>
+              <m:r>
+                <w:rPr>
+                  <w:rFonts w:ascii="Cambria Math" w:hAnsi="Cambria Math"/>
+                  <w:sz w:val="24"/>
+                  <w:szCs w:val="24"/>
+                </w:rPr>
+                <m:t>V</m:t>
+              </m:r>
+            </m:e>
+            <m:sub>
+              <m:r>
+                <w:rPr>
+                  <w:rFonts w:ascii="Cambria Math" w:hAnsi="Cambria Math"/>
+                  <w:sz w:val="24"/>
+                  <w:szCs w:val="24"/>
+                </w:rPr>
+                <m:t>d</m:t>
+              </m:r>
+            </m:sub>
+          </m:sSub>
+          <m:r>
+            <w:rPr>
+              <w:rFonts w:ascii="Cambria Math" w:hAnsi="Cambria Math"/>
+              <w:sz w:val="24"/>
+              <w:szCs w:val="24"/>
+            </w:rPr>
+            <m:t>=1.35</m:t>
+          </m:r>
+          <m:sSub>
+            <m:sSubPr>
+              <m:ctrlPr>
+                <w:rPr>
+                  <w:rFonts w:ascii="Cambria Math" w:hAnsi="Cambria Math"/>
+                  <w:i/>
+                  <w:sz w:val="24"/>
+                  <w:szCs w:val="24"/>
+                </w:rPr>
+              </m:ctrlPr>
+            </m:sSubPr>
+            <m:e>
+              <m:r>
+                <w:rPr>
+                  <w:rFonts w:ascii="Cambria Math" w:hAnsi="Cambria Math"/>
+                  <w:sz w:val="24"/>
+                  <w:szCs w:val="24"/>
+                </w:rPr>
+                <m:t>V</m:t>
+              </m:r>
+            </m:e>
+            <m:sub>
+              <m:r>
+                <w:rPr>
+                  <w:rFonts w:ascii="Cambria Math" w:hAnsi="Cambria Math"/>
+                  <w:sz w:val="24"/>
+                  <w:szCs w:val="24"/>
+                </w:rPr>
+                <m:t>ll</m:t>
+              </m:r>
+            </m:sub>
+          </m:sSub>
+          <m:r>
+            <w:rPr>
+              <w:rFonts w:ascii="Cambria Math" w:hAnsi="Cambria Math"/>
+              <w:sz w:val="24"/>
+              <w:szCs w:val="24"/>
+            </w:rPr>
+            <m:t xml:space="preserve">     (</m:t>
+          </m:r>
+          <m:r>
+            <w:rPr>
+              <w:rFonts w:ascii="Cambria Math" w:hAnsi="Cambria Math"/>
+              <w:sz w:val="24"/>
+              <w:szCs w:val="24"/>
+            </w:rPr>
+            <m:t>18</m:t>
+          </m:r>
+          <m:r>
+            <w:rPr>
+              <w:rFonts w:ascii="Cambria Math" w:hAnsi="Cambria Math"/>
+              <w:sz w:val="24"/>
+              <w:szCs w:val="24"/>
+            </w:rPr>
+            <m:t>)</m:t>
+          </m:r>
+        </m:oMath>
+      </m:oMathPara>
+    </w:p>
+    <w:p>
+      <w:pPr>
+        <w:ind w:firstLine="708"/>
+        <w:jc w:val="both"/>
+        <w:rPr>
+          <w:sz w:val="24"/>
+          <w:szCs w:val="24"/>
+        </w:rPr>
+      </w:pPr>
+      <w:r>
+        <w:rPr>
+          <w:sz w:val="24"/>
+          <w:szCs w:val="24"/>
+        </w:rPr>
+        <w:t xml:space="preserve">Therefore, we must choose 12 pulse bridge rectifier supply as </w:t>
+      </w:r>
+      <w:proofErr w:type="spellStart"/>
+      <w:r>
+        <w:rPr>
+          <w:b/>
+          <w:sz w:val="24"/>
+          <w:szCs w:val="24"/>
+        </w:rPr>
+        <w:t>V</w:t>
+      </w:r>
+      <w:r>
+        <w:rPr>
+          <w:b/>
+          <w:sz w:val="24"/>
+          <w:szCs w:val="24"/>
+          <w:vertAlign w:val="subscript"/>
+        </w:rPr>
+        <w:t>ll</w:t>
+      </w:r>
+      <w:proofErr w:type="spellEnd"/>
+      <w:r>
+        <w:rPr>
+          <w:b/>
+          <w:sz w:val="24"/>
+          <w:szCs w:val="24"/>
+          <w:vertAlign w:val="subscript"/>
+        </w:rPr>
+        <w:t xml:space="preserve"> </w:t>
+      </w:r>
+      <w:r>
+        <w:rPr>
+          <w:b/>
+          <w:sz w:val="24"/>
+          <w:szCs w:val="24"/>
+        </w:rPr>
+        <w:t>=200V</w:t>
+      </w:r>
+      <w:r>
+        <w:rPr>
+          <w:sz w:val="24"/>
+          <w:szCs w:val="24"/>
+        </w:rPr>
+        <w:t xml:space="preserve"> so that both topologies produce the same average output voltage and average load current.  To simulate 12 pulse rectifier Simulink </w:t>
+      </w:r>
+      <w:proofErr w:type="gramStart"/>
+      <w:r>
+        <w:rPr>
+          <w:sz w:val="24"/>
+          <w:szCs w:val="24"/>
+        </w:rPr>
+        <w:t>topology</w:t>
+      </w:r>
+      <w:proofErr w:type="gramEnd"/>
+      <w:r>
+        <w:rPr>
+          <w:sz w:val="24"/>
+          <w:szCs w:val="24"/>
+        </w:rPr>
+        <w:t xml:space="preserve"> in Figure </w:t>
+      </w:r>
+      <w:r>
+        <w:rPr>
+          <w:sz w:val="24"/>
+          <w:szCs w:val="24"/>
+        </w:rPr>
+        <w:t>22</w:t>
+      </w:r>
+      <w:r>
+        <w:rPr>
+          <w:sz w:val="24"/>
+          <w:szCs w:val="24"/>
+        </w:rPr>
+        <w:t xml:space="preserve"> is used. Unfortunately, with this simplified topology phase currents in the primary side windings cannot be observed. However, 3</w:t>
+      </w:r>
+      <w:r>
+        <w:rPr>
+          <w:sz w:val="24"/>
+          <w:szCs w:val="24"/>
+          <w:vertAlign w:val="superscript"/>
+        </w:rPr>
+        <w:t>rd</w:t>
+      </w:r>
+      <w:r>
+        <w:rPr>
+          <w:sz w:val="24"/>
+          <w:szCs w:val="24"/>
+        </w:rPr>
+        <w:t>, 5th, and 7</w:t>
+      </w:r>
+      <w:r>
+        <w:rPr>
+          <w:sz w:val="24"/>
+          <w:szCs w:val="24"/>
+          <w:vertAlign w:val="superscript"/>
+        </w:rPr>
+        <w:t xml:space="preserve">th </w:t>
+      </w:r>
+      <w:r>
+        <w:rPr>
+          <w:sz w:val="24"/>
+          <w:szCs w:val="24"/>
+        </w:rPr>
+        <w:t xml:space="preserve">harmonics of the line current is eliminated resulted in a lower input THD level. Figure </w:t>
+      </w:r>
+      <w:r>
+        <w:rPr>
+          <w:sz w:val="24"/>
+          <w:szCs w:val="24"/>
+        </w:rPr>
+        <w:t>23</w:t>
+      </w:r>
+      <w:r>
+        <w:rPr>
+          <w:sz w:val="24"/>
+          <w:szCs w:val="24"/>
+        </w:rPr>
+        <w:t xml:space="preserve"> and </w:t>
+      </w:r>
+      <w:r>
+        <w:rPr>
+          <w:sz w:val="24"/>
+          <w:szCs w:val="24"/>
+        </w:rPr>
+        <w:t>24</w:t>
+      </w:r>
+      <w:r>
+        <w:rPr>
+          <w:sz w:val="24"/>
+          <w:szCs w:val="24"/>
+        </w:rPr>
+        <w:t xml:space="preserve"> show load current and voltage waveforms of 12 pulse and 6 pulse rectifiers, respectively. FFT analysis of these output voltage waveforms suggests </w:t>
+      </w:r>
+      <w:r>
+        <w:rPr>
+          <w:b/>
+          <w:sz w:val="24"/>
+          <w:szCs w:val="24"/>
+        </w:rPr>
+        <w:t>540V</w:t>
+      </w:r>
+      <w:r>
+        <w:rPr>
+          <w:sz w:val="24"/>
+          <w:szCs w:val="24"/>
+        </w:rPr>
+        <w:t xml:space="preserve"> dc components. As it can be seen, another advantage of 12 pulse rectifier is reduced input voltage.  </w:t>
+      </w:r>
+    </w:p>
+    <w:p>
+      <w:pPr>
+        <w:ind w:firstLine="708"/>
+        <w:jc w:val="both"/>
+        <w:rPr>
+          <w:sz w:val="24"/>
+          <w:szCs w:val="24"/>
+        </w:rPr>
+      </w:pPr>
+      <w:r>
+        <w:rPr>
+          <w:sz w:val="24"/>
+          <w:szCs w:val="24"/>
+        </w:rPr>
+        <w:t xml:space="preserve">Output ripple is 19V for 12 pulse rectifier and 75V for 6 pulse </w:t>
+      </w:r>
+      <w:proofErr w:type="gramStart"/>
+      <w:r>
+        <w:rPr>
+          <w:sz w:val="24"/>
+          <w:szCs w:val="24"/>
+        </w:rPr>
+        <w:t>rectifier</w:t>
+      </w:r>
+      <w:proofErr w:type="gramEnd"/>
+      <w:r>
+        <w:rPr>
+          <w:sz w:val="24"/>
+          <w:szCs w:val="24"/>
+        </w:rPr>
+        <w:t>. Also, frequency is doubled which means smaller time constants for capacitors. Therefore; capacitor sizes decrease as the number of pulses increases. As switching frequency is increased, so do switching losses.</w:t>
+      </w:r>
+    </w:p>
+    <w:p>
+      <w:pPr>
+        <w:ind w:firstLine="708"/>
+        <w:jc w:val="both"/>
+        <w:rPr>
+          <w:sz w:val="24"/>
+          <w:szCs w:val="24"/>
+        </w:rPr>
+      </w:pPr>
       <w:bookmarkStart w:id="0" w:name="_GoBack"/>
       <w:bookmarkEnd w:id="0"/>
     </w:p>
+    <w:p>
+      <w:pPr>
+        <w:ind w:firstLine="708"/>
+        <w:jc w:val="center"/>
+      </w:pPr>
+      <w:r>
+        <w:rPr>
+          <w:noProof/>
+        </w:rPr>
+        <w:lastRenderedPageBreak/>
+        <w:drawing>
+          <wp:inline distT="0" distB="0" distL="0" distR="0" wp14:anchorId="0C6FBA44" wp14:editId="35497C06">
+            <wp:extent cx="4238625" cy="2561771"/>
+            <wp:effectExtent l="0" t="0" r="0" b="0"/>
+            <wp:docPr id="18" name="Picture 18"/>
+            <wp:cNvGraphicFramePr>
+              <a:graphicFrameLocks xmlns:a="http://schemas.openxmlformats.org/drawingml/2006/main" noChangeAspect="1"/>
+            </wp:cNvGraphicFramePr>
+            <a:graphic xmlns:a="http://schemas.openxmlformats.org/drawingml/2006/main">
+              <a:graphicData uri="http://schemas.openxmlformats.org/drawingml/2006/picture">
+                <pic:pic xmlns:pic="http://schemas.openxmlformats.org/drawingml/2006/picture">
+                  <pic:nvPicPr>
+                    <pic:cNvPr id="1" name=""/>
+                    <pic:cNvPicPr/>
+                  </pic:nvPicPr>
+                  <pic:blipFill>
+                    <a:blip r:embed="rId30"/>
+                    <a:stretch>
+                      <a:fillRect/>
+                    </a:stretch>
+                  </pic:blipFill>
+                  <pic:spPr>
+                    <a:xfrm>
+                      <a:off x="0" y="0"/>
+                      <a:ext cx="4266521" cy="2578631"/>
+                    </a:xfrm>
+                    <a:prstGeom prst="rect">
+                      <a:avLst/>
+                    </a:prstGeom>
+                  </pic:spPr>
+                </pic:pic>
+              </a:graphicData>
+            </a:graphic>
+          </wp:inline>
+        </w:drawing>
+      </w:r>
+    </w:p>
+    <w:p>
+      <w:pPr>
+        <w:pStyle w:val="Caption"/>
+        <w:jc w:val="center"/>
+      </w:pPr>
+      <w:r>
+        <w:t xml:space="preserve">Figure </w:t>
+      </w:r>
+      <w:r>
+        <w:t>22</w:t>
+      </w:r>
+      <w:r>
+        <w:t>: Simulink topology of 12 pulse uncontrolled series connected bridge rectifier</w:t>
+      </w:r>
+    </w:p>
+    <w:p/>
+    <w:p>
+      <w:pPr>
+        <w:jc w:val="center"/>
+      </w:pPr>
+      <w:r>
+        <w:rPr>
+          <w:noProof/>
+        </w:rPr>
+        <w:drawing>
+          <wp:inline distT="0" distB="0" distL="0" distR="0" wp14:anchorId="5F27CA4B" wp14:editId="14889077">
+            <wp:extent cx="4914900" cy="2239118"/>
+            <wp:effectExtent l="0" t="0" r="0" b="8890"/>
+            <wp:docPr id="19" name="Picture 19"/>
+            <wp:cNvGraphicFramePr>
+              <a:graphicFrameLocks xmlns:a="http://schemas.openxmlformats.org/drawingml/2006/main" noChangeAspect="1"/>
+            </wp:cNvGraphicFramePr>
+            <a:graphic xmlns:a="http://schemas.openxmlformats.org/drawingml/2006/main">
+              <a:graphicData uri="http://schemas.openxmlformats.org/drawingml/2006/picture">
+                <pic:pic xmlns:pic="http://schemas.openxmlformats.org/drawingml/2006/picture">
+                  <pic:nvPicPr>
+                    <pic:cNvPr id="1" name=""/>
+                    <pic:cNvPicPr/>
+                  </pic:nvPicPr>
+                  <pic:blipFill>
+                    <a:blip r:embed="rId31"/>
+                    <a:stretch>
+                      <a:fillRect/>
+                    </a:stretch>
+                  </pic:blipFill>
+                  <pic:spPr>
+                    <a:xfrm>
+                      <a:off x="0" y="0"/>
+                      <a:ext cx="4935940" cy="2248703"/>
+                    </a:xfrm>
+                    <a:prstGeom prst="rect">
+                      <a:avLst/>
+                    </a:prstGeom>
+                  </pic:spPr>
+                </pic:pic>
+              </a:graphicData>
+            </a:graphic>
+          </wp:inline>
+        </w:drawing>
+      </w:r>
+    </w:p>
+    <w:p>
+      <w:pPr>
+        <w:pStyle w:val="Caption"/>
+        <w:jc w:val="center"/>
+      </w:pPr>
+      <w:r>
+        <w:t xml:space="preserve">Figure </w:t>
+      </w:r>
+      <w:r>
+        <w:t>23</w:t>
+      </w:r>
+      <w:proofErr w:type="gramStart"/>
+      <w:r>
+        <w:t xml:space="preserve">: </w:t>
+      </w:r>
+      <w:r>
+        <w:t>:Output</w:t>
+      </w:r>
+      <w:proofErr w:type="gramEnd"/>
+      <w:r>
+        <w:t xml:space="preserve"> waveforms of 12 pulse uncontrolled series connected bridge rectifier</w:t>
+      </w:r>
+    </w:p>
+    <w:p/>
+    <w:p>
+      <w:pPr>
+        <w:jc w:val="center"/>
+      </w:pPr>
+      <w:r>
+        <w:rPr>
+          <w:noProof/>
+        </w:rPr>
+        <w:drawing>
+          <wp:inline distT="0" distB="0" distL="0" distR="0" wp14:anchorId="561AEA50" wp14:editId="619BEB08">
+            <wp:extent cx="4953000" cy="2274493"/>
+            <wp:effectExtent l="0" t="0" r="0" b="0"/>
+            <wp:docPr id="20" name="Picture 20"/>
+            <wp:cNvGraphicFramePr>
+              <a:graphicFrameLocks xmlns:a="http://schemas.openxmlformats.org/drawingml/2006/main" noChangeAspect="1"/>
+            </wp:cNvGraphicFramePr>
+            <a:graphic xmlns:a="http://schemas.openxmlformats.org/drawingml/2006/main">
+              <a:graphicData uri="http://schemas.openxmlformats.org/drawingml/2006/picture">
+                <pic:pic xmlns:pic="http://schemas.openxmlformats.org/drawingml/2006/picture">
+                  <pic:nvPicPr>
+                    <pic:cNvPr id="1" name=""/>
+                    <pic:cNvPicPr/>
+                  </pic:nvPicPr>
+                  <pic:blipFill>
+                    <a:blip r:embed="rId32"/>
+                    <a:stretch>
+                      <a:fillRect/>
+                    </a:stretch>
+                  </pic:blipFill>
+                  <pic:spPr>
+                    <a:xfrm>
+                      <a:off x="0" y="0"/>
+                      <a:ext cx="4967920" cy="2281345"/>
+                    </a:xfrm>
+                    <a:prstGeom prst="rect">
+                      <a:avLst/>
+                    </a:prstGeom>
+                  </pic:spPr>
+                </pic:pic>
+              </a:graphicData>
+            </a:graphic>
+          </wp:inline>
+        </w:drawing>
+      </w:r>
+    </w:p>
+    <w:p>
+      <w:pPr>
+        <w:pStyle w:val="Caption"/>
+        <w:jc w:val="center"/>
+      </w:pPr>
+      <w:r>
+        <w:t xml:space="preserve">Figure </w:t>
+      </w:r>
+      <w:r>
+        <w:t>24</w:t>
+      </w:r>
+      <w:r>
+        <w:t>: Output waveforms of 6 pulse uncontrolled series connected bridge rectifier</w:t>
+      </w:r>
+    </w:p>
+    <w:p/>
+    <w:p/>
+    <w:p/>
+    <w:p/>
+    <w:p>
+      <w:pPr>
+        <w:ind w:firstLine="708"/>
+        <w:jc w:val="center"/>
+      </w:pPr>
+    </w:p>
+    <w:p>
+      <w:pPr>
+        <w:ind w:firstLine="708"/>
+        <w:jc w:val="center"/>
+      </w:pPr>
+    </w:p>
+    <w:p>
+      <w:pPr>
+        <w:jc w:val="both"/>
+      </w:pPr>
+    </w:p>
+    <w:p>
+      <w:pPr>
+        <w:ind w:firstLine="708"/>
+      </w:pPr>
+    </w:p>
+    <w:p>
+      <w:pPr>
+        <w:rPr>
+          <w:b/>
+        </w:rPr>
+      </w:pPr>
+    </w:p>
+    <w:p>
+      <w:pPr>
+        <w:rPr>
+          <w:b/>
+        </w:rPr>
+      </w:pPr>
+    </w:p>
+    <w:p>
+      <w:pPr>
+        <w:rPr>
+          <w:b/>
+        </w:rPr>
+      </w:pPr>
+    </w:p>
+    <w:p>
+      <w:pPr>
+        <w:rPr>
+          <w:b/>
+        </w:rPr>
+      </w:pPr>
+    </w:p>
+    <w:p>
+      <w:pPr>
+        <w:rPr>
+          <w:b/>
+        </w:rPr>
+      </w:pPr>
+    </w:p>
+    <w:p>
+      <w:pPr>
+        <w:rPr>
+          <w:b/>
+        </w:rPr>
+      </w:pPr>
+    </w:p>
+    <w:p>
+      <w:pPr>
+        <w:rPr>
+          <w:b/>
+        </w:rPr>
+      </w:pPr>
+    </w:p>
+    <w:p>
+      <w:pPr>
+        <w:rPr>
+          <w:b/>
+        </w:rPr>
+      </w:pPr>
+    </w:p>
+    <w:p>
+      <w:pPr>
+        <w:rPr>
+          <w:b/>
+        </w:rPr>
+      </w:pPr>
+    </w:p>
+    <w:p>
+      <w:pPr>
+        <w:rPr>
+          <w:b/>
+        </w:rPr>
+      </w:pPr>
+      <w:r>
+        <w:rPr>
+          <w:b/>
+        </w:rPr>
+        <w:t>[1] lander</w:t>
+      </w:r>
+    </w:p>
+    <w:p>
+      <w:pPr>
+        <w:rPr>
+          <w:b/>
+        </w:rPr>
+      </w:pPr>
+      <w:r>
+        <w:rPr>
+          <w:b/>
+        </w:rPr>
+        <w:t>[2]</w:t>
+      </w:r>
+      <w:r>
+        <w:t xml:space="preserve"> </w:t>
+      </w:r>
+      <w:r>
+        <w:t xml:space="preserve">siemens </w:t>
+      </w:r>
+      <w:hyperlink r:id="rId33" w:history="1">
+        <w:r>
+          <w:rPr>
+            <w:rStyle w:val="Hyperlink"/>
+            <w:b/>
+          </w:rPr>
+          <w:t>https://w3.siemens.no/home/no/no/sector/industry/marine/pages/12_pulse_system_configuration.aspx</w:t>
+        </w:r>
+      </w:hyperlink>
+    </w:p>
+    <w:p>
+      <w:pPr>
+        <w:rPr>
+          <w:b/>
+        </w:rPr>
+      </w:pPr>
+      <w:r>
+        <w:rPr>
+          <w:b/>
+        </w:rPr>
+        <w:t>[3]</w:t>
+      </w:r>
+    </w:p>
+    <w:p>
+      <w:pPr>
+        <w:rPr>
+          <w:b/>
+        </w:rPr>
+      </w:pPr>
+      <w:r>
+        <w:rPr>
+          <w:b/>
+        </w:rPr>
+        <w:t>https://adfpowertuning.com/images/pdfs/Comparing_Harmonics_Mitigation_Techniques_2col_REV3.pdf</w:t>
+      </w:r>
+    </w:p>
+    <w:p/>
     <w:sectPr>
       <w:pgSz w:w="11906" w:h="16838"/>
       <w:pgMar w:top="1417" w:right="1417" w:bottom="1417" w:left="1417" w:header="708" w:footer="708" w:gutter="0"/>
@@ -8195,6 +10597,96 @@
     </w:lvl>
   </w:abstractNum>
   <w:abstractNum w:abstractNumId="14" w15:restartNumberingAfterBreak="0">
+    <w:nsid w:val="78CC0CA0"/>
+    <w:multiLevelType w:val="hybridMultilevel"/>
+    <w:tmpl w:val="477CD450"/>
+    <w:lvl w:ilvl="0" w:tplc="ADA29F10">
+      <w:start w:val="1"/>
+      <w:numFmt w:val="lowerLetter"/>
+      <w:lvlText w:val="%1)"/>
+      <w:lvlJc w:val="left"/>
+      <w:pPr>
+        <w:ind w:left="720" w:hanging="360"/>
+      </w:pPr>
+      <w:rPr>
+        <w:rFonts w:hint="default"/>
+        <w:color w:val="000000" w:themeColor="text1"/>
+      </w:rPr>
+    </w:lvl>
+    <w:lvl w:ilvl="1" w:tplc="041F0019" w:tentative="1">
+      <w:start w:val="1"/>
+      <w:numFmt w:val="lowerLetter"/>
+      <w:lvlText w:val="%2."/>
+      <w:lvlJc w:val="left"/>
+      <w:pPr>
+        <w:ind w:left="1440" w:hanging="360"/>
+      </w:pPr>
+    </w:lvl>
+    <w:lvl w:ilvl="2" w:tplc="041F001B" w:tentative="1">
+      <w:start w:val="1"/>
+      <w:numFmt w:val="lowerRoman"/>
+      <w:lvlText w:val="%3."/>
+      <w:lvlJc w:val="right"/>
+      <w:pPr>
+        <w:ind w:left="2160" w:hanging="180"/>
+      </w:pPr>
+    </w:lvl>
+    <w:lvl w:ilvl="3" w:tplc="041F000F" w:tentative="1">
+      <w:start w:val="1"/>
+      <w:numFmt w:val="decimal"/>
+      <w:lvlText w:val="%4."/>
+      <w:lvlJc w:val="left"/>
+      <w:pPr>
+        <w:ind w:left="2880" w:hanging="360"/>
+      </w:pPr>
+    </w:lvl>
+    <w:lvl w:ilvl="4" w:tplc="041F0019" w:tentative="1">
+      <w:start w:val="1"/>
+      <w:numFmt w:val="lowerLetter"/>
+      <w:lvlText w:val="%5."/>
+      <w:lvlJc w:val="left"/>
+      <w:pPr>
+        <w:ind w:left="3600" w:hanging="360"/>
+      </w:pPr>
+    </w:lvl>
+    <w:lvl w:ilvl="5" w:tplc="041F001B" w:tentative="1">
+      <w:start w:val="1"/>
+      <w:numFmt w:val="lowerRoman"/>
+      <w:lvlText w:val="%6."/>
+      <w:lvlJc w:val="right"/>
+      <w:pPr>
+        <w:ind w:left="4320" w:hanging="180"/>
+      </w:pPr>
+    </w:lvl>
+    <w:lvl w:ilvl="6" w:tplc="041F000F" w:tentative="1">
+      <w:start w:val="1"/>
+      <w:numFmt w:val="decimal"/>
+      <w:lvlText w:val="%7."/>
+      <w:lvlJc w:val="left"/>
+      <w:pPr>
+        <w:ind w:left="5040" w:hanging="360"/>
+      </w:pPr>
+    </w:lvl>
+    <w:lvl w:ilvl="7" w:tplc="041F0019" w:tentative="1">
+      <w:start w:val="1"/>
+      <w:numFmt w:val="lowerLetter"/>
+      <w:lvlText w:val="%8."/>
+      <w:lvlJc w:val="left"/>
+      <w:pPr>
+        <w:ind w:left="5760" w:hanging="360"/>
+      </w:pPr>
+    </w:lvl>
+    <w:lvl w:ilvl="8" w:tplc="041F001B" w:tentative="1">
+      <w:start w:val="1"/>
+      <w:numFmt w:val="lowerRoman"/>
+      <w:lvlText w:val="%9."/>
+      <w:lvlJc w:val="right"/>
+      <w:pPr>
+        <w:ind w:left="6480" w:hanging="180"/>
+      </w:pPr>
+    </w:lvl>
+  </w:abstractNum>
+  <w:abstractNum w:abstractNumId="15" w15:restartNumberingAfterBreak="0">
     <w:nsid w:val="7D39428B"/>
     <w:multiLevelType w:val="hybridMultilevel"/>
     <w:tmpl w:val="1C38E5EE"/>
@@ -8293,7 +10785,7 @@
     <w:abstractNumId w:val="2"/>
   </w:num>
   <w:num w:numId="4">
-    <w:abstractNumId w:val="14"/>
+    <w:abstractNumId w:val="15"/>
   </w:num>
   <w:num w:numId="5">
     <w:abstractNumId w:val="1"/>
@@ -8327,6 +10819,9 @@
   </w:num>
   <w:num w:numId="15">
     <w:abstractNumId w:val="12"/>
+  </w:num>
+  <w:num w:numId="16">
+    <w:abstractNumId w:val="14"/>
   </w:num>
 </w:numbering>
 </file>
@@ -9248,7 +11743,7 @@
 </file>
 
 <file path=customXml/itemProps1.xml><?xml version="1.0" encoding="utf-8"?>
-<ds:datastoreItem xmlns:ds="http://schemas.openxmlformats.org/officeDocument/2006/customXml" ds:itemID="{A019E5AA-A361-422D-AD98-3B024631C982}">
+<ds:datastoreItem xmlns:ds="http://schemas.openxmlformats.org/officeDocument/2006/customXml" ds:itemID="{96636AEC-6A12-47BE-88C6-82EFB1BAE886}">
   <ds:schemaRefs>
     <ds:schemaRef ds:uri="http://schemas.openxmlformats.org/officeDocument/2006/bibliography"/>
   </ds:schemaRefs>

</xml_diff>

<commit_message>
Conclusion and references are added
</commit_message>
<xml_diff>
--- a/EE463_project2_Report_G1.docx
+++ b/EE463_project2_Report_G1.docx
@@ -3814,7 +3814,23 @@
           <w:sz w:val="24"/>
           <w:szCs w:val="24"/>
         </w:rPr>
-        <w:t>ogy allows unidirectional power flow. By means of this, it can operate as a rectifier and an inverter.</w:t>
+        <w:t xml:space="preserve">ogy allows </w:t>
+      </w:r>
+      <w:r>
+        <w:rPr>
+          <w:rFonts w:cstheme="minorHAnsi"/>
+          <w:sz w:val="24"/>
+          <w:szCs w:val="24"/>
+        </w:rPr>
+        <w:t>b</w:t>
+      </w:r>
+      <w:r>
+        <w:rPr>
+          <w:rFonts w:cstheme="minorHAnsi"/>
+          <w:sz w:val="24"/>
+          <w:szCs w:val="24"/>
+        </w:rPr>
+        <w:t>idirectional power flow. By means of this, it can operate as a rectifier and an inverter.</w:t>
       </w:r>
       <w:r>
         <w:rPr>
@@ -3951,6 +3967,7 @@
     <w:p>
       <w:pPr>
         <w:pStyle w:val="Heading2"/>
+        <w:ind w:left="12" w:firstLine="708"/>
         <w:rPr>
           <w:b/>
           <w:color w:val="000000" w:themeColor="text1"/>
@@ -4364,9 +4381,16 @@
           <w:sz w:val="24"/>
           <w:szCs w:val="24"/>
         </w:rPr>
-        <w:t xml:space="preserve">Since output voltage frequency of the rectifier is directed as armature voltage frequency, torque ripple frequency is 300Hz as </w:t>
-      </w:r>
-      <w:proofErr w:type="spellStart"/>
+        <w:t>Since output voltage frequency of the rectifier is directed as armature voltage frequency, torque ripple frequency is 300Hz as well.</w:t>
+      </w:r>
+      <w:r>
+        <w:rPr>
+          <w:rFonts w:cstheme="minorHAnsi"/>
+          <w:sz w:val="24"/>
+          <w:szCs w:val="24"/>
+        </w:rPr>
+        <w:t xml:space="preserve"> </w:t>
+      </w:r>
       <w:proofErr w:type="gramStart"/>
       <w:r>
         <w:rPr>
@@ -4374,14 +4398,6 @@
           <w:sz w:val="24"/>
           <w:szCs w:val="24"/>
         </w:rPr>
-        <w:t>well.</w:t>
-      </w:r>
-      <w:r>
-        <w:rPr>
-          <w:rFonts w:cstheme="minorHAnsi"/>
-          <w:sz w:val="24"/>
-          <w:szCs w:val="24"/>
-        </w:rPr>
         <w:t>R</w:t>
       </w:r>
       <w:r>
@@ -4392,7 +4408,6 @@
         </w:rPr>
         <w:t>ipple</w:t>
       </w:r>
-      <w:proofErr w:type="spellEnd"/>
       <w:proofErr w:type="gramEnd"/>
       <w:r>
         <w:rPr>
@@ -8934,8 +8949,6 @@
           <w:szCs w:val="24"/>
         </w:rPr>
       </w:pPr>
-      <w:bookmarkStart w:id="0" w:name="_GoBack"/>
-      <w:bookmarkEnd w:id="0"/>
     </w:p>
     <w:p>
       <w:pPr>
@@ -9129,43 +9142,357 @@
         <w:t>: Output waveforms of 6 pulse uncontrolled series connected bridge rectifier</w:t>
       </w:r>
     </w:p>
+    <w:p>
+      <w:pPr>
+        <w:pStyle w:val="Heading1"/>
+        <w:numPr>
+          <w:ilvl w:val="0"/>
+          <w:numId w:val="10"/>
+        </w:numPr>
+        <w:jc w:val="center"/>
+        <w:rPr>
+          <w:b/>
+          <w:color w:val="auto"/>
+        </w:rPr>
+      </w:pPr>
+      <w:r>
+        <w:rPr>
+          <w:b/>
+          <w:color w:val="auto"/>
+        </w:rPr>
+        <w:lastRenderedPageBreak/>
+        <w:t>CONCLUSION</w:t>
+      </w:r>
+    </w:p>
     <w:p/>
-    <w:p/>
-    <w:p/>
-    <w:p/>
-    <w:p>
-      <w:pPr>
-        <w:ind w:firstLine="708"/>
+    <w:p>
+      <w:pPr>
+        <w:ind w:firstLine="360"/>
+        <w:jc w:val="both"/>
+        <w:rPr>
+          <w:rFonts w:cstheme="minorHAnsi"/>
+          <w:sz w:val="24"/>
+          <w:szCs w:val="24"/>
+        </w:rPr>
+      </w:pPr>
+      <w:r>
+        <w:rPr>
+          <w:rFonts w:cstheme="minorHAnsi"/>
+          <w:sz w:val="24"/>
+          <w:szCs w:val="24"/>
+        </w:rPr>
+        <w:t xml:space="preserve"> </w:t>
+      </w:r>
+      <w:r>
+        <w:rPr>
+          <w:rFonts w:cstheme="minorHAnsi"/>
+          <w:sz w:val="24"/>
+          <w:szCs w:val="24"/>
+        </w:rPr>
+        <w:t>In this project, f</w:t>
+      </w:r>
+      <w:r>
+        <w:rPr>
+          <w:rFonts w:cstheme="minorHAnsi"/>
+          <w:sz w:val="24"/>
+          <w:szCs w:val="24"/>
+        </w:rPr>
+        <w:t>ully and half controlled single phase rectifiers</w:t>
+      </w:r>
+      <w:r>
+        <w:rPr>
+          <w:rFonts w:cstheme="minorHAnsi"/>
+          <w:sz w:val="24"/>
+          <w:szCs w:val="24"/>
+        </w:rPr>
+        <w:t xml:space="preserve"> are investigated in the first question.</w:t>
+      </w:r>
+      <w:r>
+        <w:rPr>
+          <w:rFonts w:cstheme="minorHAnsi"/>
+          <w:sz w:val="24"/>
+          <w:szCs w:val="24"/>
+        </w:rPr>
+        <w:t xml:space="preserve"> Fully controlled topology allows bidirectional power flow and it can be used as inverter. To improve input power quality a half-controlled model can be used instead, however this only allows unidirectional power flow from the grid side.</w:t>
+      </w:r>
+    </w:p>
+    <w:p>
+      <w:pPr>
+        <w:ind w:firstLine="360"/>
+        <w:jc w:val="both"/>
+        <w:rPr>
+          <w:rFonts w:cstheme="minorHAnsi"/>
+          <w:sz w:val="24"/>
+          <w:szCs w:val="24"/>
+        </w:rPr>
+      </w:pPr>
+      <w:r>
+        <w:rPr>
+          <w:rFonts w:cstheme="minorHAnsi"/>
+          <w:sz w:val="24"/>
+          <w:szCs w:val="24"/>
+        </w:rPr>
+        <w:t>A</w:t>
+      </w:r>
+      <w:r>
+        <w:rPr>
+          <w:rFonts w:cstheme="minorHAnsi"/>
+          <w:sz w:val="24"/>
+          <w:szCs w:val="24"/>
+        </w:rPr>
+        <w:t xml:space="preserve"> pulse modulated DC motor which is fed from a three-phase grid via a three-phase full bridge uncontrolled rectifier</w:t>
+      </w:r>
+      <w:r>
+        <w:rPr>
+          <w:rFonts w:cstheme="minorHAnsi"/>
+          <w:sz w:val="24"/>
+          <w:szCs w:val="24"/>
+        </w:rPr>
+        <w:t xml:space="preserve"> and its p</w:t>
+      </w:r>
+      <w:r>
+        <w:rPr>
+          <w:rFonts w:cstheme="minorHAnsi"/>
+          <w:sz w:val="24"/>
+          <w:szCs w:val="24"/>
+        </w:rPr>
+        <w:t>lots of armature current, speed and torque of the motor, ripple characteristics of torque and the overall drive efficiency are discussed.</w:t>
+      </w:r>
+      <w:r>
+        <w:rPr>
+          <w:rFonts w:cstheme="minorHAnsi"/>
+          <w:sz w:val="24"/>
+          <w:szCs w:val="24"/>
+        </w:rPr>
+        <w:t xml:space="preserve"> It turns out torque ripple frequency is the same as output voltage frequency. To decrease percentage of the torque ripple RC and LC filters can be used. </w:t>
+      </w:r>
+      <w:r>
+        <w:rPr>
+          <w:rFonts w:cstheme="minorHAnsi"/>
+          <w:sz w:val="24"/>
+          <w:szCs w:val="24"/>
+        </w:rPr>
+        <w:t xml:space="preserve"> Source side, diode, and motor losses affect overall efficiency.</w:t>
+      </w:r>
+    </w:p>
+    <w:p>
+      <w:pPr>
+        <w:ind w:firstLine="360"/>
+        <w:jc w:val="both"/>
+        <w:rPr>
+          <w:rFonts w:cstheme="minorHAnsi"/>
+          <w:sz w:val="24"/>
+          <w:szCs w:val="24"/>
+        </w:rPr>
+      </w:pPr>
+      <w:r>
+        <w:rPr>
+          <w:rFonts w:cstheme="minorHAnsi"/>
+          <w:sz w:val="24"/>
+          <w:szCs w:val="24"/>
+        </w:rPr>
+        <w:t xml:space="preserve"> Finally, in the last question alternative rectifier topologies for HVDC systems such as 12-pulse diode rectifier is explained. </w:t>
+      </w:r>
+      <w:r>
+        <w:rPr>
+          <w:rFonts w:cstheme="minorHAnsi"/>
+          <w:sz w:val="24"/>
+          <w:szCs w:val="24"/>
+        </w:rPr>
+        <w:t>As number of pulses increase dc characteristics of output voltage increases and THD of the current drawn from line improves.</w:t>
+      </w:r>
+    </w:p>
+    <w:p>
+      <w:pPr>
+        <w:ind w:firstLine="360"/>
+        <w:jc w:val="both"/>
+        <w:rPr>
+          <w:rFonts w:cstheme="minorHAnsi"/>
+          <w:sz w:val="24"/>
+          <w:szCs w:val="24"/>
+        </w:rPr>
+      </w:pPr>
+    </w:p>
+    <w:p>
+      <w:pPr>
+        <w:ind w:firstLine="360"/>
+        <w:jc w:val="both"/>
+        <w:rPr>
+          <w:rFonts w:cstheme="minorHAnsi"/>
+          <w:sz w:val="24"/>
+          <w:szCs w:val="24"/>
+        </w:rPr>
+      </w:pPr>
+    </w:p>
+    <w:p>
+      <w:pPr>
+        <w:ind w:firstLine="360"/>
+        <w:jc w:val="both"/>
+        <w:rPr>
+          <w:rFonts w:cstheme="minorHAnsi"/>
+          <w:sz w:val="24"/>
+          <w:szCs w:val="24"/>
+        </w:rPr>
+      </w:pPr>
+    </w:p>
+    <w:p>
+      <w:pPr>
+        <w:ind w:firstLine="360"/>
+        <w:jc w:val="both"/>
+        <w:rPr>
+          <w:rFonts w:cstheme="minorHAnsi"/>
+          <w:sz w:val="24"/>
+          <w:szCs w:val="24"/>
+        </w:rPr>
+      </w:pPr>
+    </w:p>
+    <w:p>
+      <w:pPr>
+        <w:ind w:firstLine="360"/>
+        <w:jc w:val="both"/>
+        <w:rPr>
+          <w:rFonts w:cstheme="minorHAnsi"/>
+          <w:sz w:val="24"/>
+          <w:szCs w:val="24"/>
+        </w:rPr>
+      </w:pPr>
+    </w:p>
+    <w:p>
+      <w:pPr>
+        <w:ind w:firstLine="360"/>
+        <w:jc w:val="both"/>
+        <w:rPr>
+          <w:rFonts w:cstheme="minorHAnsi"/>
+          <w:sz w:val="24"/>
+          <w:szCs w:val="24"/>
+        </w:rPr>
+      </w:pPr>
+    </w:p>
+    <w:p>
+      <w:pPr>
+        <w:ind w:firstLine="360"/>
+        <w:jc w:val="both"/>
+        <w:rPr>
+          <w:rFonts w:cstheme="minorHAnsi"/>
+          <w:sz w:val="24"/>
+          <w:szCs w:val="24"/>
+        </w:rPr>
+      </w:pPr>
+    </w:p>
+    <w:p>
+      <w:pPr>
+        <w:ind w:firstLine="360"/>
+        <w:jc w:val="both"/>
+        <w:rPr>
+          <w:rFonts w:cstheme="minorHAnsi"/>
+          <w:sz w:val="24"/>
+          <w:szCs w:val="24"/>
+        </w:rPr>
+      </w:pPr>
+    </w:p>
+    <w:p>
+      <w:pPr>
+        <w:ind w:firstLine="360"/>
+        <w:jc w:val="both"/>
+        <w:rPr>
+          <w:rFonts w:cstheme="minorHAnsi"/>
+          <w:sz w:val="24"/>
+          <w:szCs w:val="24"/>
+        </w:rPr>
+      </w:pPr>
+    </w:p>
+    <w:p>
+      <w:pPr>
+        <w:ind w:firstLine="360"/>
+        <w:jc w:val="both"/>
+        <w:rPr>
+          <w:rFonts w:cstheme="minorHAnsi"/>
+          <w:sz w:val="24"/>
+          <w:szCs w:val="24"/>
+        </w:rPr>
+      </w:pPr>
+    </w:p>
+    <w:p>
+      <w:pPr>
+        <w:ind w:firstLine="360"/>
+        <w:jc w:val="both"/>
+        <w:rPr>
+          <w:rFonts w:cstheme="minorHAnsi"/>
+          <w:sz w:val="24"/>
+          <w:szCs w:val="24"/>
+        </w:rPr>
+      </w:pPr>
+    </w:p>
+    <w:p>
+      <w:pPr>
+        <w:ind w:firstLine="360"/>
+        <w:jc w:val="both"/>
+        <w:rPr>
+          <w:rFonts w:cstheme="minorHAnsi"/>
+          <w:sz w:val="24"/>
+          <w:szCs w:val="24"/>
+        </w:rPr>
+      </w:pPr>
+    </w:p>
+    <w:p>
+      <w:pPr>
+        <w:ind w:firstLine="360"/>
+        <w:jc w:val="both"/>
+        <w:rPr>
+          <w:rFonts w:cstheme="minorHAnsi"/>
+          <w:sz w:val="24"/>
+          <w:szCs w:val="24"/>
+        </w:rPr>
+      </w:pPr>
+    </w:p>
+    <w:p>
+      <w:pPr>
+        <w:ind w:firstLine="360"/>
+        <w:jc w:val="both"/>
+        <w:rPr>
+          <w:rFonts w:cstheme="minorHAnsi"/>
+          <w:sz w:val="24"/>
+          <w:szCs w:val="24"/>
+        </w:rPr>
+      </w:pPr>
+    </w:p>
+    <w:p>
+      <w:pPr>
+        <w:ind w:firstLine="360"/>
+        <w:jc w:val="both"/>
+        <w:rPr>
+          <w:rFonts w:cstheme="minorHAnsi"/>
+          <w:sz w:val="24"/>
+          <w:szCs w:val="24"/>
+        </w:rPr>
+      </w:pPr>
+    </w:p>
+    <w:p>
+      <w:pPr>
+        <w:pStyle w:val="Heading1"/>
+        <w:numPr>
+          <w:ilvl w:val="0"/>
+          <w:numId w:val="10"/>
+        </w:numPr>
         <w:jc w:val="center"/>
-      </w:pPr>
-    </w:p>
-    <w:p>
-      <w:pPr>
-        <w:ind w:firstLine="708"/>
-        <w:jc w:val="center"/>
-      </w:pPr>
-    </w:p>
-    <w:p>
-      <w:pPr>
-        <w:jc w:val="both"/>
-      </w:pPr>
-    </w:p>
-    <w:p>
-      <w:pPr>
-        <w:ind w:firstLine="708"/>
-      </w:pPr>
-    </w:p>
-    <w:p>
-      <w:pPr>
         <w:rPr>
           <w:b/>
-        </w:rPr>
-      </w:pPr>
-    </w:p>
-    <w:p>
-      <w:pPr>
+          <w:color w:val="auto"/>
+        </w:rPr>
+      </w:pPr>
+      <w:r>
         <w:rPr>
           <w:b/>
+          <w:color w:val="auto"/>
+        </w:rPr>
+        <w:lastRenderedPageBreak/>
+        <w:t>REFERENCES</w:t>
+      </w:r>
+    </w:p>
+    <w:p>
+      <w:pPr>
+        <w:rPr>
+          <w:rFonts w:cstheme="minorHAnsi"/>
         </w:rPr>
       </w:pPr>
     </w:p>
@@ -9175,48 +9502,43 @@
           <w:b/>
         </w:rPr>
       </w:pPr>
-    </w:p>
-    <w:p>
-      <w:pPr>
+      <w:r>
         <w:rPr>
           <w:b/>
         </w:rPr>
-      </w:pPr>
-    </w:p>
-    <w:p>
-      <w:pPr>
+        <w:t xml:space="preserve">[1] </w:t>
+      </w:r>
+      <w:r>
         <w:rPr>
           <w:b/>
         </w:rPr>
-      </w:pPr>
-    </w:p>
-    <w:p>
-      <w:pPr>
+        <w:t>L</w:t>
+      </w:r>
+      <w:r>
         <w:rPr>
           <w:b/>
         </w:rPr>
-      </w:pPr>
-    </w:p>
-    <w:p>
-      <w:pPr>
+        <w:t>ANDER C.</w:t>
+      </w:r>
+      <w:r>
         <w:rPr>
           <w:b/>
         </w:rPr>
-      </w:pPr>
-    </w:p>
-    <w:p>
-      <w:pPr>
+        <w:t>, Power Electronics, 3</w:t>
+      </w:r>
+      <w:r>
         <w:rPr>
           <w:b/>
-        </w:rPr>
-      </w:pPr>
-    </w:p>
-    <w:p>
-      <w:pPr>
+          <w:vertAlign w:val="superscript"/>
+        </w:rPr>
+        <w:t>rd</w:t>
+      </w:r>
+      <w:r>
         <w:rPr>
           <w:b/>
         </w:rPr>
-      </w:pPr>
+        <w:t xml:space="preserve"> Edition, Page 71-72</w:t>
+      </w:r>
     </w:p>
     <w:p>
       <w:pPr>
@@ -9228,26 +9550,10 @@
         <w:rPr>
           <w:b/>
         </w:rPr>
-        <w:t>[1] lander</w:t>
-      </w:r>
-    </w:p>
-    <w:p>
-      <w:pPr>
-        <w:rPr>
-          <w:b/>
-        </w:rPr>
-      </w:pPr>
-      <w:r>
-        <w:rPr>
-          <w:b/>
-        </w:rPr>
-        <w:t>[2]</w:t>
-      </w:r>
-      <w:r>
-        <w:t xml:space="preserve"> </w:t>
-      </w:r>
-      <w:r>
-        <w:t xml:space="preserve">siemens </w:t>
+        <w:t xml:space="preserve"> [2]</w:t>
+      </w:r>
+      <w:r>
+        <w:t xml:space="preserve">Siemens, Industry Machines, Retrieving date: 15.12.2018 </w:t>
       </w:r>
       <w:hyperlink r:id="rId33" w:history="1">
         <w:r>
@@ -9269,21 +9575,116 @@
         <w:rPr>
           <w:b/>
         </w:rPr>
-        <w:t>[3]</w:t>
-      </w:r>
-    </w:p>
-    <w:p>
-      <w:pPr>
+        <w:t>[</w:t>
+      </w:r>
+      <w:proofErr w:type="gramStart"/>
+      <w:r>
         <w:rPr>
           <w:b/>
         </w:rPr>
-      </w:pPr>
+        <w:t>3]</w:t>
+      </w:r>
       <w:r>
         <w:rPr>
           <w:b/>
         </w:rPr>
-        <w:t>https://adfpowertuning.com/images/pdfs/Comparing_Harmonics_Mitigation_Techniques_2col_REV3.pdf</w:t>
-      </w:r>
+        <w:t>PERSONS</w:t>
+      </w:r>
+      <w:proofErr w:type="gramEnd"/>
+      <w:r>
+        <w:rPr>
+          <w:b/>
+        </w:rPr>
+        <w:t xml:space="preserve"> J., Comparing Harmonic Mitigation Techniques, </w:t>
+      </w:r>
+      <w:bookmarkStart w:id="0" w:name="_GoBack"/>
+      <w:bookmarkEnd w:id="0"/>
+      <w:r>
+        <w:rPr>
+          <w:b/>
+        </w:rPr>
+        <w:t>2014.04.08</w:t>
+      </w:r>
+    </w:p>
+    <w:p/>
+    <w:p/>
+    <w:p>
+      <w:pPr>
+        <w:ind w:firstLine="708"/>
+        <w:jc w:val="center"/>
+      </w:pPr>
+    </w:p>
+    <w:p>
+      <w:pPr>
+        <w:ind w:firstLine="708"/>
+        <w:jc w:val="center"/>
+      </w:pPr>
+    </w:p>
+    <w:p>
+      <w:pPr>
+        <w:jc w:val="both"/>
+      </w:pPr>
+    </w:p>
+    <w:p>
+      <w:pPr>
+        <w:ind w:firstLine="708"/>
+      </w:pPr>
+    </w:p>
+    <w:p>
+      <w:pPr>
+        <w:rPr>
+          <w:b/>
+        </w:rPr>
+      </w:pPr>
+    </w:p>
+    <w:p>
+      <w:pPr>
+        <w:rPr>
+          <w:b/>
+        </w:rPr>
+      </w:pPr>
+    </w:p>
+    <w:p>
+      <w:pPr>
+        <w:rPr>
+          <w:b/>
+        </w:rPr>
+      </w:pPr>
+    </w:p>
+    <w:p>
+      <w:pPr>
+        <w:rPr>
+          <w:b/>
+        </w:rPr>
+      </w:pPr>
+    </w:p>
+    <w:p>
+      <w:pPr>
+        <w:rPr>
+          <w:b/>
+        </w:rPr>
+      </w:pPr>
+    </w:p>
+    <w:p>
+      <w:pPr>
+        <w:rPr>
+          <w:b/>
+        </w:rPr>
+      </w:pPr>
+    </w:p>
+    <w:p>
+      <w:pPr>
+        <w:rPr>
+          <w:b/>
+        </w:rPr>
+      </w:pPr>
+    </w:p>
+    <w:p>
+      <w:pPr>
+        <w:rPr>
+          <w:b/>
+        </w:rPr>
+      </w:pPr>
     </w:p>
     <w:p/>
     <w:sectPr>
@@ -11474,6 +11875,18 @@
       <w:lang w:val="en-US"/>
     </w:rPr>
   </w:style>
+  <w:style w:type="character" w:styleId="UnresolvedMention">
+    <w:name w:val="Unresolved Mention"/>
+    <w:basedOn w:val="DefaultParagraphFont"/>
+    <w:uiPriority w:val="99"/>
+    <w:semiHidden/>
+    <w:unhideWhenUsed/>
+    <w:rsid w:val="00F567A4"/>
+    <w:rPr>
+      <w:color w:val="605E5C"/>
+      <w:shd w:val="clear" w:color="auto" w:fill="E1DFDD"/>
+    </w:rPr>
+  </w:style>
 </w:styles>
 </file>
 
@@ -11743,7 +12156,7 @@
 </file>
 
 <file path=customXml/itemProps1.xml><?xml version="1.0" encoding="utf-8"?>
-<ds:datastoreItem xmlns:ds="http://schemas.openxmlformats.org/officeDocument/2006/customXml" ds:itemID="{96636AEC-6A12-47BE-88C6-82EFB1BAE886}">
+<ds:datastoreItem xmlns:ds="http://schemas.openxmlformats.org/officeDocument/2006/customXml" ds:itemID="{CD8A78BF-25CE-43F4-A299-F60806214446}">
   <ds:schemaRefs>
     <ds:schemaRef ds:uri="http://schemas.openxmlformats.org/officeDocument/2006/bibliography"/>
   </ds:schemaRefs>

</xml_diff>